<commit_message>
[note]: teorie hotova snad
</commit_message>
<xml_diff>
--- a/Výsledková část rešerše Bc Brabec.docx
+++ b/Výsledková část rešerše Bc Brabec.docx
@@ -683,15 +683,7 @@
         <w:t xml:space="preserve"> (1986) </w:t>
       </w:r>
       <w:r>
-        <w:t xml:space="preserve">představili modifikovaný test předklonu v sedu, kde účastník sedí s opěrou hlavy, zad a boků o zeď a nohy natažené o box s posuvnou měřicí stupnicí. Účastník dosahuje na úroveň měřicí stupnice s dodržením kontaktu se zdí a posuvná stupnice stanovuje relativní nulový bod podle proporcionálních rozdílů v délce končetin. Vzdálenost dosažená při testu potom </w:t>
-      </w:r>
-      <w:proofErr w:type="gramStart"/>
-      <w:r>
-        <w:t>slouží</w:t>
-      </w:r>
-      <w:proofErr w:type="gramEnd"/>
-      <w:r>
-        <w:t xml:space="preserve"> jako kritérium celkového dosahu a je udávána v centimetrech.</w:t>
+        <w:t>představili modifikovaný test předklonu v sedu, kde účastník sedí s opěrou hlavy, zad a boků o zeď a nohy natažené o box s posuvnou měřicí stupnicí. Účastník dosahuje na úroveň měřicí stupnice s dodržením kontaktu se zdí a posuvná stupnice stanovuje relativní nulový bod podle proporcionálních rozdílů v délce končetin. Vzdálenost dosažená při testu potom slouží jako kritérium celkového dosahu a je udávána v centimetrech.</w:t>
       </w:r>
       <w:r>
         <w:rPr>
@@ -935,21 +927,7 @@
         <w:rPr>
           <w:color w:val="70AD47" w:themeColor="accent6"/>
         </w:rPr>
-        <w:t xml:space="preserve">. </w:t>
-      </w:r>
-      <w:proofErr w:type="gramStart"/>
-      <w:r>
-        <w:rPr>
-          <w:color w:val="70AD47" w:themeColor="accent6"/>
-        </w:rPr>
-        <w:t>1990;2:156</w:t>
-      </w:r>
-      <w:proofErr w:type="gramEnd"/>
-      <w:r>
-        <w:rPr>
-          <w:color w:val="70AD47" w:themeColor="accent6"/>
-        </w:rPr>
-        <w:t>-162.</w:t>
+        <w:t>. 1990;2:156-162.</w:t>
       </w:r>
     </w:p>
     <w:p/>
@@ -989,15 +967,7 @@
       </w:r>
       <w:proofErr w:type="spellEnd"/>
       <w:r>
-        <w:t>-</w:t>
-      </w:r>
-      <w:proofErr w:type="gramStart"/>
-      <w:r>
-        <w:t>intensity</w:t>
-      </w:r>
-      <w:proofErr w:type="gramEnd"/>
-      <w:r>
-        <w:t xml:space="preserve"> interval </w:t>
+        <w:t xml:space="preserve">-intensity interval </w:t>
       </w:r>
       <w:proofErr w:type="spellStart"/>
       <w:r>
@@ -3077,7 +3047,6 @@
         <w:t xml:space="preserve"> </w:t>
       </w:r>
       <w:proofErr w:type="spellStart"/>
-      <w:proofErr w:type="gramStart"/>
       <w:r>
         <w:t>position</w:t>
       </w:r>
@@ -3090,7 +3059,6 @@
         <w:t>Does</w:t>
       </w:r>
       <w:proofErr w:type="spellEnd"/>
-      <w:proofErr w:type="gramEnd"/>
       <w:r>
         <w:t xml:space="preserve"> </w:t>
       </w:r>
@@ -3477,6 +3445,4347 @@
         <w:t xml:space="preserve"> = „vertikální výskok z protipohybu za použití paží“</w:t>
       </w:r>
     </w:p>
+    <w:p>
+      <w:pPr>
+        <w:pStyle w:val="Nadpis1"/>
+      </w:pPr>
+      <w:r>
+        <w:t>Charakteristika herního výkonu</w:t>
+      </w:r>
+      <w:r>
+        <w:t xml:space="preserve"> v házené</w:t>
+      </w:r>
+    </w:p>
+    <w:p>
+      <w:pPr>
+        <w:rPr>
+          <w:rFonts w:cstheme="minorHAnsi"/>
+        </w:rPr>
+      </w:pPr>
+      <w:r>
+        <w:rPr>
+          <w:rFonts w:cstheme="minorHAnsi"/>
+        </w:rPr>
+        <w:t>Dle Havlíčkové (1993) „Házená je sportovní hra vyžadující vysokou úroveň nejen speciálních pohybových dovedností, ale i kondičních a koordinačních schopností, tvořivé myšlení, rychlé rozhodování a psychickou odolnost.“ Dále píše, že během útočných i obranných situací se často vyskytují osobní střety mezi hráči, což přináší náročné situace z hlediska fyzického výkonu, ale i emocionální náročnost</w:t>
+      </w:r>
+      <w:r>
+        <w:rPr>
+          <w:rFonts w:cstheme="minorHAnsi"/>
+        </w:rPr>
+        <w:t>.</w:t>
+      </w:r>
+    </w:p>
+    <w:p>
+      <w:pPr>
+        <w:rPr>
+          <w:rFonts w:cstheme="minorHAnsi"/>
+        </w:rPr>
+      </w:pPr>
+      <w:r>
+        <w:rPr>
+          <w:rFonts w:cstheme="minorHAnsi"/>
+        </w:rPr>
+        <w:t>V utkání podle dané herní situace hráči překonávají vzdálenosti od 2 do 5 metrů, nebo dokonce běží s větší intenzitou až 30 metrů sprint. Velmi důležitý je však i boční běh a pomalý vytrvalostní běh. Skoky a výskoky jsou velmi časté při útočných i obranných situacích. Zpracování míče je důležité i při maximální rychlosti, což je technicky velmi náročné. Hráč by měl být schopen vyvinout velké množství dynamické síly v dominantní končetině nejen v útočné fázi při střelbě, ale i v obranné fázi například při blokování střelby (Havlíčková, 1993).</w:t>
+      </w:r>
+    </w:p>
+    <w:p>
+      <w:pPr>
+        <w:spacing w:line="360" w:lineRule="auto"/>
+        <w:jc w:val="both"/>
+        <w:rPr>
+          <w:rFonts w:cstheme="minorHAnsi"/>
+        </w:rPr>
+      </w:pPr>
+      <w:r>
+        <w:rPr>
+          <w:rFonts w:cstheme="minorHAnsi"/>
+        </w:rPr>
+        <w:t>Vrcholový hráči během celého utkání trvající 60 minut na regulované hrací ploše průměrně naběhají 4400–6500 m, přičemž 10% hráč uběhne v maximální intenzitě. Hráči dle hracího postu provedou až 150 krátkých sprintů, 20 výskoků a 40 - 150krát zpracovávají míč (Havlíčková 1993).</w:t>
+      </w:r>
+    </w:p>
+    <w:p>
+      <w:pPr>
+        <w:pStyle w:val="Nadpis1"/>
+      </w:pPr>
+      <w:r>
+        <w:t>Struktura sportovního výkonu</w:t>
+      </w:r>
+    </w:p>
+    <w:p>
+      <w:r>
+        <w:t>Podle Dovalila et al. (2002): „Sportovní výkon je jednou z hlavních kategorií (základních pojmů) sportu a sportovního tréninku.“ Dále zmiňuje, že sportovní výkony se projevují prostřednictvím specifických pohybových činností a podstatou těchto činností je řešení úkolů daného sportu dle konkrétních pravidel tohoto sportu.  Tyto činnosti se získávají a zdokonalují během tréninku jako dovednost.</w:t>
+      </w:r>
+    </w:p>
+    <w:p>
+      <w:r>
+        <w:t xml:space="preserve">Podle Choutky (1987) je sportovní výkon „chápán jako průběh a výsledek tréninku ve sportovní činnosti. Je v něm vyjádřena míra (vrozených i získaných) dispozic jedince, které umožňují provedení </w:t>
+      </w:r>
+      <w:r>
+        <w:lastRenderedPageBreak/>
+        <w:t>sportovní činnosti na vysoké výkonnostní úrovni.“ Dále uvádí, že sportovní výkon představuje projev specializovaných schopností jednotlivce ve vědomé činnosti, směřující k dosažení pohybového cíle podle pravidel konkrétního sportu či disciplíny.</w:t>
+      </w:r>
+    </w:p>
+    <w:p>
+      <w:r>
+        <w:t>Choutka (1983) uvádí, že „sportovní trénink je nejdůležitější komponentou přípravy sportovců a chápeme ho jako pedagogický proces, v němž se realizuje vlastní rozvoj sportovce a jeho výkonnostní růst.“ Dále zmiňuje, že sportovní trénink představuje cílený proces zaměřený na dosažení co nejvyšší sportovní výkonnosti v dané disciplíně prostřednictvím všestranného rozvoje jedince. Osvojování a zdokonalování dané sportovních činnosti je klíčové pro dosažení nejlepšího sportovního výkonu, a proto je jim v průběhu sportovního tréninku věnována zvláštní pozornost.</w:t>
+      </w:r>
+    </w:p>
+    <w:p>
+      <w:r>
+        <w:t>Sportovní výkonnost je výsledkem dlouhodobého procesu, který je ovlivněn několika faktory. Vychází ze spojení přirozeného rozvoje jednotlivce, vlivu prostředí a samotného sportovního tréninku. Vývoj každého člověka je částečně dán jeho vrozenými dispozicemi, které se projevují v různých oblastech organismu a mohou ovlivnit jeho sportovní schopnosti. Tyto dispozice se dělí do morfologických (tělesná výška, hmotnost aj.), fyziologických a psychologických (temperament, osobní charakteristiky aj.) aspektů a odrážejí se jak v pohybových dovednostech, tak v mentálním zázemí jedince. Přesto jsou tyto dispozice částečně formovány prostředím, v němž jedinec vyrůstá. Tato interakce mezi vrozenými dispozicemi a prostředím ovlivňuje jeho tělesný, duševní a sociální rozvoj. Přírodní podmínky a sociální faktory, jako jsou možnosti pro pohyb nebo názory okolí na fyzickou aktivitu, hrají klíčovou roli v přípravě člověka na budoucí výkonnostní úroveň. Tyto faktory určují předpoklady pro zdravotní stav, celkovou výkonnost, motorické, psychické schopnosti a motivaci pro sportovní činnost. Trénink potom představuje systematické ovlivňování výkonnostního růstu jedince s cílem dosáhnout změn, které povedou ke zlepšení trénovanosti sportovce. Trénovanost se tak stává základem pro dosažení aktuálních výkonů v daném sportovním odvětví (Dovalil et al., 2002).</w:t>
+      </w:r>
+    </w:p>
+    <w:p>
+      <w:r>
+        <w:t xml:space="preserve">Sportovní výkon je ovlivněn různými faktory, které můžeme rozdělit na jednoduché a složité. Mezi jednoduché faktory patří konkrétní aspekty, jako je výška či váha hráče nebo jeho svalová hmota. Složitější faktory jsou tvořeny kombinací mnoha menších prvků, jako je například rychlost či technika. Každý sportovní výkon lze charakterizovat podle počtu a kvality těchto faktorů a jejich vzájemných vztahů. Výkony, které jsou závislé především na jednom faktoru, jsou označovány jako </w:t>
+      </w:r>
+      <w:proofErr w:type="spellStart"/>
+      <w:r>
+        <w:t>monofaktoriální</w:t>
+      </w:r>
+      <w:proofErr w:type="spellEnd"/>
+      <w:r>
+        <w:t>, jako příklad může sloužit vzpírání. Naopak multifaktoriální výkony se vyznačují tím, že více faktorů má podobný význam, jako příkladem můžou být sportovní hry (Choutka, 1983).</w:t>
+      </w:r>
+    </w:p>
+    <w:p>
+      <w:pPr>
+        <w:pStyle w:val="Nadpis1"/>
+      </w:pPr>
+      <w:r>
+        <w:t>Somatické faktory</w:t>
+      </w:r>
+    </w:p>
+    <w:p>
+      <w:r>
+        <w:t>Jako hlavní somatické faktory Dovalil et al. (2002) rozlišuje výšku a hmotnost těla, délkové rozměry a poměry, složení těla a tělesný typ.</w:t>
+      </w:r>
+    </w:p>
+    <w:p>
+      <w:pPr>
+        <w:pStyle w:val="Nadpis1"/>
+      </w:pPr>
+      <w:r>
+        <w:t>Technické faktory</w:t>
+      </w:r>
+    </w:p>
+    <w:p>
+      <w:proofErr w:type="spellStart"/>
+      <w:r>
+        <w:t>Perič</w:t>
+      </w:r>
+      <w:proofErr w:type="spellEnd"/>
+      <w:r>
+        <w:t xml:space="preserve"> a Dovalil (2010) tvrdí, že „technika ve sportu znamená způsob provedení požadovaného pohybového úkolu, tedy jeho provedení, průběh – uspořádání pohybu v prostoru a čase.“ Dále také uvádí, že „s ohledem na individuální zvláštnosti může být tentýž pohybový úkol řešen různě, to dává technice osobitý ráz, který se označuje jako styl.“</w:t>
+      </w:r>
+    </w:p>
+    <w:p>
+      <w:r>
+        <w:t>Pojem technika zahrnuje různé způsoby a postupy aplikované v různých kontextech, jako je technika cvičení, pohybu nebo rozvoje dovedností spojených s pohybem (</w:t>
+      </w:r>
+      <w:proofErr w:type="spellStart"/>
+      <w:r>
+        <w:t>Perič</w:t>
+      </w:r>
+      <w:proofErr w:type="spellEnd"/>
+      <w:r>
+        <w:t xml:space="preserve"> a Dovalil 2010).</w:t>
+      </w:r>
+    </w:p>
+    <w:p>
+      <w:r>
+        <w:lastRenderedPageBreak/>
+        <w:t>Technikou se dle Dovalila et al. (2002) rozumí „účelný způsob řešení pohybového úkolu.“ Dále uvádí, že každý sportovec řeší určitý pohybový úkol během sportovního výkonu a tento úkol může být buď jednoduchý a jeho řešení je stejné, nebo složitější, kdy je přístup k jeho řešení je variabilní.</w:t>
+      </w:r>
+    </w:p>
+    <w:p>
+      <w:r>
+        <w:t>Předpoklad získaný učením, řešit určitý úkol správně, rychle a úsporně, tedy vykonávat určitou činnost efektivněji, se označuje jako dovednost. Způsob, jakým se dovednosti provádějí, jejich rozsah, stabilita a variabilita představují významné specifické faktory, které ovlivňují strukturu sportovního výkonu (Dovalil et al., 2002).</w:t>
+      </w:r>
+    </w:p>
+    <w:p>
+      <w:pPr>
+        <w:pStyle w:val="Nadpis1"/>
+      </w:pPr>
+      <w:r>
+        <w:t>Střelba</w:t>
+      </w:r>
+    </w:p>
+    <w:p>
+      <w:pPr>
+        <w:spacing w:line="360" w:lineRule="auto"/>
+        <w:jc w:val="both"/>
+        <w:rPr>
+          <w:rFonts w:ascii="Times New Roman" w:hAnsi="Times New Roman" w:cs="Times New Roman"/>
+          <w:sz w:val="24"/>
+          <w:szCs w:val="24"/>
+        </w:rPr>
+      </w:pPr>
+      <w:r>
+        <w:rPr>
+          <w:rFonts w:ascii="Times New Roman" w:hAnsi="Times New Roman" w:cs="Times New Roman"/>
+          <w:sz w:val="24"/>
+          <w:szCs w:val="24"/>
+        </w:rPr>
+        <w:fldChar w:fldCharType="begin"/>
+      </w:r>
+      <w:r>
+        <w:rPr>
+          <w:rFonts w:ascii="Times New Roman" w:hAnsi="Times New Roman" w:cs="Times New Roman"/>
+          <w:sz w:val="24"/>
+          <w:szCs w:val="24"/>
+        </w:rPr>
+        <w:instrText xml:space="preserve"> ADDIN EN.CITE &lt;EndNote&gt;&lt;Cite&gt;&lt;Author&gt;Bayios&lt;/Author&gt;&lt;Year&gt;1998&lt;/Year&gt;&lt;RecNum&gt;13&lt;/RecNum&gt;&lt;DisplayText&gt;(Bayios &amp;amp; Boudolos, 1998)&lt;/DisplayText&gt;&lt;record&gt;&lt;rec-number&gt;13&lt;/rec-number&gt;&lt;foreign-keys&gt;&lt;key app="EN" db-id="zvtdzdazoxsr2ler9vlpdf5xfpv0w5wxw90t" timestamp="1700760933"&gt;13&lt;/key&gt;&lt;/foreign-keys&gt;&lt;ref-type name="Book"&gt;6&lt;/ref-type&gt;&lt;contributors&gt;&lt;authors&gt;&lt;author&gt;Bayios, Ioannis&lt;/author&gt;&lt;author&gt;Boudolos, Konstantinos&lt;/author&gt;&lt;/authors&gt;&lt;/contributors&gt;&lt;titles&gt;&lt;title&gt;Accuracy and throwing velocity in handball&lt;/title&gt;&lt;/titles&gt;&lt;volume&gt;55&lt;/volume&gt;&lt;dates&gt;&lt;year&gt;1998&lt;/year&gt;&lt;/dates&gt;&lt;urls&gt;&lt;/urls&gt;&lt;/record&gt;&lt;/Cite&gt;&lt;/EndNote&gt;</w:instrText>
+      </w:r>
+      <w:r>
+        <w:rPr>
+          <w:rFonts w:ascii="Times New Roman" w:hAnsi="Times New Roman" w:cs="Times New Roman"/>
+          <w:sz w:val="24"/>
+          <w:szCs w:val="24"/>
+        </w:rPr>
+        <w:fldChar w:fldCharType="separate"/>
+      </w:r>
+      <w:r>
+        <w:rPr>
+          <w:rFonts w:ascii="Times New Roman" w:hAnsi="Times New Roman" w:cs="Times New Roman"/>
+          <w:noProof/>
+          <w:sz w:val="24"/>
+          <w:szCs w:val="24"/>
+        </w:rPr>
+        <w:t>Bayios a Boudolos (1998)</w:t>
+      </w:r>
+      <w:r>
+        <w:rPr>
+          <w:rFonts w:ascii="Times New Roman" w:hAnsi="Times New Roman" w:cs="Times New Roman"/>
+          <w:sz w:val="24"/>
+          <w:szCs w:val="24"/>
+        </w:rPr>
+        <w:fldChar w:fldCharType="end"/>
+      </w:r>
+      <w:r>
+        <w:rPr>
+          <w:rFonts w:ascii="Times New Roman" w:hAnsi="Times New Roman" w:cs="Times New Roman"/>
+          <w:sz w:val="24"/>
+          <w:szCs w:val="24"/>
+        </w:rPr>
+        <w:t xml:space="preserve"> testovali řecké mužské elitní házenkáře a popsali rozdíly rychlosti střelby z výskoku a ze země. Střelbu ze země rozdělili na střelbu ze stoje a s rozběhem. Nejvyšší rychlost míče byla dosažena při střelbě ze země s rozběhem a to průměrně 94,7 km/h. Naopak nejnižší rychlost střelby byla z výskoku a činila 81,7 km/h. Střelba ze stoje dosahovala 84,6 km/h.</w:t>
+      </w:r>
+    </w:p>
+    <w:p>
+      <w:pPr>
+        <w:pStyle w:val="Nadpis1"/>
+      </w:pPr>
+      <w:r>
+        <w:t>Motorické schopnosti</w:t>
+      </w:r>
+    </w:p>
+    <w:p>
+      <w:pPr>
+        <w:spacing w:line="360" w:lineRule="auto"/>
+        <w:jc w:val="both"/>
+        <w:rPr>
+          <w:rFonts w:ascii="Times New Roman" w:hAnsi="Times New Roman" w:cs="Times New Roman"/>
+          <w:sz w:val="24"/>
+          <w:szCs w:val="24"/>
+        </w:rPr>
+      </w:pPr>
+      <w:r>
+        <w:rPr>
+          <w:rFonts w:ascii="Times New Roman" w:hAnsi="Times New Roman" w:cs="Times New Roman"/>
+          <w:sz w:val="24"/>
+          <w:szCs w:val="24"/>
+        </w:rPr>
+        <w:t>„Za kondiční faktory sportovního výkonu se považují pohybové schopnosti“ (Dovalil et al., 2002). Dále uvádí, že síla, vytrvalost a rychlost jsou klíčovými složkami každé fyzické činnosti, která definuje sportovní výkony. Jejich relativní podíl se liší v závislosti na konkrétních úkolech, které sportovec provádí.</w:t>
+      </w:r>
+    </w:p>
+    <w:p>
+      <w:pPr>
+        <w:spacing w:line="360" w:lineRule="auto"/>
+        <w:jc w:val="both"/>
+        <w:rPr>
+          <w:rFonts w:ascii="Times New Roman" w:hAnsi="Times New Roman" w:cs="Times New Roman"/>
+          <w:sz w:val="24"/>
+          <w:szCs w:val="24"/>
+        </w:rPr>
+      </w:pPr>
+      <w:r>
+        <w:rPr>
+          <w:rFonts w:ascii="Times New Roman" w:hAnsi="Times New Roman" w:cs="Times New Roman"/>
+          <w:sz w:val="24"/>
+          <w:szCs w:val="24"/>
+        </w:rPr>
+        <w:t xml:space="preserve">Za základní motorické schopnosti popisuje </w:t>
+      </w:r>
+      <w:r>
+        <w:rPr>
+          <w:rFonts w:ascii="Times New Roman" w:hAnsi="Times New Roman" w:cs="Times New Roman"/>
+          <w:sz w:val="24"/>
+          <w:szCs w:val="24"/>
+        </w:rPr>
+        <w:fldChar w:fldCharType="begin"/>
+      </w:r>
+      <w:r>
+        <w:rPr>
+          <w:rFonts w:ascii="Times New Roman" w:hAnsi="Times New Roman" w:cs="Times New Roman"/>
+          <w:sz w:val="24"/>
+          <w:szCs w:val="24"/>
+        </w:rPr>
+        <w:instrText xml:space="preserve"> ADDIN ZOTERO_ITEM CSL_CITATION {"citationID":"SqmLd7TI","properties":{"formattedCitation":"(H\\uc0\\u225{}jek 2001)","plainCitation":"(Hájek 2001)","dontUpdate":true,"noteIndex":0},"citationItems":[{"id":80,"uris":["http://zotero.org/users/local/PuTqOBGs/items/LL7C2HVT"],"itemData":{"id":80,"type":"book","event-place":"Praha","ISBN":"978-80-7290-063-3","language":"cze","note":"OCLC: 51190297","publisher":"Univerzita Karlova, Pedagogická fakulta","publisher-place":"Praha","source":"Open WorldCat","title":"Antropomotorika","author":[{"family":"Hájek","given":"Jeroným"}],"issued":{"date-parts":[["2001"]]}}}],"schema":"https://github.com/citation-style-language/schema/raw/master/csl-citation.json"} </w:instrText>
+      </w:r>
+      <w:r>
+        <w:rPr>
+          <w:rFonts w:ascii="Times New Roman" w:hAnsi="Times New Roman" w:cs="Times New Roman"/>
+          <w:sz w:val="24"/>
+          <w:szCs w:val="24"/>
+        </w:rPr>
+        <w:fldChar w:fldCharType="separate"/>
+      </w:r>
+      <w:r>
+        <w:rPr>
+          <w:rFonts w:ascii="Times New Roman" w:hAnsi="Times New Roman" w:cs="Times New Roman"/>
+          <w:kern w:val="0"/>
+          <w:sz w:val="24"/>
+          <w:szCs w:val="24"/>
+        </w:rPr>
+        <w:t>Hájek (2001)</w:t>
+      </w:r>
+      <w:r>
+        <w:rPr>
+          <w:rFonts w:ascii="Times New Roman" w:hAnsi="Times New Roman" w:cs="Times New Roman"/>
+          <w:sz w:val="24"/>
+          <w:szCs w:val="24"/>
+        </w:rPr>
+        <w:fldChar w:fldCharType="end"/>
+      </w:r>
+      <w:r>
+        <w:rPr>
+          <w:rFonts w:ascii="Times New Roman" w:hAnsi="Times New Roman" w:cs="Times New Roman"/>
+          <w:sz w:val="24"/>
+          <w:szCs w:val="24"/>
+        </w:rPr>
+        <w:t>, jako většina autorů, schopnosti silové, rychlostní, vytrvalostní a obratnostní (koordinační).</w:t>
+      </w:r>
+    </w:p>
+    <w:p>
+      <w:pPr>
+        <w:spacing w:line="360" w:lineRule="auto"/>
+        <w:jc w:val="both"/>
+        <w:rPr>
+          <w:rFonts w:ascii="Times New Roman" w:hAnsi="Times New Roman" w:cs="Times New Roman"/>
+          <w:sz w:val="24"/>
+          <w:szCs w:val="24"/>
+        </w:rPr>
+      </w:pPr>
+      <w:r>
+        <w:rPr>
+          <w:rFonts w:ascii="Times New Roman" w:hAnsi="Times New Roman" w:cs="Times New Roman"/>
+          <w:sz w:val="24"/>
+          <w:szCs w:val="24"/>
+        </w:rPr>
+        <w:fldChar w:fldCharType="begin"/>
+      </w:r>
+      <w:r>
+        <w:rPr>
+          <w:rFonts w:ascii="Times New Roman" w:hAnsi="Times New Roman" w:cs="Times New Roman"/>
+          <w:sz w:val="24"/>
+          <w:szCs w:val="24"/>
+        </w:rPr>
+        <w:instrText xml:space="preserve"> ADDIN ZOTERO_ITEM CSL_CITATION {"citationID":"ztKdOHt6","properties":{"formattedCitation":"(M\\uc0\\u283{}kota a Blahu\\uc0\\u353{} 1983)","plainCitation":"(Měkota a Blahuš 1983)","dontUpdate":true,"noteIndex":0},"citationItems":[{"id":88,"uris":["http://zotero.org/users/local/PuTqOBGs/items/5DPGLLNY"],"itemData":{"id":88,"type":"book","collection-title":"Učebnice pro vysoké školy","publisher":"Státní pedagogické nakladatelství","title":"Motorické testy v tělesné vỳchově","URL":"https://books.google.cz/books?id=GLHLPAAACAAJ","author":[{"family":"Měkota","given":"K."},{"family":"Blahuš","given":"P."}],"issued":{"date-parts":[["1983"]]}}}],"schema":"https://github.com/citation-style-language/schema/raw/master/csl-citation.json"} </w:instrText>
+      </w:r>
+      <w:r>
+        <w:rPr>
+          <w:rFonts w:ascii="Times New Roman" w:hAnsi="Times New Roman" w:cs="Times New Roman"/>
+          <w:sz w:val="24"/>
+          <w:szCs w:val="24"/>
+        </w:rPr>
+        <w:fldChar w:fldCharType="separate"/>
+      </w:r>
+      <w:r>
+        <w:rPr>
+          <w:rFonts w:ascii="Times New Roman" w:hAnsi="Times New Roman" w:cs="Times New Roman"/>
+          <w:kern w:val="0"/>
+          <w:sz w:val="24"/>
+          <w:szCs w:val="24"/>
+        </w:rPr>
+        <w:t xml:space="preserve">Měkota a </w:t>
+      </w:r>
+      <w:proofErr w:type="spellStart"/>
+      <w:r>
+        <w:rPr>
+          <w:rFonts w:ascii="Times New Roman" w:hAnsi="Times New Roman" w:cs="Times New Roman"/>
+          <w:kern w:val="0"/>
+          <w:sz w:val="24"/>
+          <w:szCs w:val="24"/>
+        </w:rPr>
+        <w:t>Blahuš</w:t>
+      </w:r>
+      <w:proofErr w:type="spellEnd"/>
+      <w:r>
+        <w:rPr>
+          <w:rFonts w:ascii="Times New Roman" w:hAnsi="Times New Roman" w:cs="Times New Roman"/>
+          <w:kern w:val="0"/>
+          <w:sz w:val="24"/>
+          <w:szCs w:val="24"/>
+        </w:rPr>
+        <w:t xml:space="preserve"> (1983)</w:t>
+      </w:r>
+      <w:r>
+        <w:rPr>
+          <w:rFonts w:ascii="Times New Roman" w:hAnsi="Times New Roman" w:cs="Times New Roman"/>
+          <w:sz w:val="24"/>
+          <w:szCs w:val="24"/>
+        </w:rPr>
+        <w:fldChar w:fldCharType="end"/>
+      </w:r>
+      <w:r>
+        <w:rPr>
+          <w:rFonts w:ascii="Times New Roman" w:hAnsi="Times New Roman" w:cs="Times New Roman"/>
+          <w:sz w:val="24"/>
+          <w:szCs w:val="24"/>
+        </w:rPr>
+        <w:t xml:space="preserve"> obecně popisují motorickou schopnost jako soubor předpokladů nezbytných pro úspěšné provádění pohybové činnosti. Jinými slovy to vyjadřují, jako celkovou integrace vnitřních faktorů organismu potřebných k dosažení efektivního pohybu.</w:t>
+      </w:r>
+    </w:p>
+    <w:p>
+      <w:pPr>
+        <w:spacing w:line="360" w:lineRule="auto"/>
+        <w:jc w:val="both"/>
+        <w:rPr>
+          <w:rFonts w:ascii="Times New Roman" w:hAnsi="Times New Roman" w:cs="Times New Roman"/>
+          <w:sz w:val="24"/>
+          <w:szCs w:val="24"/>
+        </w:rPr>
+      </w:pPr>
+      <w:r>
+        <w:rPr>
+          <w:rFonts w:ascii="Times New Roman" w:hAnsi="Times New Roman" w:cs="Times New Roman"/>
+          <w:sz w:val="24"/>
+          <w:szCs w:val="24"/>
+        </w:rPr>
+        <w:t xml:space="preserve">Motorické schopnosti, podle </w:t>
+      </w:r>
+      <w:r>
+        <w:rPr>
+          <w:rFonts w:ascii="Times New Roman" w:hAnsi="Times New Roman" w:cs="Times New Roman"/>
+          <w:sz w:val="24"/>
+          <w:szCs w:val="24"/>
+        </w:rPr>
+        <w:fldChar w:fldCharType="begin"/>
+      </w:r>
+      <w:r>
+        <w:rPr>
+          <w:rFonts w:ascii="Times New Roman" w:hAnsi="Times New Roman" w:cs="Times New Roman"/>
+          <w:sz w:val="24"/>
+          <w:szCs w:val="24"/>
+        </w:rPr>
+        <w:instrText xml:space="preserve"> ADDIN ZOTERO_ITEM CSL_CITATION {"citationID":"kMh2IABT","properties":{"formattedCitation":"(\\uc0\\u268{}elikovsk\\uc0\\u253{} 1979)","plainCitation":"(Čelikovský 1979)","dontUpdate":true,"noteIndex":0},"citationItems":[{"id":89,"uris":["http://zotero.org/users/local/PuTqOBGs/items/ELBV3MSC"],"itemData":{"id":89,"type":"book","language":"cs","note":"Google-Books-ID: IVB0jgEACAAJ","number-of-pages":"259","publisher":"Státní pedagogické nakladatelství","source":"Google Books","title":"Antropomotorika: Pro studující tělesnou výchovu","title-short":"Antropomotorika","author":[{"family":"Čelikovský","given":"Stanislav"}],"issued":{"date-parts":[["1979"]]}}}],"schema":"https://github.com/citation-style-language/schema/raw/master/csl-citation.json"} </w:instrText>
+      </w:r>
+      <w:r>
+        <w:rPr>
+          <w:rFonts w:ascii="Times New Roman" w:hAnsi="Times New Roman" w:cs="Times New Roman"/>
+          <w:sz w:val="24"/>
+          <w:szCs w:val="24"/>
+        </w:rPr>
+        <w:fldChar w:fldCharType="separate"/>
+      </w:r>
+      <w:proofErr w:type="spellStart"/>
+      <w:r>
+        <w:rPr>
+          <w:rFonts w:ascii="Times New Roman" w:hAnsi="Times New Roman" w:cs="Times New Roman"/>
+          <w:kern w:val="0"/>
+          <w:sz w:val="24"/>
+          <w:szCs w:val="24"/>
+        </w:rPr>
+        <w:t>Čelikovského</w:t>
+      </w:r>
+      <w:proofErr w:type="spellEnd"/>
+      <w:r>
+        <w:rPr>
+          <w:rFonts w:ascii="Times New Roman" w:hAnsi="Times New Roman" w:cs="Times New Roman"/>
+          <w:kern w:val="0"/>
+          <w:sz w:val="24"/>
+          <w:szCs w:val="24"/>
+        </w:rPr>
+        <w:t xml:space="preserve"> (1979)</w:t>
+      </w:r>
+      <w:r>
+        <w:rPr>
+          <w:rFonts w:ascii="Times New Roman" w:hAnsi="Times New Roman" w:cs="Times New Roman"/>
+          <w:sz w:val="24"/>
+          <w:szCs w:val="24"/>
+        </w:rPr>
+        <w:fldChar w:fldCharType="end"/>
+      </w:r>
+      <w:r>
+        <w:rPr>
+          <w:rFonts w:ascii="Times New Roman" w:hAnsi="Times New Roman" w:cs="Times New Roman"/>
+          <w:sz w:val="24"/>
+          <w:szCs w:val="24"/>
+        </w:rPr>
+        <w:t>, jsou dynamickým komplexem vnitřních, částečně geneticky podmíněných předpokladů lidského organismu k realizaci záměrné pohybové činnosti.</w:t>
+      </w:r>
+    </w:p>
+    <w:p>
+      <w:pPr>
+        <w:pStyle w:val="Nadpis1"/>
+      </w:pPr>
+      <w:r>
+        <w:t>Silové schopnosti</w:t>
+      </w:r>
+    </w:p>
+    <w:p>
+      <w:pPr>
+        <w:spacing w:line="360" w:lineRule="auto"/>
+        <w:jc w:val="both"/>
+        <w:rPr>
+          <w:rFonts w:ascii="Times New Roman" w:hAnsi="Times New Roman" w:cs="Times New Roman"/>
+          <w:sz w:val="24"/>
+          <w:szCs w:val="24"/>
+        </w:rPr>
+      </w:pPr>
+      <w:r>
+        <w:rPr>
+          <w:rFonts w:ascii="Times New Roman" w:hAnsi="Times New Roman" w:cs="Times New Roman"/>
+          <w:sz w:val="24"/>
+          <w:szCs w:val="24"/>
+        </w:rPr>
+        <w:fldChar w:fldCharType="begin"/>
+      </w:r>
+      <w:r>
+        <w:rPr>
+          <w:rFonts w:ascii="Times New Roman" w:hAnsi="Times New Roman" w:cs="Times New Roman"/>
+          <w:sz w:val="24"/>
+          <w:szCs w:val="24"/>
+        </w:rPr>
+        <w:instrText xml:space="preserve"> ADDIN ZOTERO_ITEM CSL_CITATION {"citationID":"gia0yRrE","properties":{"formattedCitation":"(Havl\\uc0\\u237{}\\uc0\\u269{}kov\\uc0\\u225{} 1999)","plainCitation":"(Havlíčková 1999)","dontUpdate":true,"noteIndex":0},"citationItems":[{"id":96,"uris":["http://zotero.org/users/local/PuTqOBGs/items/EHX6SI5P"],"itemData":{"id":96,"type":"book","ISBN":"978-80-7184-875-2","language":"cs","note":"Google-Books-ID: cgUAAQAACAAJ","number-of-pages":"203","publisher":"Karolinum","source":"Google Books","title":"Fyziologie tělesné zátěže I.: obecná část","title-short":"Fyziologie tělesné zátěže I.","author":[{"family":"Havlíčková","given":"Ladislava"}],"issued":{"date-parts":[["1999"]]}}}],"schema":"https://github.com/citation-style-language/schema/raw/master/csl-citation.json"} </w:instrText>
+      </w:r>
+      <w:r>
+        <w:rPr>
+          <w:rFonts w:ascii="Times New Roman" w:hAnsi="Times New Roman" w:cs="Times New Roman"/>
+          <w:sz w:val="24"/>
+          <w:szCs w:val="24"/>
+        </w:rPr>
+        <w:fldChar w:fldCharType="separate"/>
+      </w:r>
+      <w:r>
+        <w:rPr>
+          <w:rFonts w:ascii="Times New Roman" w:hAnsi="Times New Roman" w:cs="Times New Roman"/>
+          <w:kern w:val="0"/>
+          <w:sz w:val="24"/>
+          <w:szCs w:val="24"/>
+        </w:rPr>
+        <w:t>Havlíčková (1999)</w:t>
+      </w:r>
+      <w:r>
+        <w:rPr>
+          <w:rFonts w:ascii="Times New Roman" w:hAnsi="Times New Roman" w:cs="Times New Roman"/>
+          <w:sz w:val="24"/>
+          <w:szCs w:val="24"/>
+        </w:rPr>
+        <w:fldChar w:fldCharType="end"/>
+      </w:r>
+      <w:r>
+        <w:rPr>
+          <w:rFonts w:ascii="Times New Roman" w:hAnsi="Times New Roman" w:cs="Times New Roman"/>
+          <w:sz w:val="24"/>
+          <w:szCs w:val="24"/>
+        </w:rPr>
+        <w:t xml:space="preserve"> se vyjadřuje k silovým schopnostem tak, že zdůrazňuje jejich různorodost a komplexnost. V rámci sportovních her, zejména v házené, upozorňuje na širokou škálu silových projevů, které zahrnují jak krátkodobé vysoko intenzivní úsilí, například při střelbě nebo výskoku, tak i delší vytrvalostní úsilí s nižší intenzitou, jako je například driblink nebo opakované přihrávky.</w:t>
+      </w:r>
+    </w:p>
+    <w:p>
+      <w:pPr>
+        <w:pStyle w:val="Nadpis1"/>
+      </w:pPr>
+      <w:r>
+        <w:lastRenderedPageBreak/>
+        <w:t>Rychlostní schopnosti</w:t>
+      </w:r>
+    </w:p>
+    <w:p>
+      <w:pPr>
+        <w:spacing w:line="360" w:lineRule="auto"/>
+        <w:jc w:val="both"/>
+        <w:rPr>
+          <w:rFonts w:ascii="Times New Roman" w:hAnsi="Times New Roman" w:cs="Times New Roman"/>
+          <w:sz w:val="24"/>
+          <w:szCs w:val="24"/>
+        </w:rPr>
+      </w:pPr>
+      <w:r>
+        <w:rPr>
+          <w:rFonts w:ascii="Times New Roman" w:hAnsi="Times New Roman" w:cs="Times New Roman"/>
+          <w:sz w:val="24"/>
+          <w:szCs w:val="24"/>
+        </w:rPr>
+        <w:fldChar w:fldCharType="begin"/>
+      </w:r>
+      <w:r>
+        <w:rPr>
+          <w:rFonts w:ascii="Times New Roman" w:hAnsi="Times New Roman" w:cs="Times New Roman"/>
+          <w:sz w:val="24"/>
+          <w:szCs w:val="24"/>
+        </w:rPr>
+        <w:instrText xml:space="preserve"> ADDIN ZOTERO_ITEM CSL_CITATION {"citationID":"SrgqZUb5","properties":{"formattedCitation":"(Peri\\uc0\\u269{} a Dovalil 2010)","plainCitation":"(Perič a Dovalil 2010)","dontUpdate":true,"noteIndex":0},"citationItems":[{"id":105,"uris":["http://zotero.org/users/local/PuTqOBGs/items/XKG75BWK"],"itemData":{"id":105,"type":"book","ISBN":"978-80-247-2118-7","language":"cs","publisher":"Grada","source":"is.muni.cz","title":"Sportovní trénink","URL":"https://is.muni.cz/publication/868541/cs/Sportovni-trenink/Peric-Dovalil","author":[{"family":"Perič","given":"Tomáš"},{"family":"Dovalil","given":"Josef"}],"accessed":{"date-parts":[["2024",4,11]]},"issued":{"date-parts":[["2010"]]}}}],"schema":"https://github.com/citation-style-language/schema/raw/master/csl-citation.json"} </w:instrText>
+      </w:r>
+      <w:r>
+        <w:rPr>
+          <w:rFonts w:ascii="Times New Roman" w:hAnsi="Times New Roman" w:cs="Times New Roman"/>
+          <w:sz w:val="24"/>
+          <w:szCs w:val="24"/>
+        </w:rPr>
+        <w:fldChar w:fldCharType="separate"/>
+      </w:r>
+      <w:proofErr w:type="spellStart"/>
+      <w:r>
+        <w:rPr>
+          <w:rFonts w:ascii="Times New Roman" w:hAnsi="Times New Roman" w:cs="Times New Roman"/>
+          <w:kern w:val="0"/>
+          <w:sz w:val="24"/>
+          <w:szCs w:val="24"/>
+        </w:rPr>
+        <w:t>Perič</w:t>
+      </w:r>
+      <w:proofErr w:type="spellEnd"/>
+      <w:r>
+        <w:rPr>
+          <w:rFonts w:ascii="Times New Roman" w:hAnsi="Times New Roman" w:cs="Times New Roman"/>
+          <w:kern w:val="0"/>
+          <w:sz w:val="24"/>
+          <w:szCs w:val="24"/>
+        </w:rPr>
+        <w:t xml:space="preserve"> a Dovalil (2010)</w:t>
+      </w:r>
+      <w:r>
+        <w:rPr>
+          <w:rFonts w:ascii="Times New Roman" w:hAnsi="Times New Roman" w:cs="Times New Roman"/>
+          <w:sz w:val="24"/>
+          <w:szCs w:val="24"/>
+        </w:rPr>
+        <w:fldChar w:fldCharType="end"/>
+      </w:r>
+      <w:r>
+        <w:rPr>
+          <w:rFonts w:ascii="Times New Roman" w:hAnsi="Times New Roman" w:cs="Times New Roman"/>
+          <w:sz w:val="24"/>
+          <w:szCs w:val="24"/>
+        </w:rPr>
+        <w:t xml:space="preserve"> charakterizují rychlostní schopnosti převážným zapojením ATP-CP zóny, což umožňuje vyvíjet činnost s maximální intenzitou trvající do 20 sekund. V tréninku rychlostních schopností je klíčové dbát na obnovu funkce CP, což umožňuje opakované výkony bez poklesu kvality. Tyto schopnosti jsou definovány jako schopnost vykonávat krátkodobé pohybové aktivity bez výrazného odporu a jsou rozděleny do tří hlavních kategorií: rychlost reakce, rychlost jednotlivého pohybu (rychlost acyklická) a rychlost lokomoce (rychlost cyklická). Jejich rozvoj je relativně složitý, přičemž dědičnost má významný vliv na jejich vývoj.</w:t>
+      </w:r>
+    </w:p>
+    <w:p>
+      <w:pPr>
+        <w:spacing w:line="360" w:lineRule="auto"/>
+        <w:jc w:val="both"/>
+        <w:rPr>
+          <w:rFonts w:ascii="Times New Roman" w:hAnsi="Times New Roman" w:cs="Times New Roman"/>
+          <w:sz w:val="24"/>
+          <w:szCs w:val="24"/>
+        </w:rPr>
+      </w:pPr>
+      <w:proofErr w:type="spellStart"/>
+      <w:r>
+        <w:rPr>
+          <w:rFonts w:ascii="Times New Roman" w:hAnsi="Times New Roman" w:cs="Times New Roman"/>
+          <w:sz w:val="24"/>
+          <w:szCs w:val="24"/>
+        </w:rPr>
+        <w:t>Podel</w:t>
+      </w:r>
+      <w:proofErr w:type="spellEnd"/>
+      <w:r>
+        <w:rPr>
+          <w:rFonts w:ascii="Times New Roman" w:hAnsi="Times New Roman" w:cs="Times New Roman"/>
+          <w:sz w:val="24"/>
+          <w:szCs w:val="24"/>
+        </w:rPr>
+        <w:t xml:space="preserve"> </w:t>
+      </w:r>
+      <w:r>
+        <w:rPr>
+          <w:rFonts w:ascii="Times New Roman" w:hAnsi="Times New Roman" w:cs="Times New Roman"/>
+          <w:sz w:val="24"/>
+          <w:szCs w:val="24"/>
+        </w:rPr>
+        <w:fldChar w:fldCharType="begin"/>
+      </w:r>
+      <w:r>
+        <w:rPr>
+          <w:rFonts w:ascii="Times New Roman" w:hAnsi="Times New Roman" w:cs="Times New Roman"/>
+          <w:sz w:val="24"/>
+          <w:szCs w:val="24"/>
+        </w:rPr>
+        <w:instrText xml:space="preserve"> ADDIN ZOTERO_ITEM CSL_CITATION {"citationID":"zbJV6hOU","properties":{"formattedCitation":"(Choutka 1983)","plainCitation":"(Choutka 1983)","dontUpdate":true,"noteIndex":0},"citationItems":[{"id":79,"uris":["http://zotero.org/users/local/PuTqOBGs/items/RGZER3HR"],"itemData":{"id":79,"type":"book","collection-title":"Edice Učebnice pro vysoké školy","publisher":"Státní pedagogické nakl.","title":"Teorie a didaktika sportu","URL":"https://books.google.cz/books?id=hEJHN4ICUpEC","author":[{"family":"Choutka","given":"M."}],"issued":{"date-parts":[["1983"]]}}}],"schema":"https://github.com/citation-style-language/schema/raw/master/csl-citation.json"} </w:instrText>
+      </w:r>
+      <w:r>
+        <w:rPr>
+          <w:rFonts w:ascii="Times New Roman" w:hAnsi="Times New Roman" w:cs="Times New Roman"/>
+          <w:sz w:val="24"/>
+          <w:szCs w:val="24"/>
+        </w:rPr>
+        <w:fldChar w:fldCharType="separate"/>
+      </w:r>
+      <w:r>
+        <w:rPr>
+          <w:rFonts w:ascii="Times New Roman" w:hAnsi="Times New Roman" w:cs="Times New Roman"/>
+          <w:sz w:val="24"/>
+          <w:szCs w:val="24"/>
+        </w:rPr>
+        <w:t>Choutky (1983)</w:t>
+      </w:r>
+      <w:r>
+        <w:rPr>
+          <w:rFonts w:ascii="Times New Roman" w:hAnsi="Times New Roman" w:cs="Times New Roman"/>
+          <w:sz w:val="24"/>
+          <w:szCs w:val="24"/>
+        </w:rPr>
+        <w:fldChar w:fldCharType="end"/>
+      </w:r>
+      <w:r>
+        <w:rPr>
+          <w:rFonts w:ascii="Times New Roman" w:hAnsi="Times New Roman" w:cs="Times New Roman"/>
+          <w:sz w:val="24"/>
+          <w:szCs w:val="24"/>
+        </w:rPr>
+        <w:t xml:space="preserve"> většina sportovních výkonů vyžaduje rychlost v acyklických pohybech. Příkladem můžou být vrhy, hody, skoky a v házené především střelba či přihrávka. Z toho vyplývá, že rychlostní projevy v acyklických pohybech jsou neobyčejně různorodé a zhusta se spojují v nejrůznější kombinace.</w:t>
+      </w:r>
+    </w:p>
+    <w:p>
+      <w:pPr>
+        <w:pStyle w:val="Nadpis1"/>
+      </w:pPr>
+      <w:r>
+        <w:t>Koordinační schopnosti</w:t>
+      </w:r>
+    </w:p>
+    <w:p>
+      <w:pPr>
+        <w:spacing w:line="360" w:lineRule="auto"/>
+        <w:jc w:val="both"/>
+        <w:rPr>
+          <w:rFonts w:ascii="Times New Roman" w:hAnsi="Times New Roman" w:cs="Times New Roman"/>
+          <w:sz w:val="24"/>
+          <w:szCs w:val="24"/>
+        </w:rPr>
+      </w:pPr>
+      <w:r>
+        <w:rPr>
+          <w:rFonts w:ascii="Times New Roman" w:hAnsi="Times New Roman" w:cs="Times New Roman"/>
+          <w:sz w:val="24"/>
+          <w:szCs w:val="24"/>
+        </w:rPr>
+        <w:fldChar w:fldCharType="begin"/>
+      </w:r>
+      <w:r>
+        <w:rPr>
+          <w:rFonts w:ascii="Times New Roman" w:hAnsi="Times New Roman" w:cs="Times New Roman"/>
+          <w:sz w:val="24"/>
+          <w:szCs w:val="24"/>
+        </w:rPr>
+        <w:instrText xml:space="preserve"> ADDIN ZOTERO_ITEM CSL_CITATION {"citationID":"pPVt9M8I","properties":{"formattedCitation":"(Havl\\uc0\\u237{}\\uc0\\u269{}kov\\uc0\\u225{} 1999)","plainCitation":"(Havlíčková 1999)","dontUpdate":true,"noteIndex":0},"citationItems":[{"id":96,"uris":["http://zotero.org/users/local/PuTqOBGs/items/EHX6SI5P"],"itemData":{"id":96,"type":"book","ISBN":"978-80-7184-875-2","language":"cs","note":"Google-Books-ID: cgUAAQAACAAJ","number-of-pages":"203","publisher":"Karolinum","source":"Google Books","title":"Fyziologie tělesné zátěže I.: obecná část","title-short":"Fyziologie tělesné zátěže I.","author":[{"family":"Havlíčková","given":"Ladislava"}],"issued":{"date-parts":[["1999"]]}}}],"schema":"https://github.com/citation-style-language/schema/raw/master/csl-citation.json"} </w:instrText>
+      </w:r>
+      <w:r>
+        <w:rPr>
+          <w:rFonts w:ascii="Times New Roman" w:hAnsi="Times New Roman" w:cs="Times New Roman"/>
+          <w:sz w:val="24"/>
+          <w:szCs w:val="24"/>
+        </w:rPr>
+        <w:fldChar w:fldCharType="separate"/>
+      </w:r>
+      <w:r>
+        <w:rPr>
+          <w:rFonts w:ascii="Times New Roman" w:hAnsi="Times New Roman" w:cs="Times New Roman"/>
+          <w:kern w:val="0"/>
+          <w:sz w:val="24"/>
+          <w:szCs w:val="24"/>
+        </w:rPr>
+        <w:t>Havlíčková (1999)</w:t>
+      </w:r>
+      <w:r>
+        <w:rPr>
+          <w:rFonts w:ascii="Times New Roman" w:hAnsi="Times New Roman" w:cs="Times New Roman"/>
+          <w:sz w:val="24"/>
+          <w:szCs w:val="24"/>
+        </w:rPr>
+        <w:fldChar w:fldCharType="end"/>
+      </w:r>
+      <w:r>
+        <w:rPr>
+          <w:rFonts w:ascii="Times New Roman" w:hAnsi="Times New Roman" w:cs="Times New Roman"/>
+          <w:sz w:val="24"/>
+          <w:szCs w:val="24"/>
+        </w:rPr>
+        <w:t xml:space="preserve"> udává, že pro koordinační schopnosti není energetický základ pohybu tak důležitý, což se odlišuje od kondičních schopností. U koordinačních schopností je důležitá aktivace a funkce centrálního nervového systému. Pro rozvoj všech ostatních schopností je nutné mít rozvinutý určitý stupeň obratnosti.</w:t>
+      </w:r>
+    </w:p>
+    <w:p>
+      <w:pPr>
+        <w:spacing w:line="360" w:lineRule="auto"/>
+        <w:jc w:val="both"/>
+        <w:rPr>
+          <w:rFonts w:ascii="Times New Roman" w:hAnsi="Times New Roman" w:cs="Times New Roman"/>
+          <w:sz w:val="24"/>
+          <w:szCs w:val="24"/>
+        </w:rPr>
+      </w:pPr>
+      <w:r>
+        <w:rPr>
+          <w:rFonts w:ascii="Times New Roman" w:hAnsi="Times New Roman" w:cs="Times New Roman"/>
+          <w:sz w:val="24"/>
+          <w:szCs w:val="24"/>
+        </w:rPr>
+        <w:t xml:space="preserve">Podle </w:t>
+      </w:r>
+      <w:r>
+        <w:rPr>
+          <w:rFonts w:ascii="Times New Roman" w:hAnsi="Times New Roman" w:cs="Times New Roman"/>
+          <w:sz w:val="24"/>
+          <w:szCs w:val="24"/>
+        </w:rPr>
+        <w:fldChar w:fldCharType="begin"/>
+      </w:r>
+      <w:r>
+        <w:rPr>
+          <w:rFonts w:ascii="Times New Roman" w:hAnsi="Times New Roman" w:cs="Times New Roman"/>
+          <w:sz w:val="24"/>
+          <w:szCs w:val="24"/>
+        </w:rPr>
+        <w:instrText xml:space="preserve"> ADDIN ZOTERO_ITEM CSL_CITATION {"citationID":"YEceDggR","properties":{"formattedCitation":"(Choutka 1983)","plainCitation":"(Choutka 1983)","noteIndex":0},"citationItems":[{"id":79,"uris":["http://zotero.org/users/local/PuTqOBGs/items/RGZER3HR"],"itemData":{"id":79,"type":"book","collection-title":"Edice Učebnice pro vysoké školy","publisher":"Státní pedagogické nakl.","title":"Teorie a didaktika sportu","URL":"https://books.google.cz/books?id=hEJHN4ICUpEC","author":[{"family":"Choutka","given":"M."}],"issued":{"date-parts":[["1983"]]}}}],"schema":"https://github.com/citation-style-language/schema/raw/master/csl-citation.json"} </w:instrText>
+      </w:r>
+      <w:r>
+        <w:rPr>
+          <w:rFonts w:ascii="Times New Roman" w:hAnsi="Times New Roman" w:cs="Times New Roman"/>
+          <w:sz w:val="24"/>
+          <w:szCs w:val="24"/>
+        </w:rPr>
+        <w:fldChar w:fldCharType="separate"/>
+      </w:r>
+      <w:r>
+        <w:rPr>
+          <w:rFonts w:ascii="Times New Roman" w:hAnsi="Times New Roman" w:cs="Times New Roman"/>
+          <w:sz w:val="24"/>
+          <w:szCs w:val="24"/>
+        </w:rPr>
+        <w:t>(Choutka 1983)</w:t>
+      </w:r>
+      <w:r>
+        <w:rPr>
+          <w:rFonts w:ascii="Times New Roman" w:hAnsi="Times New Roman" w:cs="Times New Roman"/>
+          <w:sz w:val="24"/>
+          <w:szCs w:val="24"/>
+        </w:rPr>
+        <w:fldChar w:fldCharType="end"/>
+      </w:r>
+      <w:r>
+        <w:rPr>
+          <w:rFonts w:ascii="Times New Roman" w:hAnsi="Times New Roman" w:cs="Times New Roman"/>
+          <w:sz w:val="24"/>
+          <w:szCs w:val="24"/>
+        </w:rPr>
+        <w:t xml:space="preserve"> „se obratností obvykle označuje schopnost lehce a účelně koordinovat vlastní pohyby a přizpůsobovat je konkrétním podmínkám řešeného úkolu.“ Všechny sportovní výkony jsou značně ovlivněny obratností, která je výsledkem jak vrozených, tak získaných koordinačních schopností. Důležitou roli hraje rychlost osvojování a kvalita provedení složitých pohybových struktur. Dále zmiňuje, že ve sportovních hrách má obratnost velký význam, „neboť je základem variability řešení neočekávaně vznikajících a často neobyčejně různorodých pohybových úkolů.“</w:t>
+      </w:r>
+    </w:p>
+    <w:p>
+      <w:pPr>
+        <w:pStyle w:val="Nadpis1"/>
+      </w:pPr>
+      <w:r>
+        <w:t>P</w:t>
+      </w:r>
+      <w:r>
+        <w:t>ohyblivost</w:t>
+      </w:r>
+    </w:p>
+    <w:p>
+      <w:pPr>
+        <w:spacing w:line="360" w:lineRule="auto"/>
+        <w:jc w:val="both"/>
+        <w:rPr>
+          <w:rFonts w:ascii="Times New Roman" w:hAnsi="Times New Roman" w:cs="Times New Roman"/>
+          <w:sz w:val="24"/>
+          <w:szCs w:val="24"/>
+        </w:rPr>
+      </w:pPr>
+      <w:r>
+        <w:rPr>
+          <w:rFonts w:ascii="Times New Roman" w:hAnsi="Times New Roman" w:cs="Times New Roman"/>
+          <w:sz w:val="24"/>
+          <w:szCs w:val="24"/>
+        </w:rPr>
+        <w:t xml:space="preserve">Dle </w:t>
+      </w:r>
+      <w:r>
+        <w:rPr>
+          <w:rFonts w:ascii="Times New Roman" w:hAnsi="Times New Roman" w:cs="Times New Roman"/>
+          <w:sz w:val="24"/>
+          <w:szCs w:val="24"/>
+        </w:rPr>
+        <w:fldChar w:fldCharType="begin"/>
+      </w:r>
+      <w:r>
+        <w:rPr>
+          <w:rFonts w:ascii="Times New Roman" w:hAnsi="Times New Roman" w:cs="Times New Roman"/>
+          <w:sz w:val="24"/>
+          <w:szCs w:val="24"/>
+        </w:rPr>
+        <w:instrText xml:space="preserve"> ADDIN ZOTERO_ITEM CSL_CITATION {"citationID":"J8BC5hlA","properties":{"formattedCitation":"(Choutka 1983)","plainCitation":"(Choutka 1983)","noteIndex":0},"citationItems":[{"id":79,"uris":["http://zotero.org/users/local/PuTqOBGs/items/RGZER3HR"],"itemData":{"id":79,"type":"book","collection-title":"Edice Učebnice pro vysoké školy","publisher":"Státní pedagogické nakl.","title":"Teorie a didaktika sportu","URL":"https://books.google.cz/books?id=hEJHN4ICUpEC","author":[{"family":"Choutka","given":"M."}],"issued":{"date-parts":[["1983"]]}}}],"schema":"https://github.com/citation-style-language/schema/raw/master/csl-citation.json"} </w:instrText>
+      </w:r>
+      <w:r>
+        <w:rPr>
+          <w:rFonts w:ascii="Times New Roman" w:hAnsi="Times New Roman" w:cs="Times New Roman"/>
+          <w:sz w:val="24"/>
+          <w:szCs w:val="24"/>
+        </w:rPr>
+        <w:fldChar w:fldCharType="separate"/>
+      </w:r>
+      <w:r>
+        <w:rPr>
+          <w:rFonts w:ascii="Times New Roman" w:hAnsi="Times New Roman" w:cs="Times New Roman"/>
+          <w:sz w:val="24"/>
+          <w:szCs w:val="24"/>
+        </w:rPr>
+        <w:t>(Choutka 1983)</w:t>
+      </w:r>
+      <w:r>
+        <w:rPr>
+          <w:rFonts w:ascii="Times New Roman" w:hAnsi="Times New Roman" w:cs="Times New Roman"/>
+          <w:sz w:val="24"/>
+          <w:szCs w:val="24"/>
+        </w:rPr>
+        <w:fldChar w:fldCharType="end"/>
+      </w:r>
+      <w:r>
+        <w:rPr>
+          <w:rFonts w:ascii="Times New Roman" w:hAnsi="Times New Roman" w:cs="Times New Roman"/>
+          <w:sz w:val="24"/>
+          <w:szCs w:val="24"/>
+        </w:rPr>
+        <w:t xml:space="preserve"> se pohyblivost týká schopnosti provádět pohyby v rámci rozsahu lidských pohybů. Je to komplexní pohybová schopnost, ve které rozsah pohybu v kloubech představuje pouze jednu z jejích stránek. Podmíněna je různými faktory, jako je anatomická stavba kloubů, pevnost vazů, pružnost svalů, jejich ohebnost a schopnost svalové relaxace.</w:t>
+      </w:r>
+    </w:p>
+    <w:p>
+      <w:pPr>
+        <w:spacing w:line="360" w:lineRule="auto"/>
+        <w:jc w:val="both"/>
+        <w:rPr>
+          <w:rFonts w:ascii="Times New Roman" w:hAnsi="Times New Roman" w:cs="Times New Roman"/>
+          <w:sz w:val="24"/>
+          <w:szCs w:val="24"/>
+        </w:rPr>
+      </w:pPr>
+      <w:r>
+        <w:rPr>
+          <w:rFonts w:ascii="Times New Roman" w:hAnsi="Times New Roman" w:cs="Times New Roman"/>
+          <w:sz w:val="24"/>
+          <w:szCs w:val="24"/>
+        </w:rPr>
+        <w:lastRenderedPageBreak/>
+        <w:fldChar w:fldCharType="begin"/>
+      </w:r>
+      <w:r>
+        <w:rPr>
+          <w:rFonts w:ascii="Times New Roman" w:hAnsi="Times New Roman" w:cs="Times New Roman"/>
+          <w:sz w:val="24"/>
+          <w:szCs w:val="24"/>
+        </w:rPr>
+        <w:instrText xml:space="preserve"> ADDIN ZOTERO_ITEM CSL_CITATION {"citationID":"oOY0ZZl4","properties":{"formattedCitation":"(Dovalil 2002)","plainCitation":"(Dovalil 2002)","dontUpdate":true,"noteIndex":0},"citationItems":[{"id":78,"uris":["http://zotero.org/users/local/PuTqOBGs/items/82XJ9JD8"],"itemData":{"id":78,"type":"book","edition":"Vyd. 1","event-place":"Praha","ISBN":"978-80-7033-760-8","language":"cze","note":"OCLC: 320548714","publisher":"Olympia","publisher-place":"Praha","source":"Open WorldCat","title":"Výkon a trénink ve sportu","author":[{"family":"Dovalil","given":"Josef"},{"literal":"Choutka, Miroslav"},{"literal":"Svoboda, Bohumil"},{"literal":"Hošek, Václav"},{"literal":"Perič, Tomáš"},{"literal":"Potměšil, Jaroslav"},{"literal":"Vránová, Jana"},{"literal":"Bunc, Václav"}],"issued":{"date-parts":[["2002"]]}}}],"schema":"https://github.com/citation-style-language/schema/raw/master/csl-citation.json"} </w:instrText>
+      </w:r>
+      <w:r>
+        <w:rPr>
+          <w:rFonts w:ascii="Times New Roman" w:hAnsi="Times New Roman" w:cs="Times New Roman"/>
+          <w:sz w:val="24"/>
+          <w:szCs w:val="24"/>
+        </w:rPr>
+        <w:fldChar w:fldCharType="separate"/>
+      </w:r>
+      <w:r>
+        <w:rPr>
+          <w:rFonts w:ascii="Times New Roman" w:hAnsi="Times New Roman" w:cs="Times New Roman"/>
+          <w:sz w:val="24"/>
+          <w:szCs w:val="24"/>
+        </w:rPr>
+        <w:t>Dovalil et al. (2002)</w:t>
+      </w:r>
+      <w:r>
+        <w:rPr>
+          <w:rFonts w:ascii="Times New Roman" w:hAnsi="Times New Roman" w:cs="Times New Roman"/>
+          <w:sz w:val="24"/>
+          <w:szCs w:val="24"/>
+        </w:rPr>
+        <w:fldChar w:fldCharType="end"/>
+      </w:r>
+      <w:r>
+        <w:rPr>
+          <w:rFonts w:ascii="Times New Roman" w:hAnsi="Times New Roman" w:cs="Times New Roman"/>
+          <w:sz w:val="24"/>
+          <w:szCs w:val="24"/>
+        </w:rPr>
+        <w:t xml:space="preserve"> zdůrazňuje, že ve specifických sportovních disciplínách, jako je například gymnastika, skoky do vody či plavání, má pohyblivost přímí význam, tudíž má rozhodující vliv na výkon. Dále také zmiňuje, že pohyblivost se nepřímo využívá při hodnocení pohybových schopností projevem ekonomičnosti pohybu a dovednostech.</w:t>
+      </w:r>
+    </w:p>
+    <w:p>
+      <w:pPr>
+        <w:spacing w:line="360" w:lineRule="auto"/>
+        <w:jc w:val="both"/>
+        <w:rPr>
+          <w:rFonts w:ascii="Times New Roman" w:hAnsi="Times New Roman" w:cs="Times New Roman"/>
+          <w:sz w:val="24"/>
+          <w:szCs w:val="24"/>
+        </w:rPr>
+      </w:pPr>
+    </w:p>
+    <w:p>
+      <w:pPr>
+        <w:spacing w:line="360" w:lineRule="auto"/>
+        <w:jc w:val="both"/>
+        <w:rPr>
+          <w:rFonts w:ascii="Times New Roman" w:hAnsi="Times New Roman" w:cs="Times New Roman"/>
+          <w:sz w:val="24"/>
+          <w:szCs w:val="24"/>
+        </w:rPr>
+      </w:pPr>
+    </w:p>
+    <w:p>
+      <w:pPr>
+        <w:spacing w:line="360" w:lineRule="auto"/>
+        <w:jc w:val="both"/>
+        <w:rPr>
+          <w:rFonts w:ascii="Times New Roman" w:hAnsi="Times New Roman" w:cs="Times New Roman"/>
+          <w:sz w:val="24"/>
+          <w:szCs w:val="24"/>
+        </w:rPr>
+      </w:pPr>
+    </w:p>
+    <w:p>
+      <w:pPr>
+        <w:spacing w:line="360" w:lineRule="auto"/>
+        <w:jc w:val="both"/>
+        <w:rPr>
+          <w:rFonts w:ascii="Times New Roman" w:hAnsi="Times New Roman" w:cs="Times New Roman"/>
+          <w:sz w:val="24"/>
+          <w:szCs w:val="24"/>
+        </w:rPr>
+      </w:pPr>
+    </w:p>
+    <w:p>
+      <w:pPr>
+        <w:spacing w:line="360" w:lineRule="auto"/>
+        <w:jc w:val="both"/>
+        <w:rPr>
+          <w:rFonts w:ascii="Times New Roman" w:hAnsi="Times New Roman" w:cs="Times New Roman"/>
+          <w:sz w:val="24"/>
+          <w:szCs w:val="24"/>
+        </w:rPr>
+      </w:pPr>
+    </w:p>
+    <w:p>
+      <w:pPr>
+        <w:spacing w:line="360" w:lineRule="auto"/>
+        <w:jc w:val="both"/>
+        <w:rPr>
+          <w:rFonts w:ascii="Times New Roman" w:hAnsi="Times New Roman" w:cs="Times New Roman"/>
+          <w:sz w:val="24"/>
+          <w:szCs w:val="24"/>
+        </w:rPr>
+      </w:pPr>
+    </w:p>
+    <w:p/>
+    <w:tbl>
+      <w:tblPr>
+        <w:tblStyle w:val="Prosttabulka2"/>
+        <w:tblW w:w="0" w:type="auto"/>
+        <w:tblLook w:val="04A0" w:firstRow="1" w:lastRow="0" w:firstColumn="1" w:lastColumn="0" w:noHBand="0" w:noVBand="1"/>
+      </w:tblPr>
+      <w:tblGrid>
+        <w:gridCol w:w="1244"/>
+        <w:gridCol w:w="216"/>
+        <w:gridCol w:w="794"/>
+        <w:gridCol w:w="298"/>
+        <w:gridCol w:w="711"/>
+        <w:gridCol w:w="912"/>
+        <w:gridCol w:w="216"/>
+        <w:gridCol w:w="793"/>
+        <w:gridCol w:w="216"/>
+        <w:gridCol w:w="793"/>
+        <w:gridCol w:w="912"/>
+        <w:gridCol w:w="216"/>
+        <w:gridCol w:w="793"/>
+        <w:gridCol w:w="912"/>
+      </w:tblGrid>
+      <w:tr>
+        <w:trPr>
+          <w:gridAfter w:val="1"/>
+          <w:cnfStyle w:val="100000000000" w:firstRow="1" w:lastRow="0" w:firstColumn="0" w:lastColumn="0" w:oddVBand="0" w:evenVBand="0" w:oddHBand="0" w:evenHBand="0" w:firstRowFirstColumn="0" w:firstRowLastColumn="0" w:lastRowFirstColumn="0" w:lastRowLastColumn="0"/>
+          <w:wAfter w:w="912" w:type="dxa"/>
+          <w:trHeight w:val="315"/>
+        </w:trPr>
+        <w:tc>
+          <w:tcPr>
+            <w:cnfStyle w:val="001000000000" w:firstRow="0" w:lastRow="0" w:firstColumn="1" w:lastColumn="0" w:oddVBand="0" w:evenVBand="0" w:oddHBand="0" w:evenHBand="0" w:firstRowFirstColumn="0" w:firstRowLastColumn="0" w:lastRowFirstColumn="0" w:lastRowLastColumn="0"/>
+            <w:tcW w:w="1244" w:type="dxa"/>
+            <w:noWrap/>
+            <w:hideMark/>
+          </w:tcPr>
+          <w:p>
+            <w:r>
+              <w:t>Studie</w:t>
+            </w:r>
+          </w:p>
+        </w:tc>
+        <w:tc>
+          <w:tcPr>
+            <w:tcW w:w="1010" w:type="dxa"/>
+            <w:gridSpan w:val="2"/>
+            <w:noWrap/>
+            <w:hideMark/>
+          </w:tcPr>
+          <w:p>
+            <w:pPr>
+              <w:cnfStyle w:val="100000000000" w:firstRow="1" w:lastRow="0" w:firstColumn="0" w:lastColumn="0" w:oddVBand="0" w:evenVBand="0" w:oddHBand="0" w:evenHBand="0" w:firstRowFirstColumn="0" w:firstRowLastColumn="0" w:lastRowFirstColumn="0" w:lastRowLastColumn="0"/>
+            </w:pPr>
+            <w:r>
+              <w:t>Studie 1</w:t>
+            </w:r>
+          </w:p>
+        </w:tc>
+        <w:tc>
+          <w:tcPr>
+            <w:tcW w:w="1009" w:type="dxa"/>
+            <w:gridSpan w:val="2"/>
+            <w:noWrap/>
+            <w:hideMark/>
+          </w:tcPr>
+          <w:p>
+            <w:pPr>
+              <w:cnfStyle w:val="100000000000" w:firstRow="1" w:lastRow="0" w:firstColumn="0" w:lastColumn="0" w:oddVBand="0" w:evenVBand="0" w:oddHBand="0" w:evenHBand="0" w:firstRowFirstColumn="0" w:firstRowLastColumn="0" w:lastRowFirstColumn="0" w:lastRowLastColumn="0"/>
+            </w:pPr>
+            <w:r>
+              <w:t>Studie 2</w:t>
+            </w:r>
+          </w:p>
+        </w:tc>
+        <w:tc>
+          <w:tcPr>
+            <w:tcW w:w="912" w:type="dxa"/>
+            <w:noWrap/>
+            <w:hideMark/>
+          </w:tcPr>
+          <w:p>
+            <w:pPr>
+              <w:cnfStyle w:val="100000000000" w:firstRow="1" w:lastRow="0" w:firstColumn="0" w:lastColumn="0" w:oddVBand="0" w:evenVBand="0" w:oddHBand="0" w:evenHBand="0" w:firstRowFirstColumn="0" w:firstRowLastColumn="0" w:lastRowFirstColumn="0" w:lastRowLastColumn="0"/>
+            </w:pPr>
+            <w:r>
+              <w:t>Studie 3</w:t>
+            </w:r>
+          </w:p>
+        </w:tc>
+        <w:tc>
+          <w:tcPr>
+            <w:tcW w:w="1009" w:type="dxa"/>
+            <w:gridSpan w:val="2"/>
+            <w:noWrap/>
+            <w:hideMark/>
+          </w:tcPr>
+          <w:p>
+            <w:pPr>
+              <w:cnfStyle w:val="100000000000" w:firstRow="1" w:lastRow="0" w:firstColumn="0" w:lastColumn="0" w:oddVBand="0" w:evenVBand="0" w:oddHBand="0" w:evenHBand="0" w:firstRowFirstColumn="0" w:firstRowLastColumn="0" w:lastRowFirstColumn="0" w:lastRowLastColumn="0"/>
+            </w:pPr>
+            <w:r>
+              <w:t>Studie 4</w:t>
+            </w:r>
+          </w:p>
+        </w:tc>
+        <w:tc>
+          <w:tcPr>
+            <w:tcW w:w="1009" w:type="dxa"/>
+            <w:gridSpan w:val="2"/>
+            <w:noWrap/>
+            <w:hideMark/>
+          </w:tcPr>
+          <w:p>
+            <w:pPr>
+              <w:cnfStyle w:val="100000000000" w:firstRow="1" w:lastRow="0" w:firstColumn="0" w:lastColumn="0" w:oddVBand="0" w:evenVBand="0" w:oddHBand="0" w:evenHBand="0" w:firstRowFirstColumn="0" w:firstRowLastColumn="0" w:lastRowFirstColumn="0" w:lastRowLastColumn="0"/>
+            </w:pPr>
+            <w:r>
+              <w:t>Studie 6</w:t>
+            </w:r>
+          </w:p>
+        </w:tc>
+        <w:tc>
+          <w:tcPr>
+            <w:tcW w:w="912" w:type="dxa"/>
+            <w:noWrap/>
+            <w:hideMark/>
+          </w:tcPr>
+          <w:p>
+            <w:pPr>
+              <w:cnfStyle w:val="100000000000" w:firstRow="1" w:lastRow="0" w:firstColumn="0" w:lastColumn="0" w:oddVBand="0" w:evenVBand="0" w:oddHBand="0" w:evenHBand="0" w:firstRowFirstColumn="0" w:firstRowLastColumn="0" w:lastRowFirstColumn="0" w:lastRowLastColumn="0"/>
+            </w:pPr>
+            <w:r>
+              <w:t>Studie 7</w:t>
+            </w:r>
+          </w:p>
+        </w:tc>
+        <w:tc>
+          <w:tcPr>
+            <w:tcW w:w="1009" w:type="dxa"/>
+            <w:gridSpan w:val="2"/>
+            <w:noWrap/>
+            <w:hideMark/>
+          </w:tcPr>
+          <w:p>
+            <w:pPr>
+              <w:cnfStyle w:val="100000000000" w:firstRow="1" w:lastRow="0" w:firstColumn="0" w:lastColumn="0" w:oddVBand="0" w:evenVBand="0" w:oddHBand="0" w:evenHBand="0" w:firstRowFirstColumn="0" w:firstRowLastColumn="0" w:lastRowFirstColumn="0" w:lastRowLastColumn="0"/>
+            </w:pPr>
+            <w:r>
+              <w:t>Studie 8</w:t>
+            </w:r>
+          </w:p>
+        </w:tc>
+      </w:tr>
+      <w:tr>
+        <w:trPr>
+          <w:gridAfter w:val="1"/>
+          <w:cnfStyle w:val="000000100000" w:firstRow="0" w:lastRow="0" w:firstColumn="0" w:lastColumn="0" w:oddVBand="0" w:evenVBand="0" w:oddHBand="1" w:evenHBand="0" w:firstRowFirstColumn="0" w:firstRowLastColumn="0" w:lastRowFirstColumn="0" w:lastRowLastColumn="0"/>
+          <w:wAfter w:w="912" w:type="dxa"/>
+          <w:trHeight w:val="315"/>
+        </w:trPr>
+        <w:tc>
+          <w:tcPr>
+            <w:cnfStyle w:val="001000000000" w:firstRow="0" w:lastRow="0" w:firstColumn="1" w:lastColumn="0" w:oddVBand="0" w:evenVBand="0" w:oddHBand="0" w:evenHBand="0" w:firstRowFirstColumn="0" w:firstRowLastColumn="0" w:lastRowFirstColumn="0" w:lastRowLastColumn="0"/>
+            <w:tcW w:w="1244" w:type="dxa"/>
+            <w:noWrap/>
+            <w:hideMark/>
+          </w:tcPr>
+          <w:p>
+            <w:r>
+              <w:rPr>
+                <w:rFonts w:ascii="Cambria Math" w:hAnsi="Cambria Math" w:cs="Cambria Math"/>
+              </w:rPr>
+              <w:t>⌀</w:t>
+            </w:r>
+            <w:r>
+              <w:t xml:space="preserve"> počet účastníků </w:t>
+            </w:r>
+          </w:p>
+        </w:tc>
+        <w:tc>
+          <w:tcPr>
+            <w:tcW w:w="1010" w:type="dxa"/>
+            <w:gridSpan w:val="2"/>
+            <w:noWrap/>
+            <w:hideMark/>
+          </w:tcPr>
+          <w:p>
+            <w:pPr>
+              <w:cnfStyle w:val="000000100000" w:firstRow="0" w:lastRow="0" w:firstColumn="0" w:lastColumn="0" w:oddVBand="0" w:evenVBand="0" w:oddHBand="1" w:evenHBand="0" w:firstRowFirstColumn="0" w:firstRowLastColumn="0" w:lastRowFirstColumn="0" w:lastRowLastColumn="0"/>
+            </w:pPr>
+            <w:r>
+              <w:t>32</w:t>
+            </w:r>
+          </w:p>
+        </w:tc>
+        <w:tc>
+          <w:tcPr>
+            <w:tcW w:w="1009" w:type="dxa"/>
+            <w:gridSpan w:val="2"/>
+            <w:noWrap/>
+            <w:hideMark/>
+          </w:tcPr>
+          <w:p>
+            <w:pPr>
+              <w:cnfStyle w:val="000000100000" w:firstRow="0" w:lastRow="0" w:firstColumn="0" w:lastColumn="0" w:oddVBand="0" w:evenVBand="0" w:oddHBand="1" w:evenHBand="0" w:firstRowFirstColumn="0" w:firstRowLastColumn="0" w:lastRowFirstColumn="0" w:lastRowLastColumn="0"/>
+            </w:pPr>
+            <w:r>
+              <w:t>60</w:t>
+            </w:r>
+          </w:p>
+        </w:tc>
+        <w:tc>
+          <w:tcPr>
+            <w:tcW w:w="912" w:type="dxa"/>
+            <w:noWrap/>
+            <w:hideMark/>
+          </w:tcPr>
+          <w:p>
+            <w:pPr>
+              <w:cnfStyle w:val="000000100000" w:firstRow="0" w:lastRow="0" w:firstColumn="0" w:lastColumn="0" w:oddVBand="0" w:evenVBand="0" w:oddHBand="1" w:evenHBand="0" w:firstRowFirstColumn="0" w:firstRowLastColumn="0" w:lastRowFirstColumn="0" w:lastRowLastColumn="0"/>
+            </w:pPr>
+            <w:r>
+              <w:t>28</w:t>
+            </w:r>
+          </w:p>
+        </w:tc>
+        <w:tc>
+          <w:tcPr>
+            <w:tcW w:w="1009" w:type="dxa"/>
+            <w:gridSpan w:val="2"/>
+            <w:noWrap/>
+            <w:hideMark/>
+          </w:tcPr>
+          <w:p>
+            <w:pPr>
+              <w:cnfStyle w:val="000000100000" w:firstRow="0" w:lastRow="0" w:firstColumn="0" w:lastColumn="0" w:oddVBand="0" w:evenVBand="0" w:oddHBand="1" w:evenHBand="0" w:firstRowFirstColumn="0" w:firstRowLastColumn="0" w:lastRowFirstColumn="0" w:lastRowLastColumn="0"/>
+            </w:pPr>
+            <w:r>
+              <w:t>46</w:t>
+            </w:r>
+          </w:p>
+        </w:tc>
+        <w:tc>
+          <w:tcPr>
+            <w:tcW w:w="1009" w:type="dxa"/>
+            <w:gridSpan w:val="2"/>
+            <w:noWrap/>
+            <w:hideMark/>
+          </w:tcPr>
+          <w:p>
+            <w:pPr>
+              <w:cnfStyle w:val="000000100000" w:firstRow="0" w:lastRow="0" w:firstColumn="0" w:lastColumn="0" w:oddVBand="0" w:evenVBand="0" w:oddHBand="1" w:evenHBand="0" w:firstRowFirstColumn="0" w:firstRowLastColumn="0" w:lastRowFirstColumn="0" w:lastRowLastColumn="0"/>
+            </w:pPr>
+            <w:r>
+              <w:t>45</w:t>
+            </w:r>
+          </w:p>
+        </w:tc>
+        <w:tc>
+          <w:tcPr>
+            <w:tcW w:w="912" w:type="dxa"/>
+            <w:noWrap/>
+            <w:hideMark/>
+          </w:tcPr>
+          <w:p>
+            <w:pPr>
+              <w:cnfStyle w:val="000000100000" w:firstRow="0" w:lastRow="0" w:firstColumn="0" w:lastColumn="0" w:oddVBand="0" w:evenVBand="0" w:oddHBand="1" w:evenHBand="0" w:firstRowFirstColumn="0" w:firstRowLastColumn="0" w:lastRowFirstColumn="0" w:lastRowLastColumn="0"/>
+            </w:pPr>
+            <w:r>
+              <w:t>18</w:t>
+            </w:r>
+          </w:p>
+        </w:tc>
+        <w:tc>
+          <w:tcPr>
+            <w:tcW w:w="1009" w:type="dxa"/>
+            <w:gridSpan w:val="2"/>
+            <w:noWrap/>
+            <w:hideMark/>
+          </w:tcPr>
+          <w:p>
+            <w:pPr>
+              <w:cnfStyle w:val="000000100000" w:firstRow="0" w:lastRow="0" w:firstColumn="0" w:lastColumn="0" w:oddVBand="0" w:evenVBand="0" w:oddHBand="1" w:evenHBand="0" w:firstRowFirstColumn="0" w:firstRowLastColumn="0" w:lastRowFirstColumn="0" w:lastRowLastColumn="0"/>
+            </w:pPr>
+            <w:r>
+              <w:t>18</w:t>
+            </w:r>
+          </w:p>
+        </w:tc>
+      </w:tr>
+      <w:tr>
+        <w:trPr>
+          <w:gridAfter w:val="1"/>
+          <w:wAfter w:w="912" w:type="dxa"/>
+          <w:trHeight w:val="315"/>
+        </w:trPr>
+        <w:tc>
+          <w:tcPr>
+            <w:cnfStyle w:val="001000000000" w:firstRow="0" w:lastRow="0" w:firstColumn="1" w:lastColumn="0" w:oddVBand="0" w:evenVBand="0" w:oddHBand="0" w:evenHBand="0" w:firstRowFirstColumn="0" w:firstRowLastColumn="0" w:lastRowFirstColumn="0" w:lastRowLastColumn="0"/>
+            <w:tcW w:w="1244" w:type="dxa"/>
+            <w:noWrap/>
+            <w:hideMark/>
+          </w:tcPr>
+          <w:p>
+            <w:r>
+              <w:rPr>
+                <w:rFonts w:ascii="Cambria Math" w:hAnsi="Cambria Math" w:cs="Cambria Math"/>
+              </w:rPr>
+              <w:t>⌀</w:t>
+            </w:r>
+            <w:r>
+              <w:t xml:space="preserve"> věk </w:t>
+            </w:r>
+          </w:p>
+        </w:tc>
+        <w:tc>
+          <w:tcPr>
+            <w:tcW w:w="1010" w:type="dxa"/>
+            <w:gridSpan w:val="2"/>
+            <w:noWrap/>
+            <w:hideMark/>
+          </w:tcPr>
+          <w:p>
+            <w:pPr>
+              <w:cnfStyle w:val="000000000000" w:firstRow="0" w:lastRow="0" w:firstColumn="0" w:lastColumn="0" w:oddVBand="0" w:evenVBand="0" w:oddHBand="0" w:evenHBand="0" w:firstRowFirstColumn="0" w:firstRowLastColumn="0" w:lastRowFirstColumn="0" w:lastRowLastColumn="0"/>
+            </w:pPr>
+            <w:r>
+              <w:t>16,6 ± 0,6</w:t>
+            </w:r>
+          </w:p>
+        </w:tc>
+        <w:tc>
+          <w:tcPr>
+            <w:tcW w:w="1009" w:type="dxa"/>
+            <w:gridSpan w:val="2"/>
+            <w:noWrap/>
+            <w:hideMark/>
+          </w:tcPr>
+          <w:p>
+            <w:pPr>
+              <w:cnfStyle w:val="000000000000" w:firstRow="0" w:lastRow="0" w:firstColumn="0" w:lastColumn="0" w:oddVBand="0" w:evenVBand="0" w:oddHBand="0" w:evenHBand="0" w:firstRowFirstColumn="0" w:firstRowLastColumn="0" w:lastRowFirstColumn="0" w:lastRowLastColumn="0"/>
+            </w:pPr>
+            <w:r>
+              <w:t>15-15,9</w:t>
+            </w:r>
+          </w:p>
+        </w:tc>
+        <w:tc>
+          <w:tcPr>
+            <w:tcW w:w="912" w:type="dxa"/>
+            <w:noWrap/>
+            <w:hideMark/>
+          </w:tcPr>
+          <w:p>
+            <w:pPr>
+              <w:cnfStyle w:val="000000000000" w:firstRow="0" w:lastRow="0" w:firstColumn="0" w:lastColumn="0" w:oddVBand="0" w:evenVBand="0" w:oddHBand="0" w:evenHBand="0" w:firstRowFirstColumn="0" w:firstRowLastColumn="0" w:lastRowFirstColumn="0" w:lastRowLastColumn="0"/>
+            </w:pPr>
+            <w:r>
+              <w:t>14,55 ± 0,25</w:t>
+            </w:r>
+          </w:p>
+        </w:tc>
+        <w:tc>
+          <w:tcPr>
+            <w:tcW w:w="1009" w:type="dxa"/>
+            <w:gridSpan w:val="2"/>
+            <w:noWrap/>
+            <w:hideMark/>
+          </w:tcPr>
+          <w:p>
+            <w:pPr>
+              <w:cnfStyle w:val="000000000000" w:firstRow="0" w:lastRow="0" w:firstColumn="0" w:lastColumn="0" w:oddVBand="0" w:evenVBand="0" w:oddHBand="0" w:evenHBand="0" w:firstRowFirstColumn="0" w:firstRowLastColumn="0" w:lastRowFirstColumn="0" w:lastRowLastColumn="0"/>
+            </w:pPr>
+            <w:r>
+              <w:t>14,83 ± 0,64</w:t>
+            </w:r>
+          </w:p>
+        </w:tc>
+        <w:tc>
+          <w:tcPr>
+            <w:tcW w:w="1009" w:type="dxa"/>
+            <w:gridSpan w:val="2"/>
+            <w:noWrap/>
+            <w:hideMark/>
+          </w:tcPr>
+          <w:p>
+            <w:pPr>
+              <w:cnfStyle w:val="000000000000" w:firstRow="0" w:lastRow="0" w:firstColumn="0" w:lastColumn="0" w:oddVBand="0" w:evenVBand="0" w:oddHBand="0" w:evenHBand="0" w:firstRowFirstColumn="0" w:firstRowLastColumn="0" w:lastRowFirstColumn="0" w:lastRowLastColumn="0"/>
+            </w:pPr>
+            <w:r>
+              <w:t>15</w:t>
+            </w:r>
+          </w:p>
+        </w:tc>
+        <w:tc>
+          <w:tcPr>
+            <w:tcW w:w="912" w:type="dxa"/>
+            <w:noWrap/>
+            <w:hideMark/>
+          </w:tcPr>
+          <w:p>
+            <w:pPr>
+              <w:cnfStyle w:val="000000000000" w:firstRow="0" w:lastRow="0" w:firstColumn="0" w:lastColumn="0" w:oddVBand="0" w:evenVBand="0" w:oddHBand="0" w:evenHBand="0" w:firstRowFirstColumn="0" w:firstRowLastColumn="0" w:lastRowFirstColumn="0" w:lastRowLastColumn="0"/>
+            </w:pPr>
+            <w:r>
+              <w:t>14,7 ± 0,3</w:t>
+            </w:r>
+          </w:p>
+        </w:tc>
+        <w:tc>
+          <w:tcPr>
+            <w:tcW w:w="1009" w:type="dxa"/>
+            <w:gridSpan w:val="2"/>
+            <w:noWrap/>
+            <w:hideMark/>
+          </w:tcPr>
+          <w:p>
+            <w:pPr>
+              <w:cnfStyle w:val="000000000000" w:firstRow="0" w:lastRow="0" w:firstColumn="0" w:lastColumn="0" w:oddVBand="0" w:evenVBand="0" w:oddHBand="0" w:evenHBand="0" w:firstRowFirstColumn="0" w:firstRowLastColumn="0" w:lastRowFirstColumn="0" w:lastRowLastColumn="0"/>
+            </w:pPr>
+            <w:r>
+              <w:t xml:space="preserve">15,1 ± 0,32 </w:t>
+            </w:r>
+          </w:p>
+        </w:tc>
+      </w:tr>
+      <w:tr>
+        <w:trPr>
+          <w:gridAfter w:val="1"/>
+          <w:cnfStyle w:val="000000100000" w:firstRow="0" w:lastRow="0" w:firstColumn="0" w:lastColumn="0" w:oddVBand="0" w:evenVBand="0" w:oddHBand="1" w:evenHBand="0" w:firstRowFirstColumn="0" w:firstRowLastColumn="0" w:lastRowFirstColumn="0" w:lastRowLastColumn="0"/>
+          <w:wAfter w:w="912" w:type="dxa"/>
+          <w:trHeight w:val="315"/>
+        </w:trPr>
+        <w:tc>
+          <w:tcPr>
+            <w:cnfStyle w:val="001000000000" w:firstRow="0" w:lastRow="0" w:firstColumn="1" w:lastColumn="0" w:oddVBand="0" w:evenVBand="0" w:oddHBand="0" w:evenHBand="0" w:firstRowFirstColumn="0" w:firstRowLastColumn="0" w:lastRowFirstColumn="0" w:lastRowLastColumn="0"/>
+            <w:tcW w:w="1244" w:type="dxa"/>
+            <w:noWrap/>
+            <w:hideMark/>
+          </w:tcPr>
+          <w:p>
+            <w:r>
+              <w:rPr>
+                <w:rFonts w:ascii="Cambria Math" w:hAnsi="Cambria Math" w:cs="Cambria Math"/>
+              </w:rPr>
+              <w:t>⌀</w:t>
+            </w:r>
+            <w:r>
+              <w:t xml:space="preserve"> čas na 5 m (s)</w:t>
+            </w:r>
+          </w:p>
+        </w:tc>
+        <w:tc>
+          <w:tcPr>
+            <w:tcW w:w="1010" w:type="dxa"/>
+            <w:gridSpan w:val="2"/>
+            <w:noWrap/>
+            <w:hideMark/>
+          </w:tcPr>
+          <w:p>
+            <w:pPr>
+              <w:cnfStyle w:val="000000100000" w:firstRow="0" w:lastRow="0" w:firstColumn="0" w:lastColumn="0" w:oddVBand="0" w:evenVBand="0" w:oddHBand="1" w:evenHBand="0" w:firstRowFirstColumn="0" w:firstRowLastColumn="0" w:lastRowFirstColumn="0" w:lastRowLastColumn="0"/>
+            </w:pPr>
+            <w:r>
+              <w:t>1,175 ± 0,051</w:t>
+            </w:r>
+          </w:p>
+        </w:tc>
+        <w:tc>
+          <w:tcPr>
+            <w:tcW w:w="1009" w:type="dxa"/>
+            <w:gridSpan w:val="2"/>
+            <w:noWrap/>
+            <w:hideMark/>
+          </w:tcPr>
+          <w:p>
+            <w:pPr>
+              <w:cnfStyle w:val="000000100000" w:firstRow="0" w:lastRow="0" w:firstColumn="0" w:lastColumn="0" w:oddVBand="0" w:evenVBand="0" w:oddHBand="1" w:evenHBand="0" w:firstRowFirstColumn="0" w:firstRowLastColumn="0" w:lastRowFirstColumn="0" w:lastRowLastColumn="0"/>
+            </w:pPr>
+            <w:r>
+              <w:t> </w:t>
+            </w:r>
+          </w:p>
+        </w:tc>
+        <w:tc>
+          <w:tcPr>
+            <w:tcW w:w="912" w:type="dxa"/>
+            <w:noWrap/>
+            <w:hideMark/>
+          </w:tcPr>
+          <w:p>
+            <w:pPr>
+              <w:cnfStyle w:val="000000100000" w:firstRow="0" w:lastRow="0" w:firstColumn="0" w:lastColumn="0" w:oddVBand="0" w:evenVBand="0" w:oddHBand="1" w:evenHBand="0" w:firstRowFirstColumn="0" w:firstRowLastColumn="0" w:lastRowFirstColumn="0" w:lastRowLastColumn="0"/>
+            </w:pPr>
+            <w:r>
+              <w:t>1,21 ± 0,05</w:t>
+            </w:r>
+          </w:p>
+        </w:tc>
+        <w:tc>
+          <w:tcPr>
+            <w:tcW w:w="1009" w:type="dxa"/>
+            <w:gridSpan w:val="2"/>
+            <w:noWrap/>
+            <w:hideMark/>
+          </w:tcPr>
+          <w:p>
+            <w:pPr>
+              <w:cnfStyle w:val="000000100000" w:firstRow="0" w:lastRow="0" w:firstColumn="0" w:lastColumn="0" w:oddVBand="0" w:evenVBand="0" w:oddHBand="1" w:evenHBand="0" w:firstRowFirstColumn="0" w:firstRowLastColumn="0" w:lastRowFirstColumn="0" w:lastRowLastColumn="0"/>
+            </w:pPr>
+            <w:r>
+              <w:t> </w:t>
+            </w:r>
+          </w:p>
+        </w:tc>
+        <w:tc>
+          <w:tcPr>
+            <w:tcW w:w="1009" w:type="dxa"/>
+            <w:gridSpan w:val="2"/>
+            <w:noWrap/>
+            <w:hideMark/>
+          </w:tcPr>
+          <w:p>
+            <w:pPr>
+              <w:cnfStyle w:val="000000100000" w:firstRow="0" w:lastRow="0" w:firstColumn="0" w:lastColumn="0" w:oddVBand="0" w:evenVBand="0" w:oddHBand="1" w:evenHBand="0" w:firstRowFirstColumn="0" w:firstRowLastColumn="0" w:lastRowFirstColumn="0" w:lastRowLastColumn="0"/>
+            </w:pPr>
+            <w:r>
+              <w:t>1,22 ± 0,15</w:t>
+            </w:r>
+          </w:p>
+        </w:tc>
+        <w:tc>
+          <w:tcPr>
+            <w:tcW w:w="912" w:type="dxa"/>
+            <w:noWrap/>
+            <w:hideMark/>
+          </w:tcPr>
+          <w:p>
+            <w:pPr>
+              <w:cnfStyle w:val="000000100000" w:firstRow="0" w:lastRow="0" w:firstColumn="0" w:lastColumn="0" w:oddVBand="0" w:evenVBand="0" w:oddHBand="1" w:evenHBand="0" w:firstRowFirstColumn="0" w:firstRowLastColumn="0" w:lastRowFirstColumn="0" w:lastRowLastColumn="0"/>
+            </w:pPr>
+            <w:r>
+              <w:t>1,21 ± 0,06</w:t>
+            </w:r>
+          </w:p>
+        </w:tc>
+        <w:tc>
+          <w:tcPr>
+            <w:tcW w:w="1009" w:type="dxa"/>
+            <w:gridSpan w:val="2"/>
+            <w:noWrap/>
+            <w:hideMark/>
+          </w:tcPr>
+          <w:p>
+            <w:pPr>
+              <w:cnfStyle w:val="000000100000" w:firstRow="0" w:lastRow="0" w:firstColumn="0" w:lastColumn="0" w:oddVBand="0" w:evenVBand="0" w:oddHBand="1" w:evenHBand="0" w:firstRowFirstColumn="0" w:firstRowLastColumn="0" w:lastRowFirstColumn="0" w:lastRowLastColumn="0"/>
+            </w:pPr>
+            <w:r>
+              <w:t>1,06 ± 0,08</w:t>
+            </w:r>
+          </w:p>
+        </w:tc>
+      </w:tr>
+      <w:tr>
+        <w:trPr>
+          <w:gridAfter w:val="1"/>
+          <w:wAfter w:w="912" w:type="dxa"/>
+          <w:trHeight w:val="315"/>
+        </w:trPr>
+        <w:tc>
+          <w:tcPr>
+            <w:cnfStyle w:val="001000000000" w:firstRow="0" w:lastRow="0" w:firstColumn="1" w:lastColumn="0" w:oddVBand="0" w:evenVBand="0" w:oddHBand="0" w:evenHBand="0" w:firstRowFirstColumn="0" w:firstRowLastColumn="0" w:lastRowFirstColumn="0" w:lastRowLastColumn="0"/>
+            <w:tcW w:w="1244" w:type="dxa"/>
+            <w:noWrap/>
+            <w:hideMark/>
+          </w:tcPr>
+          <w:p>
+            <w:r>
+              <w:rPr>
+                <w:rFonts w:ascii="Cambria Math" w:hAnsi="Cambria Math" w:cs="Cambria Math"/>
+              </w:rPr>
+              <w:t>⌀</w:t>
+            </w:r>
+            <w:r>
+              <w:t xml:space="preserve"> čas na 10 m (s)</w:t>
+            </w:r>
+          </w:p>
+        </w:tc>
+        <w:tc>
+          <w:tcPr>
+            <w:tcW w:w="1010" w:type="dxa"/>
+            <w:gridSpan w:val="2"/>
+            <w:noWrap/>
+            <w:hideMark/>
+          </w:tcPr>
+          <w:p>
+            <w:pPr>
+              <w:cnfStyle w:val="000000000000" w:firstRow="0" w:lastRow="0" w:firstColumn="0" w:lastColumn="0" w:oddVBand="0" w:evenVBand="0" w:oddHBand="0" w:evenHBand="0" w:firstRowFirstColumn="0" w:firstRowLastColumn="0" w:lastRowFirstColumn="0" w:lastRowLastColumn="0"/>
+            </w:pPr>
+            <w:r>
+              <w:t>2,045</w:t>
+            </w:r>
+          </w:p>
+        </w:tc>
+        <w:tc>
+          <w:tcPr>
+            <w:tcW w:w="1009" w:type="dxa"/>
+            <w:gridSpan w:val="2"/>
+            <w:noWrap/>
+            <w:hideMark/>
+          </w:tcPr>
+          <w:p>
+            <w:pPr>
+              <w:cnfStyle w:val="000000000000" w:firstRow="0" w:lastRow="0" w:firstColumn="0" w:lastColumn="0" w:oddVBand="0" w:evenVBand="0" w:oddHBand="0" w:evenHBand="0" w:firstRowFirstColumn="0" w:firstRowLastColumn="0" w:lastRowFirstColumn="0" w:lastRowLastColumn="0"/>
+            </w:pPr>
+            <w:r>
+              <w:t> </w:t>
+            </w:r>
+          </w:p>
+        </w:tc>
+        <w:tc>
+          <w:tcPr>
+            <w:tcW w:w="912" w:type="dxa"/>
+            <w:noWrap/>
+            <w:hideMark/>
+          </w:tcPr>
+          <w:p>
+            <w:pPr>
+              <w:cnfStyle w:val="000000000000" w:firstRow="0" w:lastRow="0" w:firstColumn="0" w:lastColumn="0" w:oddVBand="0" w:evenVBand="0" w:oddHBand="0" w:evenHBand="0" w:firstRowFirstColumn="0" w:firstRowLastColumn="0" w:lastRowFirstColumn="0" w:lastRowLastColumn="0"/>
+            </w:pPr>
+            <w:r>
+              <w:t>2,095</w:t>
+            </w:r>
+          </w:p>
+        </w:tc>
+        <w:tc>
+          <w:tcPr>
+            <w:tcW w:w="1009" w:type="dxa"/>
+            <w:gridSpan w:val="2"/>
+            <w:noWrap/>
+            <w:hideMark/>
+          </w:tcPr>
+          <w:p>
+            <w:pPr>
+              <w:cnfStyle w:val="000000000000" w:firstRow="0" w:lastRow="0" w:firstColumn="0" w:lastColumn="0" w:oddVBand="0" w:evenVBand="0" w:oddHBand="0" w:evenHBand="0" w:firstRowFirstColumn="0" w:firstRowLastColumn="0" w:lastRowFirstColumn="0" w:lastRowLastColumn="0"/>
+            </w:pPr>
+            <w:r>
+              <w:t> </w:t>
+            </w:r>
+          </w:p>
+        </w:tc>
+        <w:tc>
+          <w:tcPr>
+            <w:tcW w:w="1009" w:type="dxa"/>
+            <w:gridSpan w:val="2"/>
+            <w:noWrap/>
+            <w:hideMark/>
+          </w:tcPr>
+          <w:p>
+            <w:pPr>
+              <w:cnfStyle w:val="000000000000" w:firstRow="0" w:lastRow="0" w:firstColumn="0" w:lastColumn="0" w:oddVBand="0" w:evenVBand="0" w:oddHBand="0" w:evenHBand="0" w:firstRowFirstColumn="0" w:firstRowLastColumn="0" w:lastRowFirstColumn="0" w:lastRowLastColumn="0"/>
+            </w:pPr>
+            <w:r>
+              <w:t> </w:t>
+            </w:r>
+          </w:p>
+        </w:tc>
+        <w:tc>
+          <w:tcPr>
+            <w:tcW w:w="912" w:type="dxa"/>
+            <w:noWrap/>
+            <w:hideMark/>
+          </w:tcPr>
+          <w:p>
+            <w:pPr>
+              <w:cnfStyle w:val="000000000000" w:firstRow="0" w:lastRow="0" w:firstColumn="0" w:lastColumn="0" w:oddVBand="0" w:evenVBand="0" w:oddHBand="0" w:evenHBand="0" w:firstRowFirstColumn="0" w:firstRowLastColumn="0" w:lastRowFirstColumn="0" w:lastRowLastColumn="0"/>
+            </w:pPr>
+            <w:r>
+              <w:t>2,08</w:t>
+            </w:r>
+          </w:p>
+        </w:tc>
+        <w:tc>
+          <w:tcPr>
+            <w:tcW w:w="1009" w:type="dxa"/>
+            <w:gridSpan w:val="2"/>
+            <w:noWrap/>
+            <w:hideMark/>
+          </w:tcPr>
+          <w:p>
+            <w:pPr>
+              <w:cnfStyle w:val="000000000000" w:firstRow="0" w:lastRow="0" w:firstColumn="0" w:lastColumn="0" w:oddVBand="0" w:evenVBand="0" w:oddHBand="0" w:evenHBand="0" w:firstRowFirstColumn="0" w:firstRowLastColumn="0" w:lastRowFirstColumn="0" w:lastRowLastColumn="0"/>
+            </w:pPr>
+            <w:r>
+              <w:t> </w:t>
+            </w:r>
+          </w:p>
+        </w:tc>
+      </w:tr>
+      <w:tr>
+        <w:trPr>
+          <w:gridAfter w:val="1"/>
+          <w:cnfStyle w:val="000000100000" w:firstRow="0" w:lastRow="0" w:firstColumn="0" w:lastColumn="0" w:oddVBand="0" w:evenVBand="0" w:oddHBand="1" w:evenHBand="0" w:firstRowFirstColumn="0" w:firstRowLastColumn="0" w:lastRowFirstColumn="0" w:lastRowLastColumn="0"/>
+          <w:wAfter w:w="912" w:type="dxa"/>
+          <w:trHeight w:val="315"/>
+        </w:trPr>
+        <w:tc>
+          <w:tcPr>
+            <w:cnfStyle w:val="001000000000" w:firstRow="0" w:lastRow="0" w:firstColumn="1" w:lastColumn="0" w:oddVBand="0" w:evenVBand="0" w:oddHBand="0" w:evenHBand="0" w:firstRowFirstColumn="0" w:firstRowLastColumn="0" w:lastRowFirstColumn="0" w:lastRowLastColumn="0"/>
+            <w:tcW w:w="1244" w:type="dxa"/>
+            <w:noWrap/>
+            <w:hideMark/>
+          </w:tcPr>
+          <w:p>
+            <w:r>
+              <w:rPr>
+                <w:rFonts w:ascii="Cambria Math" w:hAnsi="Cambria Math" w:cs="Cambria Math"/>
+              </w:rPr>
+              <w:t>⌀</w:t>
+            </w:r>
+            <w:r>
+              <w:t xml:space="preserve"> čas na 20 m (s)</w:t>
+            </w:r>
+          </w:p>
+        </w:tc>
+        <w:tc>
+          <w:tcPr>
+            <w:tcW w:w="1010" w:type="dxa"/>
+            <w:gridSpan w:val="2"/>
+            <w:noWrap/>
+            <w:hideMark/>
+          </w:tcPr>
+          <w:p>
+            <w:pPr>
+              <w:cnfStyle w:val="000000100000" w:firstRow="0" w:lastRow="0" w:firstColumn="0" w:lastColumn="0" w:oddVBand="0" w:evenVBand="0" w:oddHBand="1" w:evenHBand="0" w:firstRowFirstColumn="0" w:firstRowLastColumn="0" w:lastRowFirstColumn="0" w:lastRowLastColumn="0"/>
+            </w:pPr>
+            <w:r>
+              <w:t>3,549 ± 0,212</w:t>
+            </w:r>
+          </w:p>
+        </w:tc>
+        <w:tc>
+          <w:tcPr>
+            <w:tcW w:w="1009" w:type="dxa"/>
+            <w:gridSpan w:val="2"/>
+            <w:noWrap/>
+            <w:hideMark/>
+          </w:tcPr>
+          <w:p>
+            <w:pPr>
+              <w:cnfStyle w:val="000000100000" w:firstRow="0" w:lastRow="0" w:firstColumn="0" w:lastColumn="0" w:oddVBand="0" w:evenVBand="0" w:oddHBand="1" w:evenHBand="0" w:firstRowFirstColumn="0" w:firstRowLastColumn="0" w:lastRowFirstColumn="0" w:lastRowLastColumn="0"/>
+            </w:pPr>
+            <w:r>
+              <w:t> </w:t>
+            </w:r>
+          </w:p>
+        </w:tc>
+        <w:tc>
+          <w:tcPr>
+            <w:tcW w:w="912" w:type="dxa"/>
+            <w:noWrap/>
+            <w:hideMark/>
+          </w:tcPr>
+          <w:p>
+            <w:pPr>
+              <w:cnfStyle w:val="000000100000" w:firstRow="0" w:lastRow="0" w:firstColumn="0" w:lastColumn="0" w:oddVBand="0" w:evenVBand="0" w:oddHBand="1" w:evenHBand="0" w:firstRowFirstColumn="0" w:firstRowLastColumn="0" w:lastRowFirstColumn="0" w:lastRowLastColumn="0"/>
+            </w:pPr>
+            <w:r>
+              <w:t>3,62 ± 0,215</w:t>
+            </w:r>
+          </w:p>
+        </w:tc>
+        <w:tc>
+          <w:tcPr>
+            <w:tcW w:w="1009" w:type="dxa"/>
+            <w:gridSpan w:val="2"/>
+            <w:noWrap/>
+            <w:hideMark/>
+          </w:tcPr>
+          <w:p>
+            <w:pPr>
+              <w:cnfStyle w:val="000000100000" w:firstRow="0" w:lastRow="0" w:firstColumn="0" w:lastColumn="0" w:oddVBand="0" w:evenVBand="0" w:oddHBand="1" w:evenHBand="0" w:firstRowFirstColumn="0" w:firstRowLastColumn="0" w:lastRowFirstColumn="0" w:lastRowLastColumn="0"/>
+            </w:pPr>
+            <w:r>
+              <w:t> </w:t>
+            </w:r>
+          </w:p>
+        </w:tc>
+        <w:tc>
+          <w:tcPr>
+            <w:tcW w:w="1009" w:type="dxa"/>
+            <w:gridSpan w:val="2"/>
+            <w:noWrap/>
+            <w:hideMark/>
+          </w:tcPr>
+          <w:p>
+            <w:pPr>
+              <w:cnfStyle w:val="000000100000" w:firstRow="0" w:lastRow="0" w:firstColumn="0" w:lastColumn="0" w:oddVBand="0" w:evenVBand="0" w:oddHBand="1" w:evenHBand="0" w:firstRowFirstColumn="0" w:firstRowLastColumn="0" w:lastRowFirstColumn="0" w:lastRowLastColumn="0"/>
+            </w:pPr>
+            <w:r>
+              <w:t> </w:t>
+            </w:r>
+          </w:p>
+        </w:tc>
+        <w:tc>
+          <w:tcPr>
+            <w:tcW w:w="912" w:type="dxa"/>
+            <w:noWrap/>
+            <w:hideMark/>
+          </w:tcPr>
+          <w:p>
+            <w:pPr>
+              <w:cnfStyle w:val="000000100000" w:firstRow="0" w:lastRow="0" w:firstColumn="0" w:lastColumn="0" w:oddVBand="0" w:evenVBand="0" w:oddHBand="1" w:evenHBand="0" w:firstRowFirstColumn="0" w:firstRowLastColumn="0" w:lastRowFirstColumn="0" w:lastRowLastColumn="0"/>
+            </w:pPr>
+            <w:r>
+              <w:t>3,73 ± 0,19</w:t>
+            </w:r>
+          </w:p>
+        </w:tc>
+        <w:tc>
+          <w:tcPr>
+            <w:tcW w:w="1009" w:type="dxa"/>
+            <w:gridSpan w:val="2"/>
+            <w:noWrap/>
+            <w:hideMark/>
+          </w:tcPr>
+          <w:p>
+            <w:pPr>
+              <w:cnfStyle w:val="000000100000" w:firstRow="0" w:lastRow="0" w:firstColumn="0" w:lastColumn="0" w:oddVBand="0" w:evenVBand="0" w:oddHBand="1" w:evenHBand="0" w:firstRowFirstColumn="0" w:firstRowLastColumn="0" w:lastRowFirstColumn="0" w:lastRowLastColumn="0"/>
+            </w:pPr>
+            <w:r>
+              <w:t> </w:t>
+            </w:r>
+          </w:p>
+        </w:tc>
+      </w:tr>
+      <w:tr>
+        <w:trPr>
+          <w:gridAfter w:val="1"/>
+          <w:wAfter w:w="912" w:type="dxa"/>
+          <w:trHeight w:val="315"/>
+        </w:trPr>
+        <w:tc>
+          <w:tcPr>
+            <w:cnfStyle w:val="001000000000" w:firstRow="0" w:lastRow="0" w:firstColumn="1" w:lastColumn="0" w:oddVBand="0" w:evenVBand="0" w:oddHBand="0" w:evenHBand="0" w:firstRowFirstColumn="0" w:firstRowLastColumn="0" w:lastRowFirstColumn="0" w:lastRowLastColumn="0"/>
+            <w:tcW w:w="1244" w:type="dxa"/>
+            <w:noWrap/>
+            <w:hideMark/>
+          </w:tcPr>
+          <w:p>
+            <w:r>
+              <w:rPr>
+                <w:rFonts w:ascii="Cambria Math" w:hAnsi="Cambria Math" w:cs="Cambria Math"/>
+              </w:rPr>
+              <w:t>⌀</w:t>
+            </w:r>
+            <w:r>
+              <w:t xml:space="preserve"> čas na 30 m (s)</w:t>
+            </w:r>
+          </w:p>
+        </w:tc>
+        <w:tc>
+          <w:tcPr>
+            <w:tcW w:w="1010" w:type="dxa"/>
+            <w:gridSpan w:val="2"/>
+            <w:noWrap/>
+            <w:hideMark/>
+          </w:tcPr>
+          <w:p>
+            <w:pPr>
+              <w:cnfStyle w:val="000000000000" w:firstRow="0" w:lastRow="0" w:firstColumn="0" w:lastColumn="0" w:oddVBand="0" w:evenVBand="0" w:oddHBand="0" w:evenHBand="0" w:firstRowFirstColumn="0" w:firstRowLastColumn="0" w:lastRowFirstColumn="0" w:lastRowLastColumn="0"/>
+            </w:pPr>
+            <w:r>
+              <w:t>4,825</w:t>
+            </w:r>
+          </w:p>
+        </w:tc>
+        <w:tc>
+          <w:tcPr>
+            <w:tcW w:w="1009" w:type="dxa"/>
+            <w:gridSpan w:val="2"/>
+            <w:noWrap/>
+            <w:hideMark/>
+          </w:tcPr>
+          <w:p>
+            <w:pPr>
+              <w:cnfStyle w:val="000000000000" w:firstRow="0" w:lastRow="0" w:firstColumn="0" w:lastColumn="0" w:oddVBand="0" w:evenVBand="0" w:oddHBand="0" w:evenHBand="0" w:firstRowFirstColumn="0" w:firstRowLastColumn="0" w:lastRowFirstColumn="0" w:lastRowLastColumn="0"/>
+            </w:pPr>
+            <w:r>
+              <w:t>4,5</w:t>
+            </w:r>
+          </w:p>
+        </w:tc>
+        <w:tc>
+          <w:tcPr>
+            <w:tcW w:w="912" w:type="dxa"/>
+            <w:noWrap/>
+            <w:hideMark/>
+          </w:tcPr>
+          <w:p>
+            <w:pPr>
+              <w:cnfStyle w:val="000000000000" w:firstRow="0" w:lastRow="0" w:firstColumn="0" w:lastColumn="0" w:oddVBand="0" w:evenVBand="0" w:oddHBand="0" w:evenHBand="0" w:firstRowFirstColumn="0" w:firstRowLastColumn="0" w:lastRowFirstColumn="0" w:lastRowLastColumn="0"/>
+            </w:pPr>
+            <w:r>
+              <w:t>4,955</w:t>
+            </w:r>
+          </w:p>
+        </w:tc>
+        <w:tc>
+          <w:tcPr>
+            <w:tcW w:w="1009" w:type="dxa"/>
+            <w:gridSpan w:val="2"/>
+            <w:noWrap/>
+            <w:hideMark/>
+          </w:tcPr>
+          <w:p>
+            <w:pPr>
+              <w:cnfStyle w:val="000000000000" w:firstRow="0" w:lastRow="0" w:firstColumn="0" w:lastColumn="0" w:oddVBand="0" w:evenVBand="0" w:oddHBand="0" w:evenHBand="0" w:firstRowFirstColumn="0" w:firstRowLastColumn="0" w:lastRowFirstColumn="0" w:lastRowLastColumn="0"/>
+            </w:pPr>
+            <w:r>
+              <w:t>4,29</w:t>
+            </w:r>
+          </w:p>
+        </w:tc>
+        <w:tc>
+          <w:tcPr>
+            <w:tcW w:w="1009" w:type="dxa"/>
+            <w:gridSpan w:val="2"/>
+            <w:noWrap/>
+            <w:hideMark/>
+          </w:tcPr>
+          <w:p>
+            <w:pPr>
+              <w:cnfStyle w:val="000000000000" w:firstRow="0" w:lastRow="0" w:firstColumn="0" w:lastColumn="0" w:oddVBand="0" w:evenVBand="0" w:oddHBand="0" w:evenHBand="0" w:firstRowFirstColumn="0" w:firstRowLastColumn="0" w:lastRowFirstColumn="0" w:lastRowLastColumn="0"/>
+            </w:pPr>
+            <w:r>
+              <w:t>3,67</w:t>
+            </w:r>
+          </w:p>
+        </w:tc>
+        <w:tc>
+          <w:tcPr>
+            <w:tcW w:w="912" w:type="dxa"/>
+            <w:noWrap/>
+            <w:hideMark/>
+          </w:tcPr>
+          <w:p>
+            <w:pPr>
+              <w:cnfStyle w:val="000000000000" w:firstRow="0" w:lastRow="0" w:firstColumn="0" w:lastColumn="0" w:oddVBand="0" w:evenVBand="0" w:oddHBand="0" w:evenHBand="0" w:firstRowFirstColumn="0" w:firstRowLastColumn="0" w:lastRowFirstColumn="0" w:lastRowLastColumn="0"/>
+            </w:pPr>
+            <w:r>
+              <w:t>5,03</w:t>
+            </w:r>
+          </w:p>
+        </w:tc>
+        <w:tc>
+          <w:tcPr>
+            <w:tcW w:w="1009" w:type="dxa"/>
+            <w:gridSpan w:val="2"/>
+            <w:noWrap/>
+            <w:hideMark/>
+          </w:tcPr>
+          <w:p>
+            <w:pPr>
+              <w:cnfStyle w:val="000000000000" w:firstRow="0" w:lastRow="0" w:firstColumn="0" w:lastColumn="0" w:oddVBand="0" w:evenVBand="0" w:oddHBand="0" w:evenHBand="0" w:firstRowFirstColumn="0" w:firstRowLastColumn="0" w:lastRowFirstColumn="0" w:lastRowLastColumn="0"/>
+            </w:pPr>
+            <w:r>
+              <w:t>4,52</w:t>
+            </w:r>
+          </w:p>
+        </w:tc>
+      </w:tr>
+      <w:tr>
+        <w:trPr>
+          <w:cnfStyle w:val="000000100000" w:firstRow="0" w:lastRow="0" w:firstColumn="0" w:lastColumn="0" w:oddVBand="0" w:evenVBand="0" w:oddHBand="1" w:evenHBand="0" w:firstRowFirstColumn="0" w:firstRowLastColumn="0" w:lastRowFirstColumn="0" w:lastRowLastColumn="0"/>
+          <w:trHeight w:val="288"/>
+        </w:trPr>
+        <w:tc>
+          <w:tcPr>
+            <w:cnfStyle w:val="001000000000" w:firstRow="0" w:lastRow="0" w:firstColumn="1" w:lastColumn="0" w:oddVBand="0" w:evenVBand="0" w:oddHBand="0" w:evenHBand="0" w:firstRowFirstColumn="0" w:firstRowLastColumn="0" w:lastRowFirstColumn="0" w:lastRowLastColumn="0"/>
+            <w:tcW w:w="1460" w:type="dxa"/>
+            <w:gridSpan w:val="2"/>
+            <w:noWrap/>
+            <w:hideMark/>
+          </w:tcPr>
+          <w:p>
+            <w:pPr>
+              <w:spacing w:after="0" w:line="240" w:lineRule="auto"/>
+              <w:jc w:val="center"/>
+              <w:rPr>
+                <w:rFonts w:ascii="Calibri" w:eastAsia="Times New Roman" w:hAnsi="Calibri" w:cs="Calibri"/>
+                <w:color w:val="000000"/>
+                <w:kern w:val="0"/>
+                <w:lang w:eastAsia="cs-CZ"/>
+                <w14:ligatures w14:val="none"/>
+              </w:rPr>
+            </w:pPr>
+            <w:r>
+              <w:rPr>
+                <w:rFonts w:ascii="Calibri" w:eastAsia="Times New Roman" w:hAnsi="Calibri" w:cs="Calibri"/>
+                <w:color w:val="000000"/>
+                <w:kern w:val="0"/>
+                <w:lang w:eastAsia="cs-CZ"/>
+                <w14:ligatures w14:val="none"/>
+              </w:rPr>
+              <w:t>Název studie</w:t>
+            </w:r>
+          </w:p>
+        </w:tc>
+        <w:tc>
+          <w:tcPr>
+            <w:tcW w:w="1092" w:type="dxa"/>
+            <w:gridSpan w:val="2"/>
+            <w:noWrap/>
+            <w:hideMark/>
+          </w:tcPr>
+          <w:p>
+            <w:pPr>
+              <w:spacing w:after="0" w:line="240" w:lineRule="auto"/>
+              <w:jc w:val="center"/>
+              <w:cnfStyle w:val="000000100000" w:firstRow="0" w:lastRow="0" w:firstColumn="0" w:lastColumn="0" w:oddVBand="0" w:evenVBand="0" w:oddHBand="1" w:evenHBand="0" w:firstRowFirstColumn="0" w:firstRowLastColumn="0" w:lastRowFirstColumn="0" w:lastRowLastColumn="0"/>
+              <w:rPr>
+                <w:rFonts w:ascii="Calibri" w:eastAsia="Times New Roman" w:hAnsi="Calibri" w:cs="Calibri"/>
+                <w:color w:val="000000"/>
+                <w:kern w:val="0"/>
+                <w:lang w:eastAsia="cs-CZ"/>
+                <w14:ligatures w14:val="none"/>
+              </w:rPr>
+            </w:pPr>
+            <w:r>
+              <w:rPr>
+                <w:rFonts w:ascii="Cambria Math" w:eastAsia="Times New Roman" w:hAnsi="Cambria Math" w:cs="Cambria Math"/>
+                <w:color w:val="000000"/>
+                <w:kern w:val="0"/>
+                <w:lang w:eastAsia="cs-CZ"/>
+                <w14:ligatures w14:val="none"/>
+              </w:rPr>
+              <w:t>⌀</w:t>
+            </w:r>
+            <w:r>
+              <w:rPr>
+                <w:rFonts w:ascii="Calibri" w:eastAsia="Times New Roman" w:hAnsi="Calibri" w:cs="Calibri"/>
+                <w:color w:val="000000"/>
+                <w:kern w:val="0"/>
+                <w:lang w:eastAsia="cs-CZ"/>
+                <w14:ligatures w14:val="none"/>
+              </w:rPr>
+              <w:t xml:space="preserve"> počet účastníků</w:t>
+            </w:r>
+          </w:p>
+        </w:tc>
+        <w:tc>
+          <w:tcPr>
+            <w:tcW w:w="1839" w:type="dxa"/>
+            <w:gridSpan w:val="3"/>
+            <w:noWrap/>
+            <w:hideMark/>
+          </w:tcPr>
+          <w:p>
+            <w:pPr>
+              <w:spacing w:after="0" w:line="240" w:lineRule="auto"/>
+              <w:jc w:val="center"/>
+              <w:cnfStyle w:val="000000100000" w:firstRow="0" w:lastRow="0" w:firstColumn="0" w:lastColumn="0" w:oddVBand="0" w:evenVBand="0" w:oddHBand="1" w:evenHBand="0" w:firstRowFirstColumn="0" w:firstRowLastColumn="0" w:lastRowFirstColumn="0" w:lastRowLastColumn="0"/>
+              <w:rPr>
+                <w:rFonts w:ascii="Aptos Narrow" w:eastAsia="Times New Roman" w:hAnsi="Aptos Narrow" w:cs="Calibri"/>
+                <w:color w:val="000000"/>
+                <w:kern w:val="0"/>
+                <w:lang w:eastAsia="cs-CZ"/>
+                <w14:ligatures w14:val="none"/>
+              </w:rPr>
+            </w:pPr>
+            <w:r>
+              <w:rPr>
+                <w:rFonts w:ascii="Cambria Math" w:eastAsia="Times New Roman" w:hAnsi="Cambria Math" w:cs="Cambria Math"/>
+                <w:color w:val="000000"/>
+                <w:kern w:val="0"/>
+                <w:lang w:eastAsia="cs-CZ"/>
+                <w14:ligatures w14:val="none"/>
+              </w:rPr>
+              <w:t>⌀</w:t>
+            </w:r>
+            <w:r>
+              <w:rPr>
+                <w:rFonts w:ascii="Aptos Narrow" w:eastAsia="Times New Roman" w:hAnsi="Aptos Narrow" w:cs="Calibri"/>
+                <w:color w:val="000000"/>
+                <w:kern w:val="0"/>
+                <w:lang w:eastAsia="cs-CZ"/>
+                <w14:ligatures w14:val="none"/>
+              </w:rPr>
+              <w:t xml:space="preserve"> v</w:t>
+            </w:r>
+            <w:r>
+              <w:rPr>
+                <w:rFonts w:ascii="Aptos Narrow" w:eastAsia="Times New Roman" w:hAnsi="Aptos Narrow" w:cs="Aptos Narrow"/>
+                <w:color w:val="000000"/>
+                <w:kern w:val="0"/>
+                <w:lang w:eastAsia="cs-CZ"/>
+                <w14:ligatures w14:val="none"/>
+              </w:rPr>
+              <w:t>ě</w:t>
+            </w:r>
+            <w:r>
+              <w:rPr>
+                <w:rFonts w:ascii="Aptos Narrow" w:eastAsia="Times New Roman" w:hAnsi="Aptos Narrow" w:cs="Calibri"/>
+                <w:color w:val="000000"/>
+                <w:kern w:val="0"/>
+                <w:lang w:eastAsia="cs-CZ"/>
+                <w14:ligatures w14:val="none"/>
+              </w:rPr>
+              <w:t>k</w:t>
+            </w:r>
+          </w:p>
+        </w:tc>
+        <w:tc>
+          <w:tcPr>
+            <w:tcW w:w="1009" w:type="dxa"/>
+            <w:gridSpan w:val="2"/>
+            <w:noWrap/>
+            <w:hideMark/>
+          </w:tcPr>
+          <w:p>
+            <w:pPr>
+              <w:spacing w:after="0" w:line="240" w:lineRule="auto"/>
+              <w:jc w:val="center"/>
+              <w:cnfStyle w:val="000000100000" w:firstRow="0" w:lastRow="0" w:firstColumn="0" w:lastColumn="0" w:oddVBand="0" w:evenVBand="0" w:oddHBand="1" w:evenHBand="0" w:firstRowFirstColumn="0" w:firstRowLastColumn="0" w:lastRowFirstColumn="0" w:lastRowLastColumn="0"/>
+              <w:rPr>
+                <w:rFonts w:ascii="Calibri" w:eastAsia="Times New Roman" w:hAnsi="Calibri" w:cs="Calibri"/>
+                <w:color w:val="000000"/>
+                <w:kern w:val="0"/>
+                <w:lang w:eastAsia="cs-CZ"/>
+                <w14:ligatures w14:val="none"/>
+              </w:rPr>
+            </w:pPr>
+            <w:r>
+              <w:rPr>
+                <w:rFonts w:ascii="Cambria Math" w:eastAsia="Times New Roman" w:hAnsi="Cambria Math" w:cs="Cambria Math"/>
+                <w:color w:val="000000"/>
+                <w:kern w:val="0"/>
+                <w:lang w:eastAsia="cs-CZ"/>
+                <w14:ligatures w14:val="none"/>
+              </w:rPr>
+              <w:t>⌀</w:t>
+            </w:r>
+            <w:r>
+              <w:rPr>
+                <w:rFonts w:ascii="Calibri" w:eastAsia="Times New Roman" w:hAnsi="Calibri" w:cs="Calibri"/>
+                <w:color w:val="000000"/>
+                <w:kern w:val="0"/>
+                <w:lang w:eastAsia="cs-CZ"/>
+                <w14:ligatures w14:val="none"/>
+              </w:rPr>
+              <w:t xml:space="preserve"> čas na 5 m (s)</w:t>
+            </w:r>
+          </w:p>
+        </w:tc>
+        <w:tc>
+          <w:tcPr>
+            <w:tcW w:w="1921" w:type="dxa"/>
+            <w:gridSpan w:val="3"/>
+            <w:noWrap/>
+            <w:hideMark/>
+          </w:tcPr>
+          <w:p>
+            <w:pPr>
+              <w:spacing w:after="0" w:line="240" w:lineRule="auto"/>
+              <w:jc w:val="center"/>
+              <w:cnfStyle w:val="000000100000" w:firstRow="0" w:lastRow="0" w:firstColumn="0" w:lastColumn="0" w:oddVBand="0" w:evenVBand="0" w:oddHBand="1" w:evenHBand="0" w:firstRowFirstColumn="0" w:firstRowLastColumn="0" w:lastRowFirstColumn="0" w:lastRowLastColumn="0"/>
+              <w:rPr>
+                <w:rFonts w:ascii="Calibri" w:eastAsia="Times New Roman" w:hAnsi="Calibri" w:cs="Calibri"/>
+                <w:color w:val="000000"/>
+                <w:kern w:val="0"/>
+                <w:lang w:eastAsia="cs-CZ"/>
+                <w14:ligatures w14:val="none"/>
+              </w:rPr>
+            </w:pPr>
+            <w:r>
+              <w:rPr>
+                <w:rFonts w:ascii="Cambria Math" w:eastAsia="Times New Roman" w:hAnsi="Cambria Math" w:cs="Cambria Math"/>
+                <w:color w:val="000000"/>
+                <w:kern w:val="0"/>
+                <w:lang w:eastAsia="cs-CZ"/>
+                <w14:ligatures w14:val="none"/>
+              </w:rPr>
+              <w:t>⌀</w:t>
+            </w:r>
+            <w:r>
+              <w:rPr>
+                <w:rFonts w:ascii="Calibri" w:eastAsia="Times New Roman" w:hAnsi="Calibri" w:cs="Calibri"/>
+                <w:color w:val="000000"/>
+                <w:kern w:val="0"/>
+                <w:lang w:eastAsia="cs-CZ"/>
+                <w14:ligatures w14:val="none"/>
+              </w:rPr>
+              <w:t xml:space="preserve"> čas na 10 m (s)</w:t>
+            </w:r>
+          </w:p>
+        </w:tc>
+        <w:tc>
+          <w:tcPr>
+            <w:tcW w:w="793" w:type="dxa"/>
+            <w:noWrap/>
+            <w:hideMark/>
+          </w:tcPr>
+          <w:p>
+            <w:pPr>
+              <w:spacing w:after="0" w:line="240" w:lineRule="auto"/>
+              <w:jc w:val="center"/>
+              <w:cnfStyle w:val="000000100000" w:firstRow="0" w:lastRow="0" w:firstColumn="0" w:lastColumn="0" w:oddVBand="0" w:evenVBand="0" w:oddHBand="1" w:evenHBand="0" w:firstRowFirstColumn="0" w:firstRowLastColumn="0" w:lastRowFirstColumn="0" w:lastRowLastColumn="0"/>
+              <w:rPr>
+                <w:rFonts w:ascii="Calibri" w:eastAsia="Times New Roman" w:hAnsi="Calibri" w:cs="Calibri"/>
+                <w:color w:val="000000"/>
+                <w:kern w:val="0"/>
+                <w:lang w:eastAsia="cs-CZ"/>
+                <w14:ligatures w14:val="none"/>
+              </w:rPr>
+            </w:pPr>
+            <w:r>
+              <w:rPr>
+                <w:rFonts w:ascii="Cambria Math" w:eastAsia="Times New Roman" w:hAnsi="Cambria Math" w:cs="Cambria Math"/>
+                <w:color w:val="000000"/>
+                <w:kern w:val="0"/>
+                <w:lang w:eastAsia="cs-CZ"/>
+                <w14:ligatures w14:val="none"/>
+              </w:rPr>
+              <w:t>⌀</w:t>
+            </w:r>
+            <w:r>
+              <w:rPr>
+                <w:rFonts w:ascii="Calibri" w:eastAsia="Times New Roman" w:hAnsi="Calibri" w:cs="Calibri"/>
+                <w:color w:val="000000"/>
+                <w:kern w:val="0"/>
+                <w:lang w:eastAsia="cs-CZ"/>
+                <w14:ligatures w14:val="none"/>
+              </w:rPr>
+              <w:t xml:space="preserve"> čas na 20 m (s)</w:t>
+            </w:r>
+          </w:p>
+        </w:tc>
+        <w:tc>
+          <w:tcPr>
+            <w:tcW w:w="912" w:type="dxa"/>
+            <w:noWrap/>
+            <w:hideMark/>
+          </w:tcPr>
+          <w:p>
+            <w:pPr>
+              <w:spacing w:after="0" w:line="240" w:lineRule="auto"/>
+              <w:jc w:val="center"/>
+              <w:cnfStyle w:val="000000100000" w:firstRow="0" w:lastRow="0" w:firstColumn="0" w:lastColumn="0" w:oddVBand="0" w:evenVBand="0" w:oddHBand="1" w:evenHBand="0" w:firstRowFirstColumn="0" w:firstRowLastColumn="0" w:lastRowFirstColumn="0" w:lastRowLastColumn="0"/>
+              <w:rPr>
+                <w:rFonts w:ascii="Calibri" w:eastAsia="Times New Roman" w:hAnsi="Calibri" w:cs="Calibri"/>
+                <w:color w:val="000000"/>
+                <w:kern w:val="0"/>
+                <w:lang w:eastAsia="cs-CZ"/>
+                <w14:ligatures w14:val="none"/>
+              </w:rPr>
+            </w:pPr>
+            <w:r>
+              <w:rPr>
+                <w:rFonts w:ascii="Cambria Math" w:eastAsia="Times New Roman" w:hAnsi="Cambria Math" w:cs="Cambria Math"/>
+                <w:color w:val="000000"/>
+                <w:kern w:val="0"/>
+                <w:lang w:eastAsia="cs-CZ"/>
+                <w14:ligatures w14:val="none"/>
+              </w:rPr>
+              <w:t>⌀</w:t>
+            </w:r>
+            <w:r>
+              <w:rPr>
+                <w:rFonts w:ascii="Calibri" w:eastAsia="Times New Roman" w:hAnsi="Calibri" w:cs="Calibri"/>
+                <w:color w:val="000000"/>
+                <w:kern w:val="0"/>
+                <w:lang w:eastAsia="cs-CZ"/>
+                <w14:ligatures w14:val="none"/>
+              </w:rPr>
+              <w:t xml:space="preserve"> čas na 30 m (s)</w:t>
+            </w:r>
+          </w:p>
+        </w:tc>
+      </w:tr>
+      <w:tr>
+        <w:trPr>
+          <w:trHeight w:val="288"/>
+        </w:trPr>
+        <w:tc>
+          <w:tcPr>
+            <w:cnfStyle w:val="001000000000" w:firstRow="0" w:lastRow="0" w:firstColumn="1" w:lastColumn="0" w:oddVBand="0" w:evenVBand="0" w:oddHBand="0" w:evenHBand="0" w:firstRowFirstColumn="0" w:firstRowLastColumn="0" w:lastRowFirstColumn="0" w:lastRowLastColumn="0"/>
+            <w:tcW w:w="1460" w:type="dxa"/>
+            <w:gridSpan w:val="2"/>
+            <w:noWrap/>
+            <w:hideMark/>
+          </w:tcPr>
+          <w:p>
+            <w:pPr>
+              <w:spacing w:after="0" w:line="240" w:lineRule="auto"/>
+              <w:jc w:val="center"/>
+              <w:rPr>
+                <w:rFonts w:ascii="Calibri" w:eastAsia="Times New Roman" w:hAnsi="Calibri" w:cs="Calibri"/>
+                <w:color w:val="000000"/>
+                <w:kern w:val="0"/>
+                <w:lang w:eastAsia="cs-CZ"/>
+                <w14:ligatures w14:val="none"/>
+              </w:rPr>
+            </w:pPr>
+            <w:r>
+              <w:rPr>
+                <w:rFonts w:ascii="Calibri" w:eastAsia="Times New Roman" w:hAnsi="Calibri" w:cs="Calibri"/>
+                <w:color w:val="000000"/>
+                <w:kern w:val="0"/>
+                <w:lang w:eastAsia="cs-CZ"/>
+                <w14:ligatures w14:val="none"/>
+              </w:rPr>
+              <w:t>Studie 1</w:t>
+            </w:r>
+          </w:p>
+        </w:tc>
+        <w:tc>
+          <w:tcPr>
+            <w:tcW w:w="1092" w:type="dxa"/>
+            <w:gridSpan w:val="2"/>
+            <w:noWrap/>
+            <w:hideMark/>
+          </w:tcPr>
+          <w:p>
+            <w:pPr>
+              <w:spacing w:after="0" w:line="240" w:lineRule="auto"/>
+              <w:jc w:val="center"/>
+              <w:cnfStyle w:val="000000000000" w:firstRow="0" w:lastRow="0" w:firstColumn="0" w:lastColumn="0" w:oddVBand="0" w:evenVBand="0" w:oddHBand="0" w:evenHBand="0" w:firstRowFirstColumn="0" w:firstRowLastColumn="0" w:lastRowFirstColumn="0" w:lastRowLastColumn="0"/>
+              <w:rPr>
+                <w:rFonts w:ascii="Calibri" w:eastAsia="Times New Roman" w:hAnsi="Calibri" w:cs="Calibri"/>
+                <w:color w:val="000000"/>
+                <w:kern w:val="0"/>
+                <w:lang w:eastAsia="cs-CZ"/>
+                <w14:ligatures w14:val="none"/>
+              </w:rPr>
+            </w:pPr>
+            <w:r>
+              <w:rPr>
+                <w:rFonts w:ascii="Calibri" w:eastAsia="Times New Roman" w:hAnsi="Calibri" w:cs="Calibri"/>
+                <w:color w:val="000000"/>
+                <w:kern w:val="0"/>
+                <w:lang w:eastAsia="cs-CZ"/>
+                <w14:ligatures w14:val="none"/>
+              </w:rPr>
+              <w:t>32</w:t>
+            </w:r>
+          </w:p>
+        </w:tc>
+        <w:tc>
+          <w:tcPr>
+            <w:tcW w:w="1839" w:type="dxa"/>
+            <w:gridSpan w:val="3"/>
+            <w:noWrap/>
+            <w:hideMark/>
+          </w:tcPr>
+          <w:p>
+            <w:pPr>
+              <w:jc w:val="center"/>
+              <w:cnfStyle w:val="000000000000" w:firstRow="0" w:lastRow="0" w:firstColumn="0" w:lastColumn="0" w:oddVBand="0" w:evenVBand="0" w:oddHBand="0" w:evenHBand="0" w:firstRowFirstColumn="0" w:firstRowLastColumn="0" w:lastRowFirstColumn="0" w:lastRowLastColumn="0"/>
+              <w:rPr>
+                <w:rFonts w:ascii="Calibri" w:eastAsia="Times New Roman" w:hAnsi="Calibri" w:cs="Calibri"/>
+                <w:color w:val="000000"/>
+                <w:kern w:val="0"/>
+                <w:lang w:eastAsia="cs-CZ"/>
+                <w14:ligatures w14:val="none"/>
+              </w:rPr>
+            </w:pPr>
+            <w:r>
+              <w:rPr>
+                <w:rFonts w:ascii="Calibri" w:eastAsia="Times New Roman" w:hAnsi="Calibri" w:cs="Calibri"/>
+                <w:color w:val="000000"/>
+                <w:kern w:val="0"/>
+                <w:lang w:eastAsia="cs-CZ"/>
+                <w14:ligatures w14:val="none"/>
+              </w:rPr>
+              <w:t>16,6 ± 0,6</w:t>
+            </w:r>
+          </w:p>
+        </w:tc>
+        <w:tc>
+          <w:tcPr>
+            <w:tcW w:w="1009" w:type="dxa"/>
+            <w:gridSpan w:val="2"/>
+            <w:noWrap/>
+            <w:hideMark/>
+          </w:tcPr>
+          <w:p>
+            <w:pPr>
+              <w:spacing w:after="0" w:line="240" w:lineRule="auto"/>
+              <w:jc w:val="center"/>
+              <w:cnfStyle w:val="000000000000" w:firstRow="0" w:lastRow="0" w:firstColumn="0" w:lastColumn="0" w:oddVBand="0" w:evenVBand="0" w:oddHBand="0" w:evenHBand="0" w:firstRowFirstColumn="0" w:firstRowLastColumn="0" w:lastRowFirstColumn="0" w:lastRowLastColumn="0"/>
+              <w:rPr>
+                <w:rFonts w:ascii="Calibri" w:eastAsia="Times New Roman" w:hAnsi="Calibri" w:cs="Calibri"/>
+                <w:color w:val="000000"/>
+                <w:kern w:val="0"/>
+                <w:lang w:eastAsia="cs-CZ"/>
+                <w14:ligatures w14:val="none"/>
+              </w:rPr>
+            </w:pPr>
+            <w:r>
+              <w:rPr>
+                <w:rFonts w:ascii="Calibri" w:eastAsia="Times New Roman" w:hAnsi="Calibri" w:cs="Calibri"/>
+                <w:color w:val="000000"/>
+                <w:kern w:val="0"/>
+                <w:lang w:eastAsia="cs-CZ"/>
+                <w14:ligatures w14:val="none"/>
+              </w:rPr>
+              <w:t>1,175 ± 0,051</w:t>
+            </w:r>
+          </w:p>
+        </w:tc>
+        <w:tc>
+          <w:tcPr>
+            <w:tcW w:w="1921" w:type="dxa"/>
+            <w:gridSpan w:val="3"/>
+            <w:noWrap/>
+            <w:hideMark/>
+          </w:tcPr>
+          <w:p>
+            <w:pPr>
+              <w:spacing w:after="0" w:line="240" w:lineRule="auto"/>
+              <w:jc w:val="center"/>
+              <w:cnfStyle w:val="000000000000" w:firstRow="0" w:lastRow="0" w:firstColumn="0" w:lastColumn="0" w:oddVBand="0" w:evenVBand="0" w:oddHBand="0" w:evenHBand="0" w:firstRowFirstColumn="0" w:firstRowLastColumn="0" w:lastRowFirstColumn="0" w:lastRowLastColumn="0"/>
+              <w:rPr>
+                <w:rFonts w:ascii="Calibri" w:eastAsia="Times New Roman" w:hAnsi="Calibri" w:cs="Calibri"/>
+                <w:color w:val="000000"/>
+                <w:kern w:val="0"/>
+                <w:lang w:eastAsia="cs-CZ"/>
+                <w14:ligatures w14:val="none"/>
+              </w:rPr>
+            </w:pPr>
+            <w:r>
+              <w:rPr>
+                <w:rFonts w:ascii="Calibri" w:eastAsia="Times New Roman" w:hAnsi="Calibri" w:cs="Calibri"/>
+                <w:color w:val="000000"/>
+                <w:kern w:val="0"/>
+                <w:lang w:eastAsia="cs-CZ"/>
+                <w14:ligatures w14:val="none"/>
+              </w:rPr>
+              <w:t>2,045</w:t>
+            </w:r>
+          </w:p>
+        </w:tc>
+        <w:tc>
+          <w:tcPr>
+            <w:tcW w:w="793" w:type="dxa"/>
+            <w:noWrap/>
+            <w:hideMark/>
+          </w:tcPr>
+          <w:p>
+            <w:pPr>
+              <w:jc w:val="center"/>
+              <w:cnfStyle w:val="000000000000" w:firstRow="0" w:lastRow="0" w:firstColumn="0" w:lastColumn="0" w:oddVBand="0" w:evenVBand="0" w:oddHBand="0" w:evenHBand="0" w:firstRowFirstColumn="0" w:firstRowLastColumn="0" w:lastRowFirstColumn="0" w:lastRowLastColumn="0"/>
+              <w:rPr>
+                <w:rFonts w:ascii="Calibri" w:eastAsia="Times New Roman" w:hAnsi="Calibri" w:cs="Calibri"/>
+                <w:color w:val="000000"/>
+                <w:kern w:val="0"/>
+                <w:lang w:eastAsia="cs-CZ"/>
+                <w14:ligatures w14:val="none"/>
+              </w:rPr>
+            </w:pPr>
+            <w:r>
+              <w:rPr>
+                <w:rFonts w:ascii="Calibri" w:eastAsia="Times New Roman" w:hAnsi="Calibri" w:cs="Calibri"/>
+                <w:color w:val="000000"/>
+                <w:kern w:val="0"/>
+                <w:lang w:eastAsia="cs-CZ"/>
+                <w14:ligatures w14:val="none"/>
+              </w:rPr>
+              <w:t>3,549 ± 0,212</w:t>
+            </w:r>
+          </w:p>
+        </w:tc>
+        <w:tc>
+          <w:tcPr>
+            <w:tcW w:w="912" w:type="dxa"/>
+            <w:noWrap/>
+            <w:hideMark/>
+          </w:tcPr>
+          <w:p>
+            <w:pPr>
+              <w:spacing w:after="0" w:line="240" w:lineRule="auto"/>
+              <w:jc w:val="center"/>
+              <w:cnfStyle w:val="000000000000" w:firstRow="0" w:lastRow="0" w:firstColumn="0" w:lastColumn="0" w:oddVBand="0" w:evenVBand="0" w:oddHBand="0" w:evenHBand="0" w:firstRowFirstColumn="0" w:firstRowLastColumn="0" w:lastRowFirstColumn="0" w:lastRowLastColumn="0"/>
+              <w:rPr>
+                <w:rFonts w:ascii="Calibri" w:eastAsia="Times New Roman" w:hAnsi="Calibri" w:cs="Calibri"/>
+                <w:color w:val="000000"/>
+                <w:kern w:val="0"/>
+                <w:lang w:eastAsia="cs-CZ"/>
+                <w14:ligatures w14:val="none"/>
+              </w:rPr>
+            </w:pPr>
+            <w:r>
+              <w:rPr>
+                <w:rFonts w:ascii="Calibri" w:eastAsia="Times New Roman" w:hAnsi="Calibri" w:cs="Calibri"/>
+                <w:color w:val="000000"/>
+                <w:kern w:val="0"/>
+                <w:lang w:eastAsia="cs-CZ"/>
+                <w14:ligatures w14:val="none"/>
+              </w:rPr>
+              <w:t>4,825</w:t>
+            </w:r>
+          </w:p>
+        </w:tc>
+      </w:tr>
+      <w:tr>
+        <w:trPr>
+          <w:cnfStyle w:val="000000100000" w:firstRow="0" w:lastRow="0" w:firstColumn="0" w:lastColumn="0" w:oddVBand="0" w:evenVBand="0" w:oddHBand="1" w:evenHBand="0" w:firstRowFirstColumn="0" w:firstRowLastColumn="0" w:lastRowFirstColumn="0" w:lastRowLastColumn="0"/>
+          <w:trHeight w:val="288"/>
+        </w:trPr>
+        <w:tc>
+          <w:tcPr>
+            <w:cnfStyle w:val="001000000000" w:firstRow="0" w:lastRow="0" w:firstColumn="1" w:lastColumn="0" w:oddVBand="0" w:evenVBand="0" w:oddHBand="0" w:evenHBand="0" w:firstRowFirstColumn="0" w:firstRowLastColumn="0" w:lastRowFirstColumn="0" w:lastRowLastColumn="0"/>
+            <w:tcW w:w="1460" w:type="dxa"/>
+            <w:gridSpan w:val="2"/>
+            <w:noWrap/>
+            <w:hideMark/>
+          </w:tcPr>
+          <w:p>
+            <w:pPr>
+              <w:jc w:val="center"/>
+              <w:rPr>
+                <w:rFonts w:ascii="Calibri" w:eastAsia="Times New Roman" w:hAnsi="Calibri" w:cs="Calibri"/>
+                <w:color w:val="000000"/>
+                <w:kern w:val="0"/>
+                <w:lang w:eastAsia="cs-CZ"/>
+                <w14:ligatures w14:val="none"/>
+              </w:rPr>
+            </w:pPr>
+            <w:r>
+              <w:rPr>
+                <w:rFonts w:ascii="Calibri" w:eastAsia="Times New Roman" w:hAnsi="Calibri" w:cs="Calibri"/>
+                <w:color w:val="000000"/>
+                <w:kern w:val="0"/>
+                <w:lang w:eastAsia="cs-CZ"/>
+                <w14:ligatures w14:val="none"/>
+              </w:rPr>
+              <w:t>Studie 2</w:t>
+            </w:r>
+          </w:p>
+        </w:tc>
+        <w:tc>
+          <w:tcPr>
+            <w:tcW w:w="1092" w:type="dxa"/>
+            <w:gridSpan w:val="2"/>
+            <w:noWrap/>
+            <w:hideMark/>
+          </w:tcPr>
+          <w:p>
+            <w:pPr>
+              <w:spacing w:after="0" w:line="240" w:lineRule="auto"/>
+              <w:jc w:val="center"/>
+              <w:cnfStyle w:val="000000100000" w:firstRow="0" w:lastRow="0" w:firstColumn="0" w:lastColumn="0" w:oddVBand="0" w:evenVBand="0" w:oddHBand="1" w:evenHBand="0" w:firstRowFirstColumn="0" w:firstRowLastColumn="0" w:lastRowFirstColumn="0" w:lastRowLastColumn="0"/>
+              <w:rPr>
+                <w:rFonts w:ascii="Calibri" w:eastAsia="Times New Roman" w:hAnsi="Calibri" w:cs="Calibri"/>
+                <w:color w:val="000000"/>
+                <w:kern w:val="0"/>
+                <w:lang w:eastAsia="cs-CZ"/>
+                <w14:ligatures w14:val="none"/>
+              </w:rPr>
+            </w:pPr>
+            <w:r>
+              <w:rPr>
+                <w:rFonts w:ascii="Calibri" w:eastAsia="Times New Roman" w:hAnsi="Calibri" w:cs="Calibri"/>
+                <w:color w:val="000000"/>
+                <w:kern w:val="0"/>
+                <w:lang w:eastAsia="cs-CZ"/>
+                <w14:ligatures w14:val="none"/>
+              </w:rPr>
+              <w:t>60</w:t>
+            </w:r>
+          </w:p>
+        </w:tc>
+        <w:tc>
+          <w:tcPr>
+            <w:tcW w:w="1839" w:type="dxa"/>
+            <w:gridSpan w:val="3"/>
+            <w:noWrap/>
+            <w:hideMark/>
+          </w:tcPr>
+          <w:p>
+            <w:pPr>
+              <w:jc w:val="center"/>
+              <w:cnfStyle w:val="000000100000" w:firstRow="0" w:lastRow="0" w:firstColumn="0" w:lastColumn="0" w:oddVBand="0" w:evenVBand="0" w:oddHBand="1" w:evenHBand="0" w:firstRowFirstColumn="0" w:firstRowLastColumn="0" w:lastRowFirstColumn="0" w:lastRowLastColumn="0"/>
+              <w:rPr>
+                <w:rFonts w:ascii="Calibri" w:eastAsia="Times New Roman" w:hAnsi="Calibri" w:cs="Calibri"/>
+                <w:color w:val="000000"/>
+                <w:kern w:val="0"/>
+                <w:lang w:eastAsia="cs-CZ"/>
+                <w14:ligatures w14:val="none"/>
+              </w:rPr>
+            </w:pPr>
+            <w:r>
+              <w:rPr>
+                <w:rFonts w:ascii="Calibri" w:eastAsia="Times New Roman" w:hAnsi="Calibri" w:cs="Calibri"/>
+                <w:color w:val="000000"/>
+                <w:kern w:val="0"/>
+                <w:lang w:eastAsia="cs-CZ"/>
+                <w14:ligatures w14:val="none"/>
+              </w:rPr>
+              <w:t>15-15,9</w:t>
+            </w:r>
+          </w:p>
+        </w:tc>
+        <w:tc>
+          <w:tcPr>
+            <w:tcW w:w="1009" w:type="dxa"/>
+            <w:gridSpan w:val="2"/>
+            <w:noWrap/>
+            <w:hideMark/>
+          </w:tcPr>
+          <w:p>
+            <w:pPr>
+              <w:spacing w:after="0" w:line="240" w:lineRule="auto"/>
+              <w:jc w:val="center"/>
+              <w:cnfStyle w:val="000000100000" w:firstRow="0" w:lastRow="0" w:firstColumn="0" w:lastColumn="0" w:oddVBand="0" w:evenVBand="0" w:oddHBand="1" w:evenHBand="0" w:firstRowFirstColumn="0" w:firstRowLastColumn="0" w:lastRowFirstColumn="0" w:lastRowLastColumn="0"/>
+              <w:rPr>
+                <w:rFonts w:ascii="Calibri" w:eastAsia="Times New Roman" w:hAnsi="Calibri" w:cs="Calibri"/>
+                <w:color w:val="000000"/>
+                <w:kern w:val="0"/>
+                <w:lang w:eastAsia="cs-CZ"/>
+                <w14:ligatures w14:val="none"/>
+              </w:rPr>
+            </w:pPr>
+            <w:r>
+              <w:rPr>
+                <w:rFonts w:ascii="Calibri" w:eastAsia="Times New Roman" w:hAnsi="Calibri" w:cs="Calibri"/>
+                <w:color w:val="000000"/>
+                <w:kern w:val="0"/>
+                <w:lang w:eastAsia="cs-CZ"/>
+                <w14:ligatures w14:val="none"/>
+              </w:rPr>
+              <w:t>0</w:t>
+            </w:r>
+          </w:p>
+        </w:tc>
+        <w:tc>
+          <w:tcPr>
+            <w:tcW w:w="1921" w:type="dxa"/>
+            <w:gridSpan w:val="3"/>
+            <w:noWrap/>
+            <w:hideMark/>
+          </w:tcPr>
+          <w:p>
+            <w:pPr>
+              <w:jc w:val="center"/>
+              <w:cnfStyle w:val="000000100000" w:firstRow="0" w:lastRow="0" w:firstColumn="0" w:lastColumn="0" w:oddVBand="0" w:evenVBand="0" w:oddHBand="1" w:evenHBand="0" w:firstRowFirstColumn="0" w:firstRowLastColumn="0" w:lastRowFirstColumn="0" w:lastRowLastColumn="0"/>
+              <w:rPr>
+                <w:rFonts w:ascii="Calibri" w:eastAsia="Times New Roman" w:hAnsi="Calibri" w:cs="Calibri"/>
+                <w:color w:val="000000"/>
+                <w:kern w:val="0"/>
+                <w:lang w:eastAsia="cs-CZ"/>
+                <w14:ligatures w14:val="none"/>
+              </w:rPr>
+            </w:pPr>
+            <w:r>
+              <w:rPr>
+                <w:rFonts w:ascii="Calibri" w:eastAsia="Times New Roman" w:hAnsi="Calibri" w:cs="Calibri"/>
+                <w:color w:val="000000"/>
+                <w:kern w:val="0"/>
+                <w:lang w:eastAsia="cs-CZ"/>
+                <w14:ligatures w14:val="none"/>
+              </w:rPr>
+              <w:t>0</w:t>
+            </w:r>
+          </w:p>
+        </w:tc>
+        <w:tc>
+          <w:tcPr>
+            <w:tcW w:w="793" w:type="dxa"/>
+            <w:noWrap/>
+            <w:hideMark/>
+          </w:tcPr>
+          <w:p>
+            <w:pPr>
+              <w:jc w:val="center"/>
+              <w:cnfStyle w:val="000000100000" w:firstRow="0" w:lastRow="0" w:firstColumn="0" w:lastColumn="0" w:oddVBand="0" w:evenVBand="0" w:oddHBand="1" w:evenHBand="0" w:firstRowFirstColumn="0" w:firstRowLastColumn="0" w:lastRowFirstColumn="0" w:lastRowLastColumn="0"/>
+              <w:rPr>
+                <w:rFonts w:ascii="Calibri" w:eastAsia="Times New Roman" w:hAnsi="Calibri" w:cs="Calibri"/>
+                <w:color w:val="000000"/>
+                <w:kern w:val="0"/>
+                <w:lang w:eastAsia="cs-CZ"/>
+                <w14:ligatures w14:val="none"/>
+              </w:rPr>
+            </w:pPr>
+            <w:r>
+              <w:rPr>
+                <w:rFonts w:ascii="Calibri" w:eastAsia="Times New Roman" w:hAnsi="Calibri" w:cs="Calibri"/>
+                <w:color w:val="000000"/>
+                <w:kern w:val="0"/>
+                <w:lang w:eastAsia="cs-CZ"/>
+                <w14:ligatures w14:val="none"/>
+              </w:rPr>
+              <w:t>0</w:t>
+            </w:r>
+          </w:p>
+        </w:tc>
+        <w:tc>
+          <w:tcPr>
+            <w:tcW w:w="912" w:type="dxa"/>
+            <w:noWrap/>
+            <w:hideMark/>
+          </w:tcPr>
+          <w:p>
+            <w:pPr>
+              <w:jc w:val="center"/>
+              <w:cnfStyle w:val="000000100000" w:firstRow="0" w:lastRow="0" w:firstColumn="0" w:lastColumn="0" w:oddVBand="0" w:evenVBand="0" w:oddHBand="1" w:evenHBand="0" w:firstRowFirstColumn="0" w:firstRowLastColumn="0" w:lastRowFirstColumn="0" w:lastRowLastColumn="0"/>
+              <w:rPr>
+                <w:rFonts w:ascii="Calibri" w:eastAsia="Times New Roman" w:hAnsi="Calibri" w:cs="Calibri"/>
+                <w:color w:val="000000"/>
+                <w:kern w:val="0"/>
+                <w:lang w:eastAsia="cs-CZ"/>
+                <w14:ligatures w14:val="none"/>
+              </w:rPr>
+            </w:pPr>
+            <w:r>
+              <w:rPr>
+                <w:rFonts w:ascii="Calibri" w:eastAsia="Times New Roman" w:hAnsi="Calibri" w:cs="Calibri"/>
+                <w:color w:val="000000"/>
+                <w:kern w:val="0"/>
+                <w:lang w:eastAsia="cs-CZ"/>
+                <w14:ligatures w14:val="none"/>
+              </w:rPr>
+              <w:t>4,5</w:t>
+            </w:r>
+          </w:p>
+        </w:tc>
+      </w:tr>
+      <w:tr>
+        <w:trPr>
+          <w:trHeight w:val="288"/>
+        </w:trPr>
+        <w:tc>
+          <w:tcPr>
+            <w:cnfStyle w:val="001000000000" w:firstRow="0" w:lastRow="0" w:firstColumn="1" w:lastColumn="0" w:oddVBand="0" w:evenVBand="0" w:oddHBand="0" w:evenHBand="0" w:firstRowFirstColumn="0" w:firstRowLastColumn="0" w:lastRowFirstColumn="0" w:lastRowLastColumn="0"/>
+            <w:tcW w:w="1460" w:type="dxa"/>
+            <w:gridSpan w:val="2"/>
+            <w:noWrap/>
+            <w:hideMark/>
+          </w:tcPr>
+          <w:p>
+            <w:pPr>
+              <w:jc w:val="center"/>
+              <w:rPr>
+                <w:rFonts w:ascii="Calibri" w:eastAsia="Times New Roman" w:hAnsi="Calibri" w:cs="Calibri"/>
+                <w:color w:val="000000"/>
+                <w:kern w:val="0"/>
+                <w:lang w:eastAsia="cs-CZ"/>
+                <w14:ligatures w14:val="none"/>
+              </w:rPr>
+            </w:pPr>
+            <w:r>
+              <w:rPr>
+                <w:rFonts w:ascii="Calibri" w:eastAsia="Times New Roman" w:hAnsi="Calibri" w:cs="Calibri"/>
+                <w:color w:val="000000"/>
+                <w:kern w:val="0"/>
+                <w:lang w:eastAsia="cs-CZ"/>
+                <w14:ligatures w14:val="none"/>
+              </w:rPr>
+              <w:t>Studie 3</w:t>
+            </w:r>
+          </w:p>
+        </w:tc>
+        <w:tc>
+          <w:tcPr>
+            <w:tcW w:w="1092" w:type="dxa"/>
+            <w:gridSpan w:val="2"/>
+            <w:noWrap/>
+            <w:hideMark/>
+          </w:tcPr>
+          <w:p>
+            <w:pPr>
+              <w:spacing w:after="0" w:line="240" w:lineRule="auto"/>
+              <w:jc w:val="center"/>
+              <w:cnfStyle w:val="000000000000" w:firstRow="0" w:lastRow="0" w:firstColumn="0" w:lastColumn="0" w:oddVBand="0" w:evenVBand="0" w:oddHBand="0" w:evenHBand="0" w:firstRowFirstColumn="0" w:firstRowLastColumn="0" w:lastRowFirstColumn="0" w:lastRowLastColumn="0"/>
+              <w:rPr>
+                <w:rFonts w:ascii="Calibri" w:eastAsia="Times New Roman" w:hAnsi="Calibri" w:cs="Calibri"/>
+                <w:color w:val="000000"/>
+                <w:kern w:val="0"/>
+                <w:lang w:eastAsia="cs-CZ"/>
+                <w14:ligatures w14:val="none"/>
+              </w:rPr>
+            </w:pPr>
+            <w:r>
+              <w:rPr>
+                <w:rFonts w:ascii="Calibri" w:eastAsia="Times New Roman" w:hAnsi="Calibri" w:cs="Calibri"/>
+                <w:color w:val="000000"/>
+                <w:kern w:val="0"/>
+                <w:lang w:eastAsia="cs-CZ"/>
+                <w14:ligatures w14:val="none"/>
+              </w:rPr>
+              <w:t>28</w:t>
+            </w:r>
+          </w:p>
+        </w:tc>
+        <w:tc>
+          <w:tcPr>
+            <w:tcW w:w="1839" w:type="dxa"/>
+            <w:gridSpan w:val="3"/>
+            <w:noWrap/>
+            <w:hideMark/>
+          </w:tcPr>
+          <w:p>
+            <w:pPr>
+              <w:jc w:val="center"/>
+              <w:cnfStyle w:val="000000000000" w:firstRow="0" w:lastRow="0" w:firstColumn="0" w:lastColumn="0" w:oddVBand="0" w:evenVBand="0" w:oddHBand="0" w:evenHBand="0" w:firstRowFirstColumn="0" w:firstRowLastColumn="0" w:lastRowFirstColumn="0" w:lastRowLastColumn="0"/>
+              <w:rPr>
+                <w:rFonts w:ascii="Calibri" w:eastAsia="Times New Roman" w:hAnsi="Calibri" w:cs="Calibri"/>
+                <w:color w:val="000000"/>
+                <w:kern w:val="0"/>
+                <w:lang w:eastAsia="cs-CZ"/>
+                <w14:ligatures w14:val="none"/>
+              </w:rPr>
+            </w:pPr>
+            <w:r>
+              <w:rPr>
+                <w:rFonts w:ascii="Calibri" w:eastAsia="Times New Roman" w:hAnsi="Calibri" w:cs="Calibri"/>
+                <w:color w:val="000000"/>
+                <w:kern w:val="0"/>
+                <w:lang w:eastAsia="cs-CZ"/>
+                <w14:ligatures w14:val="none"/>
+              </w:rPr>
+              <w:t>14,55 ± 0,25</w:t>
+            </w:r>
+          </w:p>
+        </w:tc>
+        <w:tc>
+          <w:tcPr>
+            <w:tcW w:w="1009" w:type="dxa"/>
+            <w:gridSpan w:val="2"/>
+            <w:noWrap/>
+            <w:hideMark/>
+          </w:tcPr>
+          <w:p>
+            <w:pPr>
+              <w:spacing w:after="0" w:line="240" w:lineRule="auto"/>
+              <w:jc w:val="center"/>
+              <w:cnfStyle w:val="000000000000" w:firstRow="0" w:lastRow="0" w:firstColumn="0" w:lastColumn="0" w:oddVBand="0" w:evenVBand="0" w:oddHBand="0" w:evenHBand="0" w:firstRowFirstColumn="0" w:firstRowLastColumn="0" w:lastRowFirstColumn="0" w:lastRowLastColumn="0"/>
+              <w:rPr>
+                <w:rFonts w:ascii="Calibri" w:eastAsia="Times New Roman" w:hAnsi="Calibri" w:cs="Calibri"/>
+                <w:color w:val="000000"/>
+                <w:kern w:val="0"/>
+                <w:lang w:eastAsia="cs-CZ"/>
+                <w14:ligatures w14:val="none"/>
+              </w:rPr>
+            </w:pPr>
+            <w:r>
+              <w:rPr>
+                <w:rFonts w:ascii="Calibri" w:eastAsia="Times New Roman" w:hAnsi="Calibri" w:cs="Calibri"/>
+                <w:color w:val="000000"/>
+                <w:kern w:val="0"/>
+                <w:lang w:eastAsia="cs-CZ"/>
+                <w14:ligatures w14:val="none"/>
+              </w:rPr>
+              <w:t>1,21 ± 0,05</w:t>
+            </w:r>
+          </w:p>
+        </w:tc>
+        <w:tc>
+          <w:tcPr>
+            <w:tcW w:w="1921" w:type="dxa"/>
+            <w:gridSpan w:val="3"/>
+            <w:noWrap/>
+            <w:hideMark/>
+          </w:tcPr>
+          <w:p>
+            <w:pPr>
+              <w:spacing w:after="0" w:line="240" w:lineRule="auto"/>
+              <w:jc w:val="center"/>
+              <w:cnfStyle w:val="000000000000" w:firstRow="0" w:lastRow="0" w:firstColumn="0" w:lastColumn="0" w:oddVBand="0" w:evenVBand="0" w:oddHBand="0" w:evenHBand="0" w:firstRowFirstColumn="0" w:firstRowLastColumn="0" w:lastRowFirstColumn="0" w:lastRowLastColumn="0"/>
+              <w:rPr>
+                <w:rFonts w:ascii="Calibri" w:eastAsia="Times New Roman" w:hAnsi="Calibri" w:cs="Calibri"/>
+                <w:color w:val="000000"/>
+                <w:kern w:val="0"/>
+                <w:lang w:eastAsia="cs-CZ"/>
+                <w14:ligatures w14:val="none"/>
+              </w:rPr>
+            </w:pPr>
+            <w:r>
+              <w:rPr>
+                <w:rFonts w:ascii="Calibri" w:eastAsia="Times New Roman" w:hAnsi="Calibri" w:cs="Calibri"/>
+                <w:color w:val="000000"/>
+                <w:kern w:val="0"/>
+                <w:lang w:eastAsia="cs-CZ"/>
+                <w14:ligatures w14:val="none"/>
+              </w:rPr>
+              <w:t>2,095</w:t>
+            </w:r>
+          </w:p>
+        </w:tc>
+        <w:tc>
+          <w:tcPr>
+            <w:tcW w:w="793" w:type="dxa"/>
+            <w:noWrap/>
+            <w:hideMark/>
+          </w:tcPr>
+          <w:p>
+            <w:pPr>
+              <w:jc w:val="center"/>
+              <w:cnfStyle w:val="000000000000" w:firstRow="0" w:lastRow="0" w:firstColumn="0" w:lastColumn="0" w:oddVBand="0" w:evenVBand="0" w:oddHBand="0" w:evenHBand="0" w:firstRowFirstColumn="0" w:firstRowLastColumn="0" w:lastRowFirstColumn="0" w:lastRowLastColumn="0"/>
+              <w:rPr>
+                <w:rFonts w:ascii="Calibri" w:eastAsia="Times New Roman" w:hAnsi="Calibri" w:cs="Calibri"/>
+                <w:color w:val="000000"/>
+                <w:kern w:val="0"/>
+                <w:lang w:eastAsia="cs-CZ"/>
+                <w14:ligatures w14:val="none"/>
+              </w:rPr>
+            </w:pPr>
+            <w:r>
+              <w:rPr>
+                <w:rFonts w:ascii="Calibri" w:eastAsia="Times New Roman" w:hAnsi="Calibri" w:cs="Calibri"/>
+                <w:color w:val="000000"/>
+                <w:kern w:val="0"/>
+                <w:lang w:eastAsia="cs-CZ"/>
+                <w14:ligatures w14:val="none"/>
+              </w:rPr>
+              <w:t>3,62 ± 0,215</w:t>
+            </w:r>
+          </w:p>
+        </w:tc>
+        <w:tc>
+          <w:tcPr>
+            <w:tcW w:w="912" w:type="dxa"/>
+            <w:noWrap/>
+            <w:hideMark/>
+          </w:tcPr>
+          <w:p>
+            <w:pPr>
+              <w:spacing w:after="0" w:line="240" w:lineRule="auto"/>
+              <w:jc w:val="center"/>
+              <w:cnfStyle w:val="000000000000" w:firstRow="0" w:lastRow="0" w:firstColumn="0" w:lastColumn="0" w:oddVBand="0" w:evenVBand="0" w:oddHBand="0" w:evenHBand="0" w:firstRowFirstColumn="0" w:firstRowLastColumn="0" w:lastRowFirstColumn="0" w:lastRowLastColumn="0"/>
+              <w:rPr>
+                <w:rFonts w:ascii="Calibri" w:eastAsia="Times New Roman" w:hAnsi="Calibri" w:cs="Calibri"/>
+                <w:color w:val="000000"/>
+                <w:kern w:val="0"/>
+                <w:lang w:eastAsia="cs-CZ"/>
+                <w14:ligatures w14:val="none"/>
+              </w:rPr>
+            </w:pPr>
+            <w:r>
+              <w:rPr>
+                <w:rFonts w:ascii="Calibri" w:eastAsia="Times New Roman" w:hAnsi="Calibri" w:cs="Calibri"/>
+                <w:color w:val="000000"/>
+                <w:kern w:val="0"/>
+                <w:lang w:eastAsia="cs-CZ"/>
+                <w14:ligatures w14:val="none"/>
+              </w:rPr>
+              <w:t>4,955</w:t>
+            </w:r>
+          </w:p>
+        </w:tc>
+      </w:tr>
+      <w:tr>
+        <w:trPr>
+          <w:cnfStyle w:val="000000100000" w:firstRow="0" w:lastRow="0" w:firstColumn="0" w:lastColumn="0" w:oddVBand="0" w:evenVBand="0" w:oddHBand="1" w:evenHBand="0" w:firstRowFirstColumn="0" w:firstRowLastColumn="0" w:lastRowFirstColumn="0" w:lastRowLastColumn="0"/>
+          <w:trHeight w:val="288"/>
+        </w:trPr>
+        <w:tc>
+          <w:tcPr>
+            <w:cnfStyle w:val="001000000000" w:firstRow="0" w:lastRow="0" w:firstColumn="1" w:lastColumn="0" w:oddVBand="0" w:evenVBand="0" w:oddHBand="0" w:evenHBand="0" w:firstRowFirstColumn="0" w:firstRowLastColumn="0" w:lastRowFirstColumn="0" w:lastRowLastColumn="0"/>
+            <w:tcW w:w="1460" w:type="dxa"/>
+            <w:gridSpan w:val="2"/>
+            <w:noWrap/>
+            <w:hideMark/>
+          </w:tcPr>
+          <w:p>
+            <w:pPr>
+              <w:jc w:val="center"/>
+              <w:rPr>
+                <w:rFonts w:ascii="Calibri" w:eastAsia="Times New Roman" w:hAnsi="Calibri" w:cs="Calibri"/>
+                <w:color w:val="000000"/>
+                <w:kern w:val="0"/>
+                <w:lang w:eastAsia="cs-CZ"/>
+                <w14:ligatures w14:val="none"/>
+              </w:rPr>
+            </w:pPr>
+            <w:r>
+              <w:rPr>
+                <w:rFonts w:ascii="Calibri" w:eastAsia="Times New Roman" w:hAnsi="Calibri" w:cs="Calibri"/>
+                <w:color w:val="000000"/>
+                <w:kern w:val="0"/>
+                <w:lang w:eastAsia="cs-CZ"/>
+                <w14:ligatures w14:val="none"/>
+              </w:rPr>
+              <w:t>Studie 4</w:t>
+            </w:r>
+          </w:p>
+        </w:tc>
+        <w:tc>
+          <w:tcPr>
+            <w:tcW w:w="1092" w:type="dxa"/>
+            <w:gridSpan w:val="2"/>
+            <w:noWrap/>
+            <w:hideMark/>
+          </w:tcPr>
+          <w:p>
+            <w:pPr>
+              <w:spacing w:after="0" w:line="240" w:lineRule="auto"/>
+              <w:jc w:val="center"/>
+              <w:cnfStyle w:val="000000100000" w:firstRow="0" w:lastRow="0" w:firstColumn="0" w:lastColumn="0" w:oddVBand="0" w:evenVBand="0" w:oddHBand="1" w:evenHBand="0" w:firstRowFirstColumn="0" w:firstRowLastColumn="0" w:lastRowFirstColumn="0" w:lastRowLastColumn="0"/>
+              <w:rPr>
+                <w:rFonts w:ascii="Calibri" w:eastAsia="Times New Roman" w:hAnsi="Calibri" w:cs="Calibri"/>
+                <w:color w:val="000000"/>
+                <w:kern w:val="0"/>
+                <w:lang w:eastAsia="cs-CZ"/>
+                <w14:ligatures w14:val="none"/>
+              </w:rPr>
+            </w:pPr>
+            <w:r>
+              <w:rPr>
+                <w:rFonts w:ascii="Calibri" w:eastAsia="Times New Roman" w:hAnsi="Calibri" w:cs="Calibri"/>
+                <w:color w:val="000000"/>
+                <w:kern w:val="0"/>
+                <w:lang w:eastAsia="cs-CZ"/>
+                <w14:ligatures w14:val="none"/>
+              </w:rPr>
+              <w:t>46</w:t>
+            </w:r>
+          </w:p>
+        </w:tc>
+        <w:tc>
+          <w:tcPr>
+            <w:tcW w:w="1839" w:type="dxa"/>
+            <w:gridSpan w:val="3"/>
+            <w:noWrap/>
+            <w:hideMark/>
+          </w:tcPr>
+          <w:p>
+            <w:pPr>
+              <w:jc w:val="center"/>
+              <w:cnfStyle w:val="000000100000" w:firstRow="0" w:lastRow="0" w:firstColumn="0" w:lastColumn="0" w:oddVBand="0" w:evenVBand="0" w:oddHBand="1" w:evenHBand="0" w:firstRowFirstColumn="0" w:firstRowLastColumn="0" w:lastRowFirstColumn="0" w:lastRowLastColumn="0"/>
+              <w:rPr>
+                <w:rFonts w:ascii="Calibri" w:eastAsia="Times New Roman" w:hAnsi="Calibri" w:cs="Calibri"/>
+                <w:color w:val="000000"/>
+                <w:kern w:val="0"/>
+                <w:lang w:eastAsia="cs-CZ"/>
+                <w14:ligatures w14:val="none"/>
+              </w:rPr>
+            </w:pPr>
+            <w:r>
+              <w:rPr>
+                <w:rFonts w:ascii="Calibri" w:eastAsia="Times New Roman" w:hAnsi="Calibri" w:cs="Calibri"/>
+                <w:color w:val="000000"/>
+                <w:kern w:val="0"/>
+                <w:lang w:eastAsia="cs-CZ"/>
+                <w14:ligatures w14:val="none"/>
+              </w:rPr>
+              <w:t>14,83 ± 0,64</w:t>
+            </w:r>
+          </w:p>
+        </w:tc>
+        <w:tc>
+          <w:tcPr>
+            <w:tcW w:w="1009" w:type="dxa"/>
+            <w:gridSpan w:val="2"/>
+            <w:noWrap/>
+            <w:hideMark/>
+          </w:tcPr>
+          <w:p>
+            <w:pPr>
+              <w:spacing w:after="0" w:line="240" w:lineRule="auto"/>
+              <w:jc w:val="center"/>
+              <w:cnfStyle w:val="000000100000" w:firstRow="0" w:lastRow="0" w:firstColumn="0" w:lastColumn="0" w:oddVBand="0" w:evenVBand="0" w:oddHBand="1" w:evenHBand="0" w:firstRowFirstColumn="0" w:firstRowLastColumn="0" w:lastRowFirstColumn="0" w:lastRowLastColumn="0"/>
+              <w:rPr>
+                <w:rFonts w:ascii="Calibri" w:eastAsia="Times New Roman" w:hAnsi="Calibri" w:cs="Calibri"/>
+                <w:color w:val="000000"/>
+                <w:kern w:val="0"/>
+                <w:lang w:eastAsia="cs-CZ"/>
+                <w14:ligatures w14:val="none"/>
+              </w:rPr>
+            </w:pPr>
+            <w:r>
+              <w:rPr>
+                <w:rFonts w:ascii="Calibri" w:eastAsia="Times New Roman" w:hAnsi="Calibri" w:cs="Calibri"/>
+                <w:color w:val="000000"/>
+                <w:kern w:val="0"/>
+                <w:lang w:eastAsia="cs-CZ"/>
+                <w14:ligatures w14:val="none"/>
+              </w:rPr>
+              <w:t>0</w:t>
+            </w:r>
+          </w:p>
+        </w:tc>
+        <w:tc>
+          <w:tcPr>
+            <w:tcW w:w="1921" w:type="dxa"/>
+            <w:gridSpan w:val="3"/>
+            <w:noWrap/>
+            <w:hideMark/>
+          </w:tcPr>
+          <w:p>
+            <w:pPr>
+              <w:jc w:val="center"/>
+              <w:cnfStyle w:val="000000100000" w:firstRow="0" w:lastRow="0" w:firstColumn="0" w:lastColumn="0" w:oddVBand="0" w:evenVBand="0" w:oddHBand="1" w:evenHBand="0" w:firstRowFirstColumn="0" w:firstRowLastColumn="0" w:lastRowFirstColumn="0" w:lastRowLastColumn="0"/>
+              <w:rPr>
+                <w:rFonts w:ascii="Calibri" w:eastAsia="Times New Roman" w:hAnsi="Calibri" w:cs="Calibri"/>
+                <w:color w:val="000000"/>
+                <w:kern w:val="0"/>
+                <w:lang w:eastAsia="cs-CZ"/>
+                <w14:ligatures w14:val="none"/>
+              </w:rPr>
+            </w:pPr>
+            <w:r>
+              <w:rPr>
+                <w:rFonts w:ascii="Calibri" w:eastAsia="Times New Roman" w:hAnsi="Calibri" w:cs="Calibri"/>
+                <w:color w:val="000000"/>
+                <w:kern w:val="0"/>
+                <w:lang w:eastAsia="cs-CZ"/>
+                <w14:ligatures w14:val="none"/>
+              </w:rPr>
+              <w:t>0</w:t>
+            </w:r>
+          </w:p>
+        </w:tc>
+        <w:tc>
+          <w:tcPr>
+            <w:tcW w:w="793" w:type="dxa"/>
+            <w:noWrap/>
+            <w:hideMark/>
+          </w:tcPr>
+          <w:p>
+            <w:pPr>
+              <w:jc w:val="center"/>
+              <w:cnfStyle w:val="000000100000" w:firstRow="0" w:lastRow="0" w:firstColumn="0" w:lastColumn="0" w:oddVBand="0" w:evenVBand="0" w:oddHBand="1" w:evenHBand="0" w:firstRowFirstColumn="0" w:firstRowLastColumn="0" w:lastRowFirstColumn="0" w:lastRowLastColumn="0"/>
+              <w:rPr>
+                <w:rFonts w:ascii="Calibri" w:eastAsia="Times New Roman" w:hAnsi="Calibri" w:cs="Calibri"/>
+                <w:color w:val="000000"/>
+                <w:kern w:val="0"/>
+                <w:lang w:eastAsia="cs-CZ"/>
+                <w14:ligatures w14:val="none"/>
+              </w:rPr>
+            </w:pPr>
+            <w:r>
+              <w:rPr>
+                <w:rFonts w:ascii="Calibri" w:eastAsia="Times New Roman" w:hAnsi="Calibri" w:cs="Calibri"/>
+                <w:color w:val="000000"/>
+                <w:kern w:val="0"/>
+                <w:lang w:eastAsia="cs-CZ"/>
+                <w14:ligatures w14:val="none"/>
+              </w:rPr>
+              <w:t>0</w:t>
+            </w:r>
+          </w:p>
+        </w:tc>
+        <w:tc>
+          <w:tcPr>
+            <w:tcW w:w="912" w:type="dxa"/>
+            <w:noWrap/>
+            <w:hideMark/>
+          </w:tcPr>
+          <w:p>
+            <w:pPr>
+              <w:jc w:val="center"/>
+              <w:cnfStyle w:val="000000100000" w:firstRow="0" w:lastRow="0" w:firstColumn="0" w:lastColumn="0" w:oddVBand="0" w:evenVBand="0" w:oddHBand="1" w:evenHBand="0" w:firstRowFirstColumn="0" w:firstRowLastColumn="0" w:lastRowFirstColumn="0" w:lastRowLastColumn="0"/>
+              <w:rPr>
+                <w:rFonts w:ascii="Calibri" w:eastAsia="Times New Roman" w:hAnsi="Calibri" w:cs="Calibri"/>
+                <w:color w:val="000000"/>
+                <w:kern w:val="0"/>
+                <w:lang w:eastAsia="cs-CZ"/>
+                <w14:ligatures w14:val="none"/>
+              </w:rPr>
+            </w:pPr>
+            <w:r>
+              <w:rPr>
+                <w:rFonts w:ascii="Calibri" w:eastAsia="Times New Roman" w:hAnsi="Calibri" w:cs="Calibri"/>
+                <w:color w:val="000000"/>
+                <w:kern w:val="0"/>
+                <w:lang w:eastAsia="cs-CZ"/>
+                <w14:ligatures w14:val="none"/>
+              </w:rPr>
+              <w:t>4,29</w:t>
+            </w:r>
+          </w:p>
+        </w:tc>
+      </w:tr>
+      <w:tr>
+        <w:trPr>
+          <w:trHeight w:val="288"/>
+        </w:trPr>
+        <w:tc>
+          <w:tcPr>
+            <w:cnfStyle w:val="001000000000" w:firstRow="0" w:lastRow="0" w:firstColumn="1" w:lastColumn="0" w:oddVBand="0" w:evenVBand="0" w:oddHBand="0" w:evenHBand="0" w:firstRowFirstColumn="0" w:firstRowLastColumn="0" w:lastRowFirstColumn="0" w:lastRowLastColumn="0"/>
+            <w:tcW w:w="1460" w:type="dxa"/>
+            <w:gridSpan w:val="2"/>
+            <w:noWrap/>
+            <w:hideMark/>
+          </w:tcPr>
+          <w:p>
+            <w:pPr>
+              <w:jc w:val="center"/>
+              <w:rPr>
+                <w:rFonts w:ascii="Calibri" w:eastAsia="Times New Roman" w:hAnsi="Calibri" w:cs="Calibri"/>
+                <w:color w:val="000000"/>
+                <w:kern w:val="0"/>
+                <w:lang w:eastAsia="cs-CZ"/>
+                <w14:ligatures w14:val="none"/>
+              </w:rPr>
+            </w:pPr>
+            <w:r>
+              <w:rPr>
+                <w:rFonts w:ascii="Calibri" w:eastAsia="Times New Roman" w:hAnsi="Calibri" w:cs="Calibri"/>
+                <w:color w:val="000000"/>
+                <w:kern w:val="0"/>
+                <w:lang w:eastAsia="cs-CZ"/>
+                <w14:ligatures w14:val="none"/>
+              </w:rPr>
+              <w:t>Studie 6</w:t>
+            </w:r>
+          </w:p>
+        </w:tc>
+        <w:tc>
+          <w:tcPr>
+            <w:tcW w:w="1092" w:type="dxa"/>
+            <w:gridSpan w:val="2"/>
+            <w:noWrap/>
+            <w:hideMark/>
+          </w:tcPr>
+          <w:p>
+            <w:pPr>
+              <w:spacing w:after="0" w:line="240" w:lineRule="auto"/>
+              <w:jc w:val="center"/>
+              <w:cnfStyle w:val="000000000000" w:firstRow="0" w:lastRow="0" w:firstColumn="0" w:lastColumn="0" w:oddVBand="0" w:evenVBand="0" w:oddHBand="0" w:evenHBand="0" w:firstRowFirstColumn="0" w:firstRowLastColumn="0" w:lastRowFirstColumn="0" w:lastRowLastColumn="0"/>
+              <w:rPr>
+                <w:rFonts w:ascii="Calibri" w:eastAsia="Times New Roman" w:hAnsi="Calibri" w:cs="Calibri"/>
+                <w:color w:val="000000"/>
+                <w:kern w:val="0"/>
+                <w:lang w:eastAsia="cs-CZ"/>
+                <w14:ligatures w14:val="none"/>
+              </w:rPr>
+            </w:pPr>
+            <w:r>
+              <w:rPr>
+                <w:rFonts w:ascii="Calibri" w:eastAsia="Times New Roman" w:hAnsi="Calibri" w:cs="Calibri"/>
+                <w:color w:val="000000"/>
+                <w:kern w:val="0"/>
+                <w:lang w:eastAsia="cs-CZ"/>
+                <w14:ligatures w14:val="none"/>
+              </w:rPr>
+              <w:t>45</w:t>
+            </w:r>
+          </w:p>
+        </w:tc>
+        <w:tc>
+          <w:tcPr>
+            <w:tcW w:w="1839" w:type="dxa"/>
+            <w:gridSpan w:val="3"/>
+            <w:noWrap/>
+            <w:hideMark/>
+          </w:tcPr>
+          <w:p>
+            <w:pPr>
+              <w:jc w:val="center"/>
+              <w:cnfStyle w:val="000000000000" w:firstRow="0" w:lastRow="0" w:firstColumn="0" w:lastColumn="0" w:oddVBand="0" w:evenVBand="0" w:oddHBand="0" w:evenHBand="0" w:firstRowFirstColumn="0" w:firstRowLastColumn="0" w:lastRowFirstColumn="0" w:lastRowLastColumn="0"/>
+              <w:rPr>
+                <w:rFonts w:ascii="Calibri" w:eastAsia="Times New Roman" w:hAnsi="Calibri" w:cs="Calibri"/>
+                <w:color w:val="000000"/>
+                <w:kern w:val="0"/>
+                <w:lang w:eastAsia="cs-CZ"/>
+                <w14:ligatures w14:val="none"/>
+              </w:rPr>
+            </w:pPr>
+            <w:r>
+              <w:rPr>
+                <w:rFonts w:ascii="Calibri" w:eastAsia="Times New Roman" w:hAnsi="Calibri" w:cs="Calibri"/>
+                <w:color w:val="000000"/>
+                <w:kern w:val="0"/>
+                <w:lang w:eastAsia="cs-CZ"/>
+                <w14:ligatures w14:val="none"/>
+              </w:rPr>
+              <w:t>15</w:t>
+            </w:r>
+          </w:p>
+        </w:tc>
+        <w:tc>
+          <w:tcPr>
+            <w:tcW w:w="1009" w:type="dxa"/>
+            <w:gridSpan w:val="2"/>
+            <w:noWrap/>
+            <w:hideMark/>
+          </w:tcPr>
+          <w:p>
+            <w:pPr>
+              <w:jc w:val="center"/>
+              <w:cnfStyle w:val="000000000000" w:firstRow="0" w:lastRow="0" w:firstColumn="0" w:lastColumn="0" w:oddVBand="0" w:evenVBand="0" w:oddHBand="0" w:evenHBand="0" w:firstRowFirstColumn="0" w:firstRowLastColumn="0" w:lastRowFirstColumn="0" w:lastRowLastColumn="0"/>
+              <w:rPr>
+                <w:rFonts w:ascii="Calibri" w:eastAsia="Times New Roman" w:hAnsi="Calibri" w:cs="Calibri"/>
+                <w:color w:val="000000"/>
+                <w:kern w:val="0"/>
+                <w:lang w:eastAsia="cs-CZ"/>
+                <w14:ligatures w14:val="none"/>
+              </w:rPr>
+            </w:pPr>
+            <w:r>
+              <w:rPr>
+                <w:rFonts w:ascii="Calibri" w:eastAsia="Times New Roman" w:hAnsi="Calibri" w:cs="Calibri"/>
+                <w:color w:val="000000"/>
+                <w:kern w:val="0"/>
+                <w:lang w:eastAsia="cs-CZ"/>
+                <w14:ligatures w14:val="none"/>
+              </w:rPr>
+              <w:t>1,22 ± 0,15</w:t>
+            </w:r>
+          </w:p>
+        </w:tc>
+        <w:tc>
+          <w:tcPr>
+            <w:tcW w:w="1921" w:type="dxa"/>
+            <w:gridSpan w:val="3"/>
+            <w:noWrap/>
+            <w:hideMark/>
+          </w:tcPr>
+          <w:p>
+            <w:pPr>
+              <w:spacing w:after="0" w:line="240" w:lineRule="auto"/>
+              <w:jc w:val="center"/>
+              <w:cnfStyle w:val="000000000000" w:firstRow="0" w:lastRow="0" w:firstColumn="0" w:lastColumn="0" w:oddVBand="0" w:evenVBand="0" w:oddHBand="0" w:evenHBand="0" w:firstRowFirstColumn="0" w:firstRowLastColumn="0" w:lastRowFirstColumn="0" w:lastRowLastColumn="0"/>
+              <w:rPr>
+                <w:rFonts w:ascii="Calibri" w:eastAsia="Times New Roman" w:hAnsi="Calibri" w:cs="Calibri"/>
+                <w:color w:val="000000"/>
+                <w:kern w:val="0"/>
+                <w:lang w:eastAsia="cs-CZ"/>
+                <w14:ligatures w14:val="none"/>
+              </w:rPr>
+            </w:pPr>
+            <w:r>
+              <w:rPr>
+                <w:rFonts w:ascii="Calibri" w:eastAsia="Times New Roman" w:hAnsi="Calibri" w:cs="Calibri"/>
+                <w:color w:val="000000"/>
+                <w:kern w:val="0"/>
+                <w:lang w:eastAsia="cs-CZ"/>
+                <w14:ligatures w14:val="none"/>
+              </w:rPr>
+              <w:t>0</w:t>
+            </w:r>
+          </w:p>
+        </w:tc>
+        <w:tc>
+          <w:tcPr>
+            <w:tcW w:w="793" w:type="dxa"/>
+            <w:noWrap/>
+            <w:hideMark/>
+          </w:tcPr>
+          <w:p>
+            <w:pPr>
+              <w:jc w:val="center"/>
+              <w:cnfStyle w:val="000000000000" w:firstRow="0" w:lastRow="0" w:firstColumn="0" w:lastColumn="0" w:oddVBand="0" w:evenVBand="0" w:oddHBand="0" w:evenHBand="0" w:firstRowFirstColumn="0" w:firstRowLastColumn="0" w:lastRowFirstColumn="0" w:lastRowLastColumn="0"/>
+              <w:rPr>
+                <w:rFonts w:ascii="Calibri" w:eastAsia="Times New Roman" w:hAnsi="Calibri" w:cs="Calibri"/>
+                <w:color w:val="000000"/>
+                <w:kern w:val="0"/>
+                <w:lang w:eastAsia="cs-CZ"/>
+                <w14:ligatures w14:val="none"/>
+              </w:rPr>
+            </w:pPr>
+            <w:r>
+              <w:rPr>
+                <w:rFonts w:ascii="Calibri" w:eastAsia="Times New Roman" w:hAnsi="Calibri" w:cs="Calibri"/>
+                <w:color w:val="000000"/>
+                <w:kern w:val="0"/>
+                <w:lang w:eastAsia="cs-CZ"/>
+                <w14:ligatures w14:val="none"/>
+              </w:rPr>
+              <w:t>0</w:t>
+            </w:r>
+          </w:p>
+        </w:tc>
+        <w:tc>
+          <w:tcPr>
+            <w:tcW w:w="912" w:type="dxa"/>
+            <w:noWrap/>
+            <w:hideMark/>
+          </w:tcPr>
+          <w:p>
+            <w:pPr>
+              <w:jc w:val="center"/>
+              <w:cnfStyle w:val="000000000000" w:firstRow="0" w:lastRow="0" w:firstColumn="0" w:lastColumn="0" w:oddVBand="0" w:evenVBand="0" w:oddHBand="0" w:evenHBand="0" w:firstRowFirstColumn="0" w:firstRowLastColumn="0" w:lastRowFirstColumn="0" w:lastRowLastColumn="0"/>
+              <w:rPr>
+                <w:rFonts w:ascii="Calibri" w:eastAsia="Times New Roman" w:hAnsi="Calibri" w:cs="Calibri"/>
+                <w:color w:val="000000"/>
+                <w:kern w:val="0"/>
+                <w:lang w:eastAsia="cs-CZ"/>
+                <w14:ligatures w14:val="none"/>
+              </w:rPr>
+            </w:pPr>
+            <w:r>
+              <w:rPr>
+                <w:rFonts w:ascii="Calibri" w:eastAsia="Times New Roman" w:hAnsi="Calibri" w:cs="Calibri"/>
+                <w:color w:val="000000"/>
+                <w:kern w:val="0"/>
+                <w:lang w:eastAsia="cs-CZ"/>
+                <w14:ligatures w14:val="none"/>
+              </w:rPr>
+              <w:t>3,67</w:t>
+            </w:r>
+          </w:p>
+        </w:tc>
+      </w:tr>
+      <w:tr>
+        <w:trPr>
+          <w:cnfStyle w:val="000000100000" w:firstRow="0" w:lastRow="0" w:firstColumn="0" w:lastColumn="0" w:oddVBand="0" w:evenVBand="0" w:oddHBand="1" w:evenHBand="0" w:firstRowFirstColumn="0" w:firstRowLastColumn="0" w:lastRowFirstColumn="0" w:lastRowLastColumn="0"/>
+          <w:trHeight w:val="288"/>
+        </w:trPr>
+        <w:tc>
+          <w:tcPr>
+            <w:cnfStyle w:val="001000000000" w:firstRow="0" w:lastRow="0" w:firstColumn="1" w:lastColumn="0" w:oddVBand="0" w:evenVBand="0" w:oddHBand="0" w:evenHBand="0" w:firstRowFirstColumn="0" w:firstRowLastColumn="0" w:lastRowFirstColumn="0" w:lastRowLastColumn="0"/>
+            <w:tcW w:w="1460" w:type="dxa"/>
+            <w:gridSpan w:val="2"/>
+            <w:noWrap/>
+            <w:hideMark/>
+          </w:tcPr>
+          <w:p>
+            <w:pPr>
+              <w:jc w:val="center"/>
+              <w:rPr>
+                <w:rFonts w:ascii="Calibri" w:eastAsia="Times New Roman" w:hAnsi="Calibri" w:cs="Calibri"/>
+                <w:color w:val="000000"/>
+                <w:kern w:val="0"/>
+                <w:lang w:eastAsia="cs-CZ"/>
+                <w14:ligatures w14:val="none"/>
+              </w:rPr>
+            </w:pPr>
+            <w:r>
+              <w:rPr>
+                <w:rFonts w:ascii="Calibri" w:eastAsia="Times New Roman" w:hAnsi="Calibri" w:cs="Calibri"/>
+                <w:color w:val="000000"/>
+                <w:kern w:val="0"/>
+                <w:lang w:eastAsia="cs-CZ"/>
+                <w14:ligatures w14:val="none"/>
+              </w:rPr>
+              <w:lastRenderedPageBreak/>
+              <w:t>Studie 7</w:t>
+            </w:r>
+          </w:p>
+        </w:tc>
+        <w:tc>
+          <w:tcPr>
+            <w:tcW w:w="1092" w:type="dxa"/>
+            <w:gridSpan w:val="2"/>
+            <w:noWrap/>
+            <w:hideMark/>
+          </w:tcPr>
+          <w:p>
+            <w:pPr>
+              <w:spacing w:after="0" w:line="240" w:lineRule="auto"/>
+              <w:jc w:val="center"/>
+              <w:cnfStyle w:val="000000100000" w:firstRow="0" w:lastRow="0" w:firstColumn="0" w:lastColumn="0" w:oddVBand="0" w:evenVBand="0" w:oddHBand="1" w:evenHBand="0" w:firstRowFirstColumn="0" w:firstRowLastColumn="0" w:lastRowFirstColumn="0" w:lastRowLastColumn="0"/>
+              <w:rPr>
+                <w:rFonts w:ascii="Calibri" w:eastAsia="Times New Roman" w:hAnsi="Calibri" w:cs="Calibri"/>
+                <w:color w:val="000000"/>
+                <w:kern w:val="0"/>
+                <w:lang w:eastAsia="cs-CZ"/>
+                <w14:ligatures w14:val="none"/>
+              </w:rPr>
+            </w:pPr>
+            <w:r>
+              <w:rPr>
+                <w:rFonts w:ascii="Calibri" w:eastAsia="Times New Roman" w:hAnsi="Calibri" w:cs="Calibri"/>
+                <w:color w:val="000000"/>
+                <w:kern w:val="0"/>
+                <w:lang w:eastAsia="cs-CZ"/>
+                <w14:ligatures w14:val="none"/>
+              </w:rPr>
+              <w:t>18</w:t>
+            </w:r>
+          </w:p>
+        </w:tc>
+        <w:tc>
+          <w:tcPr>
+            <w:tcW w:w="1839" w:type="dxa"/>
+            <w:gridSpan w:val="3"/>
+            <w:noWrap/>
+            <w:hideMark/>
+          </w:tcPr>
+          <w:p>
+            <w:pPr>
+              <w:jc w:val="center"/>
+              <w:cnfStyle w:val="000000100000" w:firstRow="0" w:lastRow="0" w:firstColumn="0" w:lastColumn="0" w:oddVBand="0" w:evenVBand="0" w:oddHBand="1" w:evenHBand="0" w:firstRowFirstColumn="0" w:firstRowLastColumn="0" w:lastRowFirstColumn="0" w:lastRowLastColumn="0"/>
+              <w:rPr>
+                <w:rFonts w:ascii="Calibri" w:eastAsia="Times New Roman" w:hAnsi="Calibri" w:cs="Calibri"/>
+                <w:color w:val="000000"/>
+                <w:kern w:val="0"/>
+                <w:lang w:eastAsia="cs-CZ"/>
+                <w14:ligatures w14:val="none"/>
+              </w:rPr>
+            </w:pPr>
+            <w:r>
+              <w:rPr>
+                <w:rFonts w:ascii="Calibri" w:eastAsia="Times New Roman" w:hAnsi="Calibri" w:cs="Calibri"/>
+                <w:color w:val="000000"/>
+                <w:kern w:val="0"/>
+                <w:lang w:eastAsia="cs-CZ"/>
+                <w14:ligatures w14:val="none"/>
+              </w:rPr>
+              <w:t>14,7 ± 0,3</w:t>
+            </w:r>
+          </w:p>
+        </w:tc>
+        <w:tc>
+          <w:tcPr>
+            <w:tcW w:w="1009" w:type="dxa"/>
+            <w:gridSpan w:val="2"/>
+            <w:noWrap/>
+            <w:hideMark/>
+          </w:tcPr>
+          <w:p>
+            <w:pPr>
+              <w:spacing w:after="0" w:line="240" w:lineRule="auto"/>
+              <w:jc w:val="center"/>
+              <w:cnfStyle w:val="000000100000" w:firstRow="0" w:lastRow="0" w:firstColumn="0" w:lastColumn="0" w:oddVBand="0" w:evenVBand="0" w:oddHBand="1" w:evenHBand="0" w:firstRowFirstColumn="0" w:firstRowLastColumn="0" w:lastRowFirstColumn="0" w:lastRowLastColumn="0"/>
+              <w:rPr>
+                <w:rFonts w:ascii="Calibri" w:eastAsia="Times New Roman" w:hAnsi="Calibri" w:cs="Calibri"/>
+                <w:color w:val="000000"/>
+                <w:kern w:val="0"/>
+                <w:lang w:eastAsia="cs-CZ"/>
+                <w14:ligatures w14:val="none"/>
+              </w:rPr>
+            </w:pPr>
+            <w:r>
+              <w:rPr>
+                <w:rFonts w:ascii="Calibri" w:eastAsia="Times New Roman" w:hAnsi="Calibri" w:cs="Calibri"/>
+                <w:color w:val="000000"/>
+                <w:kern w:val="0"/>
+                <w:lang w:eastAsia="cs-CZ"/>
+                <w14:ligatures w14:val="none"/>
+              </w:rPr>
+              <w:t>1,21 ± 0,06</w:t>
+            </w:r>
+          </w:p>
+        </w:tc>
+        <w:tc>
+          <w:tcPr>
+            <w:tcW w:w="1921" w:type="dxa"/>
+            <w:gridSpan w:val="3"/>
+            <w:noWrap/>
+            <w:hideMark/>
+          </w:tcPr>
+          <w:p>
+            <w:pPr>
+              <w:spacing w:after="0" w:line="240" w:lineRule="auto"/>
+              <w:jc w:val="center"/>
+              <w:cnfStyle w:val="000000100000" w:firstRow="0" w:lastRow="0" w:firstColumn="0" w:lastColumn="0" w:oddVBand="0" w:evenVBand="0" w:oddHBand="1" w:evenHBand="0" w:firstRowFirstColumn="0" w:firstRowLastColumn="0" w:lastRowFirstColumn="0" w:lastRowLastColumn="0"/>
+              <w:rPr>
+                <w:rFonts w:ascii="Calibri" w:eastAsia="Times New Roman" w:hAnsi="Calibri" w:cs="Calibri"/>
+                <w:color w:val="000000"/>
+                <w:kern w:val="0"/>
+                <w:lang w:eastAsia="cs-CZ"/>
+                <w14:ligatures w14:val="none"/>
+              </w:rPr>
+            </w:pPr>
+            <w:r>
+              <w:rPr>
+                <w:rFonts w:ascii="Calibri" w:eastAsia="Times New Roman" w:hAnsi="Calibri" w:cs="Calibri"/>
+                <w:color w:val="000000"/>
+                <w:kern w:val="0"/>
+                <w:lang w:eastAsia="cs-CZ"/>
+                <w14:ligatures w14:val="none"/>
+              </w:rPr>
+              <w:t>2,08</w:t>
+            </w:r>
+          </w:p>
+        </w:tc>
+        <w:tc>
+          <w:tcPr>
+            <w:tcW w:w="793" w:type="dxa"/>
+            <w:noWrap/>
+            <w:hideMark/>
+          </w:tcPr>
+          <w:p>
+            <w:pPr>
+              <w:jc w:val="center"/>
+              <w:cnfStyle w:val="000000100000" w:firstRow="0" w:lastRow="0" w:firstColumn="0" w:lastColumn="0" w:oddVBand="0" w:evenVBand="0" w:oddHBand="1" w:evenHBand="0" w:firstRowFirstColumn="0" w:firstRowLastColumn="0" w:lastRowFirstColumn="0" w:lastRowLastColumn="0"/>
+              <w:rPr>
+                <w:rFonts w:ascii="Calibri" w:eastAsia="Times New Roman" w:hAnsi="Calibri" w:cs="Calibri"/>
+                <w:color w:val="000000"/>
+                <w:kern w:val="0"/>
+                <w:lang w:eastAsia="cs-CZ"/>
+                <w14:ligatures w14:val="none"/>
+              </w:rPr>
+            </w:pPr>
+            <w:r>
+              <w:rPr>
+                <w:rFonts w:ascii="Calibri" w:eastAsia="Times New Roman" w:hAnsi="Calibri" w:cs="Calibri"/>
+                <w:color w:val="000000"/>
+                <w:kern w:val="0"/>
+                <w:lang w:eastAsia="cs-CZ"/>
+                <w14:ligatures w14:val="none"/>
+              </w:rPr>
+              <w:t>3,73 ± 0,19</w:t>
+            </w:r>
+          </w:p>
+        </w:tc>
+        <w:tc>
+          <w:tcPr>
+            <w:tcW w:w="912" w:type="dxa"/>
+            <w:noWrap/>
+            <w:hideMark/>
+          </w:tcPr>
+          <w:p>
+            <w:pPr>
+              <w:spacing w:after="0" w:line="240" w:lineRule="auto"/>
+              <w:jc w:val="center"/>
+              <w:cnfStyle w:val="000000100000" w:firstRow="0" w:lastRow="0" w:firstColumn="0" w:lastColumn="0" w:oddVBand="0" w:evenVBand="0" w:oddHBand="1" w:evenHBand="0" w:firstRowFirstColumn="0" w:firstRowLastColumn="0" w:lastRowFirstColumn="0" w:lastRowLastColumn="0"/>
+              <w:rPr>
+                <w:rFonts w:ascii="Calibri" w:eastAsia="Times New Roman" w:hAnsi="Calibri" w:cs="Calibri"/>
+                <w:color w:val="000000"/>
+                <w:kern w:val="0"/>
+                <w:lang w:eastAsia="cs-CZ"/>
+                <w14:ligatures w14:val="none"/>
+              </w:rPr>
+            </w:pPr>
+            <w:r>
+              <w:rPr>
+                <w:rFonts w:ascii="Calibri" w:eastAsia="Times New Roman" w:hAnsi="Calibri" w:cs="Calibri"/>
+                <w:color w:val="000000"/>
+                <w:kern w:val="0"/>
+                <w:lang w:eastAsia="cs-CZ"/>
+                <w14:ligatures w14:val="none"/>
+              </w:rPr>
+              <w:t>5,03</w:t>
+            </w:r>
+          </w:p>
+        </w:tc>
+      </w:tr>
+      <w:tr>
+        <w:trPr>
+          <w:trHeight w:val="288"/>
+        </w:trPr>
+        <w:tc>
+          <w:tcPr>
+            <w:cnfStyle w:val="001000000000" w:firstRow="0" w:lastRow="0" w:firstColumn="1" w:lastColumn="0" w:oddVBand="0" w:evenVBand="0" w:oddHBand="0" w:evenHBand="0" w:firstRowFirstColumn="0" w:firstRowLastColumn="0" w:lastRowFirstColumn="0" w:lastRowLastColumn="0"/>
+            <w:tcW w:w="1460" w:type="dxa"/>
+            <w:gridSpan w:val="2"/>
+            <w:noWrap/>
+            <w:hideMark/>
+          </w:tcPr>
+          <w:p>
+            <w:pPr>
+              <w:jc w:val="center"/>
+              <w:rPr>
+                <w:rFonts w:ascii="Calibri" w:eastAsia="Times New Roman" w:hAnsi="Calibri" w:cs="Calibri"/>
+                <w:color w:val="000000"/>
+                <w:kern w:val="0"/>
+                <w:lang w:eastAsia="cs-CZ"/>
+                <w14:ligatures w14:val="none"/>
+              </w:rPr>
+            </w:pPr>
+            <w:r>
+              <w:rPr>
+                <w:rFonts w:ascii="Calibri" w:eastAsia="Times New Roman" w:hAnsi="Calibri" w:cs="Calibri"/>
+                <w:color w:val="000000"/>
+                <w:kern w:val="0"/>
+                <w:lang w:eastAsia="cs-CZ"/>
+                <w14:ligatures w14:val="none"/>
+              </w:rPr>
+              <w:t>Studie 8</w:t>
+            </w:r>
+          </w:p>
+        </w:tc>
+        <w:tc>
+          <w:tcPr>
+            <w:tcW w:w="1092" w:type="dxa"/>
+            <w:gridSpan w:val="2"/>
+            <w:noWrap/>
+            <w:hideMark/>
+          </w:tcPr>
+          <w:p>
+            <w:pPr>
+              <w:spacing w:after="0" w:line="240" w:lineRule="auto"/>
+              <w:jc w:val="center"/>
+              <w:cnfStyle w:val="000000000000" w:firstRow="0" w:lastRow="0" w:firstColumn="0" w:lastColumn="0" w:oddVBand="0" w:evenVBand="0" w:oddHBand="0" w:evenHBand="0" w:firstRowFirstColumn="0" w:firstRowLastColumn="0" w:lastRowFirstColumn="0" w:lastRowLastColumn="0"/>
+              <w:rPr>
+                <w:rFonts w:ascii="Calibri" w:eastAsia="Times New Roman" w:hAnsi="Calibri" w:cs="Calibri"/>
+                <w:color w:val="000000"/>
+                <w:kern w:val="0"/>
+                <w:lang w:eastAsia="cs-CZ"/>
+                <w14:ligatures w14:val="none"/>
+              </w:rPr>
+            </w:pPr>
+            <w:r>
+              <w:rPr>
+                <w:rFonts w:ascii="Calibri" w:eastAsia="Times New Roman" w:hAnsi="Calibri" w:cs="Calibri"/>
+                <w:color w:val="000000"/>
+                <w:kern w:val="0"/>
+                <w:lang w:eastAsia="cs-CZ"/>
+                <w14:ligatures w14:val="none"/>
+              </w:rPr>
+              <w:t>18</w:t>
+            </w:r>
+          </w:p>
+        </w:tc>
+        <w:tc>
+          <w:tcPr>
+            <w:tcW w:w="1839" w:type="dxa"/>
+            <w:gridSpan w:val="3"/>
+            <w:noWrap/>
+            <w:hideMark/>
+          </w:tcPr>
+          <w:p>
+            <w:pPr>
+              <w:jc w:val="center"/>
+              <w:cnfStyle w:val="000000000000" w:firstRow="0" w:lastRow="0" w:firstColumn="0" w:lastColumn="0" w:oddVBand="0" w:evenVBand="0" w:oddHBand="0" w:evenHBand="0" w:firstRowFirstColumn="0" w:firstRowLastColumn="0" w:lastRowFirstColumn="0" w:lastRowLastColumn="0"/>
+              <w:rPr>
+                <w:rFonts w:ascii="Calibri" w:eastAsia="Times New Roman" w:hAnsi="Calibri" w:cs="Calibri"/>
+                <w:color w:val="000000"/>
+                <w:kern w:val="0"/>
+                <w:lang w:eastAsia="cs-CZ"/>
+                <w14:ligatures w14:val="none"/>
+              </w:rPr>
+            </w:pPr>
+            <w:r>
+              <w:rPr>
+                <w:rFonts w:ascii="Calibri" w:eastAsia="Times New Roman" w:hAnsi="Calibri" w:cs="Calibri"/>
+                <w:color w:val="000000"/>
+                <w:kern w:val="0"/>
+                <w:lang w:eastAsia="cs-CZ"/>
+                <w14:ligatures w14:val="none"/>
+              </w:rPr>
+              <w:t>15,1 ± 0,32</w:t>
+            </w:r>
+          </w:p>
+        </w:tc>
+        <w:tc>
+          <w:tcPr>
+            <w:tcW w:w="1009" w:type="dxa"/>
+            <w:gridSpan w:val="2"/>
+            <w:noWrap/>
+            <w:hideMark/>
+          </w:tcPr>
+          <w:p>
+            <w:pPr>
+              <w:spacing w:after="0" w:line="240" w:lineRule="auto"/>
+              <w:jc w:val="center"/>
+              <w:cnfStyle w:val="000000000000" w:firstRow="0" w:lastRow="0" w:firstColumn="0" w:lastColumn="0" w:oddVBand="0" w:evenVBand="0" w:oddHBand="0" w:evenHBand="0" w:firstRowFirstColumn="0" w:firstRowLastColumn="0" w:lastRowFirstColumn="0" w:lastRowLastColumn="0"/>
+              <w:rPr>
+                <w:rFonts w:ascii="Calibri" w:eastAsia="Times New Roman" w:hAnsi="Calibri" w:cs="Calibri"/>
+                <w:color w:val="000000"/>
+                <w:kern w:val="0"/>
+                <w:lang w:eastAsia="cs-CZ"/>
+                <w14:ligatures w14:val="none"/>
+              </w:rPr>
+            </w:pPr>
+            <w:r>
+              <w:rPr>
+                <w:rFonts w:ascii="Calibri" w:eastAsia="Times New Roman" w:hAnsi="Calibri" w:cs="Calibri"/>
+                <w:color w:val="000000"/>
+                <w:kern w:val="0"/>
+                <w:lang w:eastAsia="cs-CZ"/>
+                <w14:ligatures w14:val="none"/>
+              </w:rPr>
+              <w:t>1,06 ± 0,08</w:t>
+            </w:r>
+          </w:p>
+        </w:tc>
+        <w:tc>
+          <w:tcPr>
+            <w:tcW w:w="1921" w:type="dxa"/>
+            <w:gridSpan w:val="3"/>
+            <w:noWrap/>
+            <w:hideMark/>
+          </w:tcPr>
+          <w:p>
+            <w:pPr>
+              <w:spacing w:after="0" w:line="240" w:lineRule="auto"/>
+              <w:jc w:val="center"/>
+              <w:cnfStyle w:val="000000000000" w:firstRow="0" w:lastRow="0" w:firstColumn="0" w:lastColumn="0" w:oddVBand="0" w:evenVBand="0" w:oddHBand="0" w:evenHBand="0" w:firstRowFirstColumn="0" w:firstRowLastColumn="0" w:lastRowFirstColumn="0" w:lastRowLastColumn="0"/>
+              <w:rPr>
+                <w:rFonts w:ascii="Calibri" w:eastAsia="Times New Roman" w:hAnsi="Calibri" w:cs="Calibri"/>
+                <w:color w:val="000000"/>
+                <w:kern w:val="0"/>
+                <w:lang w:eastAsia="cs-CZ"/>
+                <w14:ligatures w14:val="none"/>
+              </w:rPr>
+            </w:pPr>
+            <w:r>
+              <w:rPr>
+                <w:rFonts w:ascii="Calibri" w:eastAsia="Times New Roman" w:hAnsi="Calibri" w:cs="Calibri"/>
+                <w:color w:val="000000"/>
+                <w:kern w:val="0"/>
+                <w:lang w:eastAsia="cs-CZ"/>
+                <w14:ligatures w14:val="none"/>
+              </w:rPr>
+              <w:t>0</w:t>
+            </w:r>
+          </w:p>
+        </w:tc>
+        <w:tc>
+          <w:tcPr>
+            <w:tcW w:w="793" w:type="dxa"/>
+            <w:noWrap/>
+            <w:hideMark/>
+          </w:tcPr>
+          <w:p>
+            <w:pPr>
+              <w:jc w:val="center"/>
+              <w:cnfStyle w:val="000000000000" w:firstRow="0" w:lastRow="0" w:firstColumn="0" w:lastColumn="0" w:oddVBand="0" w:evenVBand="0" w:oddHBand="0" w:evenHBand="0" w:firstRowFirstColumn="0" w:firstRowLastColumn="0" w:lastRowFirstColumn="0" w:lastRowLastColumn="0"/>
+              <w:rPr>
+                <w:rFonts w:ascii="Calibri" w:eastAsia="Times New Roman" w:hAnsi="Calibri" w:cs="Calibri"/>
+                <w:color w:val="000000"/>
+                <w:kern w:val="0"/>
+                <w:lang w:eastAsia="cs-CZ"/>
+                <w14:ligatures w14:val="none"/>
+              </w:rPr>
+            </w:pPr>
+            <w:r>
+              <w:rPr>
+                <w:rFonts w:ascii="Calibri" w:eastAsia="Times New Roman" w:hAnsi="Calibri" w:cs="Calibri"/>
+                <w:color w:val="000000"/>
+                <w:kern w:val="0"/>
+                <w:lang w:eastAsia="cs-CZ"/>
+                <w14:ligatures w14:val="none"/>
+              </w:rPr>
+              <w:t>0</w:t>
+            </w:r>
+          </w:p>
+        </w:tc>
+        <w:tc>
+          <w:tcPr>
+            <w:tcW w:w="912" w:type="dxa"/>
+            <w:noWrap/>
+            <w:hideMark/>
+          </w:tcPr>
+          <w:p>
+            <w:pPr>
+              <w:jc w:val="center"/>
+              <w:cnfStyle w:val="000000000000" w:firstRow="0" w:lastRow="0" w:firstColumn="0" w:lastColumn="0" w:oddVBand="0" w:evenVBand="0" w:oddHBand="0" w:evenHBand="0" w:firstRowFirstColumn="0" w:firstRowLastColumn="0" w:lastRowFirstColumn="0" w:lastRowLastColumn="0"/>
+              <w:rPr>
+                <w:rFonts w:ascii="Calibri" w:eastAsia="Times New Roman" w:hAnsi="Calibri" w:cs="Calibri"/>
+                <w:color w:val="000000"/>
+                <w:kern w:val="0"/>
+                <w:lang w:eastAsia="cs-CZ"/>
+                <w14:ligatures w14:val="none"/>
+              </w:rPr>
+            </w:pPr>
+            <w:r>
+              <w:rPr>
+                <w:rFonts w:ascii="Calibri" w:eastAsia="Times New Roman" w:hAnsi="Calibri" w:cs="Calibri"/>
+                <w:color w:val="000000"/>
+                <w:kern w:val="0"/>
+                <w:lang w:eastAsia="cs-CZ"/>
+                <w14:ligatures w14:val="none"/>
+              </w:rPr>
+              <w:t>4,52</w:t>
+            </w:r>
+          </w:p>
+        </w:tc>
+      </w:tr>
+      <w:tr>
+        <w:trPr>
+          <w:cnfStyle w:val="000000100000" w:firstRow="0" w:lastRow="0" w:firstColumn="0" w:lastColumn="0" w:oddVBand="0" w:evenVBand="0" w:oddHBand="1" w:evenHBand="0" w:firstRowFirstColumn="0" w:firstRowLastColumn="0" w:lastRowFirstColumn="0" w:lastRowLastColumn="0"/>
+          <w:trHeight w:val="288"/>
+        </w:trPr>
+        <w:tc>
+          <w:tcPr>
+            <w:cnfStyle w:val="001000000000" w:firstRow="0" w:lastRow="0" w:firstColumn="1" w:lastColumn="0" w:oddVBand="0" w:evenVBand="0" w:oddHBand="0" w:evenHBand="0" w:firstRowFirstColumn="0" w:firstRowLastColumn="0" w:lastRowFirstColumn="0" w:lastRowLastColumn="0"/>
+            <w:tcW w:w="1460" w:type="dxa"/>
+            <w:gridSpan w:val="2"/>
+            <w:noWrap/>
+            <w:hideMark/>
+          </w:tcPr>
+          <w:p>
+            <w:pPr>
+              <w:jc w:val="center"/>
+              <w:rPr>
+                <w:rFonts w:ascii="Calibri" w:eastAsia="Times New Roman" w:hAnsi="Calibri" w:cs="Calibri"/>
+                <w:color w:val="000000"/>
+                <w:kern w:val="0"/>
+                <w:lang w:eastAsia="cs-CZ"/>
+                <w14:ligatures w14:val="none"/>
+              </w:rPr>
+            </w:pPr>
+            <w:r>
+              <w:rPr>
+                <w:rFonts w:ascii="Calibri" w:eastAsia="Times New Roman" w:hAnsi="Calibri" w:cs="Calibri"/>
+                <w:color w:val="000000"/>
+                <w:kern w:val="0"/>
+                <w:lang w:eastAsia="cs-CZ"/>
+                <w14:ligatures w14:val="none"/>
+              </w:rPr>
+              <w:t>Studie 9</w:t>
+            </w:r>
+          </w:p>
+        </w:tc>
+        <w:tc>
+          <w:tcPr>
+            <w:tcW w:w="1092" w:type="dxa"/>
+            <w:gridSpan w:val="2"/>
+            <w:noWrap/>
+            <w:hideMark/>
+          </w:tcPr>
+          <w:p>
+            <w:pPr>
+              <w:spacing w:after="0" w:line="240" w:lineRule="auto"/>
+              <w:jc w:val="center"/>
+              <w:cnfStyle w:val="000000100000" w:firstRow="0" w:lastRow="0" w:firstColumn="0" w:lastColumn="0" w:oddVBand="0" w:evenVBand="0" w:oddHBand="1" w:evenHBand="0" w:firstRowFirstColumn="0" w:firstRowLastColumn="0" w:lastRowFirstColumn="0" w:lastRowLastColumn="0"/>
+              <w:rPr>
+                <w:rFonts w:ascii="Calibri" w:eastAsia="Times New Roman" w:hAnsi="Calibri" w:cs="Calibri"/>
+                <w:color w:val="000000"/>
+                <w:kern w:val="0"/>
+                <w:lang w:eastAsia="cs-CZ"/>
+                <w14:ligatures w14:val="none"/>
+              </w:rPr>
+            </w:pPr>
+            <w:r>
+              <w:rPr>
+                <w:rFonts w:ascii="Calibri" w:eastAsia="Times New Roman" w:hAnsi="Calibri" w:cs="Calibri"/>
+                <w:color w:val="000000"/>
+                <w:kern w:val="0"/>
+                <w:lang w:eastAsia="cs-CZ"/>
+                <w14:ligatures w14:val="none"/>
+              </w:rPr>
+              <w:t>37</w:t>
+            </w:r>
+          </w:p>
+        </w:tc>
+        <w:tc>
+          <w:tcPr>
+            <w:tcW w:w="1839" w:type="dxa"/>
+            <w:gridSpan w:val="3"/>
+            <w:noWrap/>
+            <w:hideMark/>
+          </w:tcPr>
+          <w:p>
+            <w:pPr>
+              <w:jc w:val="center"/>
+              <w:cnfStyle w:val="000000100000" w:firstRow="0" w:lastRow="0" w:firstColumn="0" w:lastColumn="0" w:oddVBand="0" w:evenVBand="0" w:oddHBand="1" w:evenHBand="0" w:firstRowFirstColumn="0" w:firstRowLastColumn="0" w:lastRowFirstColumn="0" w:lastRowLastColumn="0"/>
+              <w:rPr>
+                <w:rFonts w:ascii="Calibri" w:eastAsia="Times New Roman" w:hAnsi="Calibri" w:cs="Calibri"/>
+                <w:color w:val="000000"/>
+                <w:kern w:val="0"/>
+                <w:lang w:eastAsia="cs-CZ"/>
+                <w14:ligatures w14:val="none"/>
+              </w:rPr>
+            </w:pPr>
+            <w:r>
+              <w:rPr>
+                <w:rFonts w:ascii="Calibri" w:eastAsia="Times New Roman" w:hAnsi="Calibri" w:cs="Calibri"/>
+                <w:color w:val="000000"/>
+                <w:kern w:val="0"/>
+                <w:lang w:eastAsia="cs-CZ"/>
+                <w14:ligatures w14:val="none"/>
+              </w:rPr>
+              <w:t>14,7 ± 0,4</w:t>
+            </w:r>
+          </w:p>
+        </w:tc>
+        <w:tc>
+          <w:tcPr>
+            <w:tcW w:w="1009" w:type="dxa"/>
+            <w:gridSpan w:val="2"/>
+            <w:noWrap/>
+            <w:hideMark/>
+          </w:tcPr>
+          <w:p>
+            <w:pPr>
+              <w:spacing w:after="0" w:line="240" w:lineRule="auto"/>
+              <w:jc w:val="center"/>
+              <w:cnfStyle w:val="000000100000" w:firstRow="0" w:lastRow="0" w:firstColumn="0" w:lastColumn="0" w:oddVBand="0" w:evenVBand="0" w:oddHBand="1" w:evenHBand="0" w:firstRowFirstColumn="0" w:firstRowLastColumn="0" w:lastRowFirstColumn="0" w:lastRowLastColumn="0"/>
+              <w:rPr>
+                <w:rFonts w:ascii="Calibri" w:eastAsia="Times New Roman" w:hAnsi="Calibri" w:cs="Calibri"/>
+                <w:color w:val="000000"/>
+                <w:kern w:val="0"/>
+                <w:lang w:eastAsia="cs-CZ"/>
+                <w14:ligatures w14:val="none"/>
+              </w:rPr>
+            </w:pPr>
+            <w:r>
+              <w:rPr>
+                <w:rFonts w:ascii="Calibri" w:eastAsia="Times New Roman" w:hAnsi="Calibri" w:cs="Calibri"/>
+                <w:color w:val="000000"/>
+                <w:kern w:val="0"/>
+                <w:lang w:eastAsia="cs-CZ"/>
+                <w14:ligatures w14:val="none"/>
+              </w:rPr>
+              <w:t>1,118 ± 0,054</w:t>
+            </w:r>
+          </w:p>
+        </w:tc>
+        <w:tc>
+          <w:tcPr>
+            <w:tcW w:w="1921" w:type="dxa"/>
+            <w:gridSpan w:val="3"/>
+            <w:noWrap/>
+            <w:hideMark/>
+          </w:tcPr>
+          <w:p>
+            <w:pPr>
+              <w:spacing w:after="0" w:line="240" w:lineRule="auto"/>
+              <w:jc w:val="center"/>
+              <w:cnfStyle w:val="000000100000" w:firstRow="0" w:lastRow="0" w:firstColumn="0" w:lastColumn="0" w:oddVBand="0" w:evenVBand="0" w:oddHBand="1" w:evenHBand="0" w:firstRowFirstColumn="0" w:firstRowLastColumn="0" w:lastRowFirstColumn="0" w:lastRowLastColumn="0"/>
+              <w:rPr>
+                <w:rFonts w:ascii="Calibri" w:eastAsia="Times New Roman" w:hAnsi="Calibri" w:cs="Calibri"/>
+                <w:color w:val="000000"/>
+                <w:kern w:val="0"/>
+                <w:lang w:eastAsia="cs-CZ"/>
+                <w14:ligatures w14:val="none"/>
+              </w:rPr>
+            </w:pPr>
+            <w:r>
+              <w:rPr>
+                <w:rFonts w:ascii="Calibri" w:eastAsia="Times New Roman" w:hAnsi="Calibri" w:cs="Calibri"/>
+                <w:color w:val="000000"/>
+                <w:kern w:val="0"/>
+                <w:lang w:eastAsia="cs-CZ"/>
+                <w14:ligatures w14:val="none"/>
+              </w:rPr>
+              <w:t>1,913</w:t>
+            </w:r>
+          </w:p>
+        </w:tc>
+        <w:tc>
+          <w:tcPr>
+            <w:tcW w:w="793" w:type="dxa"/>
+            <w:noWrap/>
+            <w:hideMark/>
+          </w:tcPr>
+          <w:p>
+            <w:pPr>
+              <w:jc w:val="center"/>
+              <w:cnfStyle w:val="000000100000" w:firstRow="0" w:lastRow="0" w:firstColumn="0" w:lastColumn="0" w:oddVBand="0" w:evenVBand="0" w:oddHBand="1" w:evenHBand="0" w:firstRowFirstColumn="0" w:firstRowLastColumn="0" w:lastRowFirstColumn="0" w:lastRowLastColumn="0"/>
+              <w:rPr>
+                <w:rFonts w:ascii="Calibri" w:eastAsia="Times New Roman" w:hAnsi="Calibri" w:cs="Calibri"/>
+                <w:color w:val="000000"/>
+                <w:kern w:val="0"/>
+                <w:lang w:eastAsia="cs-CZ"/>
+                <w14:ligatures w14:val="none"/>
+              </w:rPr>
+            </w:pPr>
+            <w:r>
+              <w:rPr>
+                <w:rFonts w:ascii="Calibri" w:eastAsia="Times New Roman" w:hAnsi="Calibri" w:cs="Calibri"/>
+                <w:color w:val="000000"/>
+                <w:kern w:val="0"/>
+                <w:lang w:eastAsia="cs-CZ"/>
+                <w14:ligatures w14:val="none"/>
+              </w:rPr>
+              <w:t>3,306 ± 0,135</w:t>
+            </w:r>
+          </w:p>
+        </w:tc>
+        <w:tc>
+          <w:tcPr>
+            <w:tcW w:w="912" w:type="dxa"/>
+            <w:noWrap/>
+            <w:hideMark/>
+          </w:tcPr>
+          <w:p>
+            <w:pPr>
+              <w:spacing w:after="0" w:line="240" w:lineRule="auto"/>
+              <w:jc w:val="center"/>
+              <w:cnfStyle w:val="000000100000" w:firstRow="0" w:lastRow="0" w:firstColumn="0" w:lastColumn="0" w:oddVBand="0" w:evenVBand="0" w:oddHBand="1" w:evenHBand="0" w:firstRowFirstColumn="0" w:firstRowLastColumn="0" w:lastRowFirstColumn="0" w:lastRowLastColumn="0"/>
+              <w:rPr>
+                <w:rFonts w:ascii="Calibri" w:eastAsia="Times New Roman" w:hAnsi="Calibri" w:cs="Calibri"/>
+                <w:color w:val="000000"/>
+                <w:kern w:val="0"/>
+                <w:lang w:eastAsia="cs-CZ"/>
+                <w14:ligatures w14:val="none"/>
+              </w:rPr>
+            </w:pPr>
+            <w:r>
+              <w:rPr>
+                <w:rFonts w:ascii="Calibri" w:eastAsia="Times New Roman" w:hAnsi="Calibri" w:cs="Calibri"/>
+                <w:color w:val="000000"/>
+                <w:kern w:val="0"/>
+                <w:lang w:eastAsia="cs-CZ"/>
+                <w14:ligatures w14:val="none"/>
+              </w:rPr>
+              <w:t>4,647</w:t>
+            </w:r>
+          </w:p>
+        </w:tc>
+      </w:tr>
+      <w:tr>
+        <w:trPr>
+          <w:trHeight w:val="288"/>
+        </w:trPr>
+        <w:tc>
+          <w:tcPr>
+            <w:cnfStyle w:val="001000000000" w:firstRow="0" w:lastRow="0" w:firstColumn="1" w:lastColumn="0" w:oddVBand="0" w:evenVBand="0" w:oddHBand="0" w:evenHBand="0" w:firstRowFirstColumn="0" w:firstRowLastColumn="0" w:lastRowFirstColumn="0" w:lastRowLastColumn="0"/>
+            <w:tcW w:w="1460" w:type="dxa"/>
+            <w:gridSpan w:val="2"/>
+            <w:noWrap/>
+            <w:hideMark/>
+          </w:tcPr>
+          <w:p>
+            <w:pPr>
+              <w:jc w:val="center"/>
+              <w:rPr>
+                <w:rFonts w:ascii="Calibri" w:eastAsia="Times New Roman" w:hAnsi="Calibri" w:cs="Calibri"/>
+                <w:color w:val="000000"/>
+                <w:kern w:val="0"/>
+                <w:lang w:eastAsia="cs-CZ"/>
+                <w14:ligatures w14:val="none"/>
+              </w:rPr>
+            </w:pPr>
+            <w:r>
+              <w:rPr>
+                <w:rFonts w:ascii="Calibri" w:eastAsia="Times New Roman" w:hAnsi="Calibri" w:cs="Calibri"/>
+                <w:color w:val="000000"/>
+                <w:kern w:val="0"/>
+                <w:lang w:eastAsia="cs-CZ"/>
+                <w14:ligatures w14:val="none"/>
+              </w:rPr>
+              <w:t>Studie 10</w:t>
+            </w:r>
+          </w:p>
+        </w:tc>
+        <w:tc>
+          <w:tcPr>
+            <w:tcW w:w="1092" w:type="dxa"/>
+            <w:gridSpan w:val="2"/>
+            <w:noWrap/>
+            <w:hideMark/>
+          </w:tcPr>
+          <w:p>
+            <w:pPr>
+              <w:spacing w:after="0" w:line="240" w:lineRule="auto"/>
+              <w:jc w:val="center"/>
+              <w:cnfStyle w:val="000000000000" w:firstRow="0" w:lastRow="0" w:firstColumn="0" w:lastColumn="0" w:oddVBand="0" w:evenVBand="0" w:oddHBand="0" w:evenHBand="0" w:firstRowFirstColumn="0" w:firstRowLastColumn="0" w:lastRowFirstColumn="0" w:lastRowLastColumn="0"/>
+              <w:rPr>
+                <w:rFonts w:ascii="Calibri" w:eastAsia="Times New Roman" w:hAnsi="Calibri" w:cs="Calibri"/>
+                <w:color w:val="000000"/>
+                <w:kern w:val="0"/>
+                <w:lang w:eastAsia="cs-CZ"/>
+                <w14:ligatures w14:val="none"/>
+              </w:rPr>
+            </w:pPr>
+            <w:r>
+              <w:rPr>
+                <w:rFonts w:ascii="Calibri" w:eastAsia="Times New Roman" w:hAnsi="Calibri" w:cs="Calibri"/>
+                <w:color w:val="000000"/>
+                <w:kern w:val="0"/>
+                <w:lang w:eastAsia="cs-CZ"/>
+                <w14:ligatures w14:val="none"/>
+              </w:rPr>
+              <w:t>79</w:t>
+            </w:r>
+          </w:p>
+        </w:tc>
+        <w:tc>
+          <w:tcPr>
+            <w:tcW w:w="1839" w:type="dxa"/>
+            <w:gridSpan w:val="3"/>
+            <w:noWrap/>
+            <w:hideMark/>
+          </w:tcPr>
+          <w:p>
+            <w:pPr>
+              <w:jc w:val="center"/>
+              <w:cnfStyle w:val="000000000000" w:firstRow="0" w:lastRow="0" w:firstColumn="0" w:lastColumn="0" w:oddVBand="0" w:evenVBand="0" w:oddHBand="0" w:evenHBand="0" w:firstRowFirstColumn="0" w:firstRowLastColumn="0" w:lastRowFirstColumn="0" w:lastRowLastColumn="0"/>
+              <w:rPr>
+                <w:rFonts w:ascii="Calibri" w:eastAsia="Times New Roman" w:hAnsi="Calibri" w:cs="Calibri"/>
+                <w:color w:val="000000"/>
+                <w:kern w:val="0"/>
+                <w:lang w:eastAsia="cs-CZ"/>
+                <w14:ligatures w14:val="none"/>
+              </w:rPr>
+            </w:pPr>
+            <w:r>
+              <w:rPr>
+                <w:rFonts w:ascii="Calibri" w:eastAsia="Times New Roman" w:hAnsi="Calibri" w:cs="Calibri"/>
+                <w:color w:val="000000"/>
+                <w:kern w:val="0"/>
+                <w:lang w:eastAsia="cs-CZ"/>
+                <w14:ligatures w14:val="none"/>
+              </w:rPr>
+              <w:t>14,5 ± 0,3</w:t>
+            </w:r>
+          </w:p>
+        </w:tc>
+        <w:tc>
+          <w:tcPr>
+            <w:tcW w:w="1009" w:type="dxa"/>
+            <w:gridSpan w:val="2"/>
+            <w:noWrap/>
+            <w:hideMark/>
+          </w:tcPr>
+          <w:p>
+            <w:pPr>
+              <w:spacing w:after="0" w:line="240" w:lineRule="auto"/>
+              <w:jc w:val="center"/>
+              <w:cnfStyle w:val="000000000000" w:firstRow="0" w:lastRow="0" w:firstColumn="0" w:lastColumn="0" w:oddVBand="0" w:evenVBand="0" w:oddHBand="0" w:evenHBand="0" w:firstRowFirstColumn="0" w:firstRowLastColumn="0" w:lastRowFirstColumn="0" w:lastRowLastColumn="0"/>
+              <w:rPr>
+                <w:rFonts w:ascii="Calibri" w:eastAsia="Times New Roman" w:hAnsi="Calibri" w:cs="Calibri"/>
+                <w:color w:val="000000"/>
+                <w:kern w:val="0"/>
+                <w:lang w:eastAsia="cs-CZ"/>
+                <w14:ligatures w14:val="none"/>
+              </w:rPr>
+            </w:pPr>
+            <w:r>
+              <w:rPr>
+                <w:rFonts w:ascii="Calibri" w:eastAsia="Times New Roman" w:hAnsi="Calibri" w:cs="Calibri"/>
+                <w:color w:val="000000"/>
+                <w:kern w:val="0"/>
+                <w:lang w:eastAsia="cs-CZ"/>
+                <w14:ligatures w14:val="none"/>
+              </w:rPr>
+              <w:t>0</w:t>
+            </w:r>
+          </w:p>
+        </w:tc>
+        <w:tc>
+          <w:tcPr>
+            <w:tcW w:w="1921" w:type="dxa"/>
+            <w:gridSpan w:val="3"/>
+            <w:noWrap/>
+            <w:hideMark/>
+          </w:tcPr>
+          <w:p>
+            <w:pPr>
+              <w:jc w:val="center"/>
+              <w:cnfStyle w:val="000000000000" w:firstRow="0" w:lastRow="0" w:firstColumn="0" w:lastColumn="0" w:oddVBand="0" w:evenVBand="0" w:oddHBand="0" w:evenHBand="0" w:firstRowFirstColumn="0" w:firstRowLastColumn="0" w:lastRowFirstColumn="0" w:lastRowLastColumn="0"/>
+              <w:rPr>
+                <w:rFonts w:ascii="Calibri" w:eastAsia="Times New Roman" w:hAnsi="Calibri" w:cs="Calibri"/>
+                <w:color w:val="000000"/>
+                <w:kern w:val="0"/>
+                <w:lang w:eastAsia="cs-CZ"/>
+                <w14:ligatures w14:val="none"/>
+              </w:rPr>
+            </w:pPr>
+            <w:r>
+              <w:rPr>
+                <w:rFonts w:ascii="Calibri" w:eastAsia="Times New Roman" w:hAnsi="Calibri" w:cs="Calibri"/>
+                <w:color w:val="000000"/>
+                <w:kern w:val="0"/>
+                <w:lang w:eastAsia="cs-CZ"/>
+                <w14:ligatures w14:val="none"/>
+              </w:rPr>
+              <w:t>1,97</w:t>
+            </w:r>
+          </w:p>
+        </w:tc>
+        <w:tc>
+          <w:tcPr>
+            <w:tcW w:w="793" w:type="dxa"/>
+            <w:noWrap/>
+            <w:hideMark/>
+          </w:tcPr>
+          <w:p>
+            <w:pPr>
+              <w:jc w:val="center"/>
+              <w:cnfStyle w:val="000000000000" w:firstRow="0" w:lastRow="0" w:firstColumn="0" w:lastColumn="0" w:oddVBand="0" w:evenVBand="0" w:oddHBand="0" w:evenHBand="0" w:firstRowFirstColumn="0" w:firstRowLastColumn="0" w:lastRowFirstColumn="0" w:lastRowLastColumn="0"/>
+              <w:rPr>
+                <w:rFonts w:ascii="Calibri" w:eastAsia="Times New Roman" w:hAnsi="Calibri" w:cs="Calibri"/>
+                <w:color w:val="000000"/>
+                <w:kern w:val="0"/>
+                <w:lang w:eastAsia="cs-CZ"/>
+                <w14:ligatures w14:val="none"/>
+              </w:rPr>
+            </w:pPr>
+            <w:r>
+              <w:rPr>
+                <w:rFonts w:ascii="Calibri" w:eastAsia="Times New Roman" w:hAnsi="Calibri" w:cs="Calibri"/>
+                <w:color w:val="000000"/>
+                <w:kern w:val="0"/>
+                <w:lang w:eastAsia="cs-CZ"/>
+                <w14:ligatures w14:val="none"/>
+              </w:rPr>
+              <w:t>3,40 ± 0,19</w:t>
+            </w:r>
+          </w:p>
+        </w:tc>
+        <w:tc>
+          <w:tcPr>
+            <w:tcW w:w="912" w:type="dxa"/>
+            <w:noWrap/>
+            <w:hideMark/>
+          </w:tcPr>
+          <w:p>
+            <w:pPr>
+              <w:spacing w:after="0" w:line="240" w:lineRule="auto"/>
+              <w:jc w:val="center"/>
+              <w:cnfStyle w:val="000000000000" w:firstRow="0" w:lastRow="0" w:firstColumn="0" w:lastColumn="0" w:oddVBand="0" w:evenVBand="0" w:oddHBand="0" w:evenHBand="0" w:firstRowFirstColumn="0" w:firstRowLastColumn="0" w:lastRowFirstColumn="0" w:lastRowLastColumn="0"/>
+              <w:rPr>
+                <w:rFonts w:ascii="Calibri" w:eastAsia="Times New Roman" w:hAnsi="Calibri" w:cs="Calibri"/>
+                <w:color w:val="000000"/>
+                <w:kern w:val="0"/>
+                <w:lang w:eastAsia="cs-CZ"/>
+                <w14:ligatures w14:val="none"/>
+              </w:rPr>
+            </w:pPr>
+            <w:r>
+              <w:rPr>
+                <w:rFonts w:ascii="Calibri" w:eastAsia="Times New Roman" w:hAnsi="Calibri" w:cs="Calibri"/>
+                <w:color w:val="000000"/>
+                <w:kern w:val="0"/>
+                <w:lang w:eastAsia="cs-CZ"/>
+                <w14:ligatures w14:val="none"/>
+              </w:rPr>
+              <w:t>0</w:t>
+            </w:r>
+          </w:p>
+        </w:tc>
+      </w:tr>
+    </w:tbl>
+    <w:p/>
     <w:p/>
     <w:sectPr>
       <w:pgSz w:w="11906" w:h="16838"/>
@@ -4567,7 +8876,6 @@
   <w:style w:type="character" w:default="1" w:styleId="Standardnpsmoodstavce">
     <w:name w:val="Default Paragraph Font"/>
     <w:uiPriority w:val="1"/>
-    <w:semiHidden/>
     <w:unhideWhenUsed/>
   </w:style>
   <w:style w:type="table" w:default="1" w:styleId="Normlntabulka">
@@ -4738,6 +9046,86 @@
       <w:noProof/>
       <w:lang w:val="en-US"/>
     </w:rPr>
+  </w:style>
+  <w:style w:type="table" w:styleId="Prosttabulka2">
+    <w:name w:val="Plain Table 2"/>
+    <w:basedOn w:val="Normlntabulka"/>
+    <w:uiPriority w:val="42"/>
+    <w:rsid w:val="0067268A"/>
+    <w:pPr>
+      <w:spacing w:after="0" w:line="240" w:lineRule="auto"/>
+    </w:pPr>
+    <w:tblPr>
+      <w:tblStyleRowBandSize w:val="1"/>
+      <w:tblStyleColBandSize w:val="1"/>
+      <w:tblBorders>
+        <w:top w:val="single" w:sz="4" w:space="0" w:color="7F7F7F" w:themeColor="text1" w:themeTint="80"/>
+        <w:bottom w:val="single" w:sz="4" w:space="0" w:color="7F7F7F" w:themeColor="text1" w:themeTint="80"/>
+      </w:tblBorders>
+    </w:tblPr>
+    <w:tblStylePr w:type="firstRow">
+      <w:rPr>
+        <w:b/>
+        <w:bCs/>
+      </w:rPr>
+      <w:tblPr/>
+      <w:tcPr>
+        <w:tcBorders>
+          <w:bottom w:val="single" w:sz="4" w:space="0" w:color="7F7F7F" w:themeColor="text1" w:themeTint="80"/>
+        </w:tcBorders>
+      </w:tcPr>
+    </w:tblStylePr>
+    <w:tblStylePr w:type="lastRow">
+      <w:rPr>
+        <w:b/>
+        <w:bCs/>
+      </w:rPr>
+      <w:tblPr/>
+      <w:tcPr>
+        <w:tcBorders>
+          <w:top w:val="single" w:sz="4" w:space="0" w:color="7F7F7F" w:themeColor="text1" w:themeTint="80"/>
+        </w:tcBorders>
+      </w:tcPr>
+    </w:tblStylePr>
+    <w:tblStylePr w:type="firstCol">
+      <w:rPr>
+        <w:b/>
+        <w:bCs/>
+      </w:rPr>
+    </w:tblStylePr>
+    <w:tblStylePr w:type="lastCol">
+      <w:rPr>
+        <w:b/>
+        <w:bCs/>
+      </w:rPr>
+    </w:tblStylePr>
+    <w:tblStylePr w:type="band1Vert">
+      <w:tblPr/>
+      <w:tcPr>
+        <w:tcBorders>
+          <w:left w:val="single" w:sz="4" w:space="0" w:color="7F7F7F" w:themeColor="text1" w:themeTint="80"/>
+          <w:right w:val="single" w:sz="4" w:space="0" w:color="7F7F7F" w:themeColor="text1" w:themeTint="80"/>
+        </w:tcBorders>
+      </w:tcPr>
+    </w:tblStylePr>
+    <w:tblStylePr w:type="band2Vert">
+      <w:tblPr/>
+      <w:tcPr>
+        <w:tcBorders>
+          <w:left w:val="single" w:sz="4" w:space="0" w:color="7F7F7F" w:themeColor="text1" w:themeTint="80"/>
+          <w:right w:val="single" w:sz="4" w:space="0" w:color="7F7F7F" w:themeColor="text1" w:themeTint="80"/>
+        </w:tcBorders>
+      </w:tcPr>
+    </w:tblStylePr>
+    <w:tblStylePr w:type="band1Horz">
+      <w:tblPr/>
+      <w:tcPr>
+        <w:tcBorders>
+          <w:top w:val="single" w:sz="4" w:space="0" w:color="7F7F7F" w:themeColor="text1" w:themeTint="80"/>
+          <w:bottom w:val="single" w:sz="4" w:space="0" w:color="7F7F7F" w:themeColor="text1" w:themeTint="80"/>
+        </w:tcBorders>
+      </w:tcPr>
+    </w:tblStylePr>
   </w:style>
 </w:styles>
 </file>

</xml_diff>